<commit_message>
* Dodato poglavlje o ciscenju podataka u ASM2021LLNB.docx * Dodati odgovori na pitanja 15 i 16 u ASM2021LLNB.docx * Azuriran requirements.txt
</commit_message>
<xml_diff>
--- a/documents/ASM2021LLNB.docx
+++ b/documents/ASM2021LLNB.docx
@@ -285,12 +285,8 @@
           <w:lang w:val="sr-Latn-CS"/>
         </w:rPr>
         <w:sectPr>
-          <w:headerReference w:type="even" r:id="rId9"/>
-          <w:headerReference w:type="default" r:id="rId10"/>
-          <w:footerReference w:type="even" r:id="rId11"/>
-          <w:footerReference w:type="default" r:id="rId12"/>
-          <w:headerReference w:type="first" r:id="rId13"/>
-          <w:footerReference w:type="first" r:id="rId14"/>
+          <w:footerReference w:type="even" r:id="rId9"/>
+          <w:footerReference w:type="default" r:id="rId10"/>
           <w:type w:val="continuous"/>
           <w:pgSz w:w="11906" w:h="16838"/>
           <w:pgMar w:top="1701" w:right="1134" w:bottom="1701" w:left="1134" w:header="709" w:footer="709" w:gutter="0"/>
@@ -303,7 +299,7 @@
       <w:pPr>
         <w:pStyle w:val="SadrajLiteratura"/>
       </w:pPr>
-      <w:bookmarkStart w:id="0" w:name="_Toc63456458"/>
+      <w:bookmarkStart w:id="0" w:name="_Toc63769945"/>
       <w:r>
         <w:lastRenderedPageBreak/>
         <w:t>Sadržaj</w:t>
@@ -324,7 +320,7 @@
           <w:noProof/>
           <w:sz w:val="22"/>
           <w:szCs w:val="22"/>
-          <w:lang w:val="sr-Latn-RS" w:eastAsia="sr-Latn-RS"/>
+          <w:lang w:val="en-US"/>
         </w:rPr>
       </w:pPr>
       <w:r>
@@ -336,7 +332,7 @@
       <w:r>
         <w:fldChar w:fldCharType="separate"/>
       </w:r>
-      <w:hyperlink w:anchor="_Toc63456458" w:history="1">
+      <w:hyperlink w:anchor="_Toc63769945" w:history="1">
         <w:r>
           <w:rPr>
             <w:rStyle w:val="Hyperlink"/>
@@ -363,7 +359,7 @@
             <w:noProof/>
             <w:webHidden/>
           </w:rPr>
-          <w:instrText xml:space="preserve"> PAGEREF _Toc63456458 \h </w:instrText>
+          <w:instrText xml:space="preserve"> PAGEREF _Toc63769945 \h </w:instrText>
         </w:r>
         <w:r>
           <w:rPr>
@@ -409,15 +405,15 @@
           <w:noProof/>
           <w:sz w:val="22"/>
           <w:szCs w:val="22"/>
-          <w:lang w:val="sr-Latn-RS" w:eastAsia="sr-Latn-RS"/>
+          <w:lang w:val="en-US"/>
         </w:rPr>
       </w:pPr>
-      <w:hyperlink w:anchor="_Toc63456459" w:history="1">
+      <w:hyperlink w:anchor="_Toc63769946" w:history="1">
         <w:r>
           <w:rPr>
             <w:rStyle w:val="Hyperlink"/>
             <w:noProof/>
-            <w:lang w:val="sr-Cyrl-CS"/>
+            <w:lang w:val="sr-Latn-RS"/>
           </w:rPr>
           <w:t>1.</w:t>
         </w:r>
@@ -430,7 +426,7 @@
             <w:noProof/>
             <w:sz w:val="22"/>
             <w:szCs w:val="22"/>
-            <w:lang w:val="sr-Latn-RS" w:eastAsia="sr-Latn-RS"/>
+            <w:lang w:val="en-US"/>
           </w:rPr>
           <w:tab/>
         </w:r>
@@ -438,8 +434,9 @@
           <w:rPr>
             <w:rStyle w:val="Hyperlink"/>
             <w:noProof/>
+            <w:lang w:val="sr-Latn-RS"/>
           </w:rPr>
-          <w:t>Analiza mreže</w:t>
+          <w:t>Čišćenje podataka</w:t>
         </w:r>
         <w:r>
           <w:rPr>
@@ -460,7 +457,7 @@
             <w:noProof/>
             <w:webHidden/>
           </w:rPr>
-          <w:instrText xml:space="preserve"> PAGEREF _Toc63456459 \h </w:instrText>
+          <w:instrText xml:space="preserve"> PAGEREF _Toc63769946 \h </w:instrText>
         </w:r>
         <w:r>
           <w:rPr>
@@ -493,17 +490,245 @@
     </w:p>
     <w:p>
       <w:pPr>
+        <w:pStyle w:val="TOC1"/>
+        <w:tabs>
+          <w:tab w:val="left" w:pos="480"/>
+          <w:tab w:val="right" w:leader="dot" w:pos="9628"/>
+        </w:tabs>
+        <w:rPr>
+          <w:rFonts w:asciiTheme="minorHAnsi" w:eastAsiaTheme="minorEastAsia" w:hAnsiTheme="minorHAnsi" w:cstheme="minorBidi"/>
+          <w:b w:val="0"/>
+          <w:bCs w:val="0"/>
+          <w:caps w:val="0"/>
+          <w:noProof/>
+          <w:sz w:val="22"/>
+          <w:szCs w:val="22"/>
+          <w:lang w:val="en-US"/>
+        </w:rPr>
+      </w:pPr>
+      <w:hyperlink w:anchor="_Toc63769947" w:history="1">
+        <w:r>
+          <w:rPr>
+            <w:rStyle w:val="Hyperlink"/>
+            <w:noProof/>
+            <w:lang w:val="sr-Cyrl-CS"/>
+          </w:rPr>
+          <w:t>2.</w:t>
+        </w:r>
+        <w:r>
+          <w:rPr>
+            <w:rFonts w:asciiTheme="minorHAnsi" w:eastAsiaTheme="minorEastAsia" w:hAnsiTheme="minorHAnsi" w:cstheme="minorBidi"/>
+            <w:b w:val="0"/>
+            <w:bCs w:val="0"/>
+            <w:caps w:val="0"/>
+            <w:noProof/>
+            <w:sz w:val="22"/>
+            <w:szCs w:val="22"/>
+            <w:lang w:val="en-US"/>
+          </w:rPr>
+          <w:tab/>
+        </w:r>
+        <w:r>
+          <w:rPr>
+            <w:rStyle w:val="Hyperlink"/>
+            <w:noProof/>
+          </w:rPr>
+          <w:t>Analiza mreže</w:t>
+        </w:r>
+        <w:r>
+          <w:rPr>
+            <w:noProof/>
+            <w:webHidden/>
+          </w:rPr>
+          <w:tab/>
+        </w:r>
+        <w:r>
+          <w:rPr>
+            <w:noProof/>
+            <w:webHidden/>
+          </w:rPr>
+          <w:fldChar w:fldCharType="begin"/>
+        </w:r>
+        <w:r>
+          <w:rPr>
+            <w:noProof/>
+            <w:webHidden/>
+          </w:rPr>
+          <w:instrText xml:space="preserve"> PAGEREF _Toc63769947 \h </w:instrText>
+        </w:r>
+        <w:r>
+          <w:rPr>
+            <w:noProof/>
+            <w:webHidden/>
+          </w:rPr>
+        </w:r>
+        <w:r>
+          <w:rPr>
+            <w:noProof/>
+            <w:webHidden/>
+          </w:rPr>
+          <w:fldChar w:fldCharType="separate"/>
+        </w:r>
+        <w:r>
+          <w:rPr>
+            <w:noProof/>
+            <w:webHidden/>
+          </w:rPr>
+          <w:t>4</w:t>
+        </w:r>
+        <w:r>
+          <w:rPr>
+            <w:noProof/>
+            <w:webHidden/>
+          </w:rPr>
+          <w:fldChar w:fldCharType="end"/>
+        </w:r>
+      </w:hyperlink>
+    </w:p>
+    <w:p>
+      <w:pPr>
         <w:pStyle w:val="TOC3"/>
         <w:tabs>
           <w:tab w:val="left" w:pos="1440"/>
           <w:tab w:val="right" w:leader="dot" w:pos="9628"/>
         </w:tabs>
+        <w:ind w:left="0"/>
         <w:rPr>
-          <w:lang w:val="en-US"/>
+          <w:i w:val="0"/>
+          <w:iCs w:val="0"/>
         </w:rPr>
       </w:pPr>
       <w:r>
         <w:fldChar w:fldCharType="end"/>
+      </w:r>
+    </w:p>
+    <w:p>
+      <w:pPr>
+        <w:pStyle w:val="Inivonaslova-Poglavlje"/>
+        <w:rPr>
+          <w:lang w:val="sr-Latn-RS"/>
+        </w:rPr>
+      </w:pPr>
+      <w:bookmarkStart w:id="1" w:name="_Toc254342941"/>
+      <w:r>
+        <w:lastRenderedPageBreak/>
+        <w:t xml:space="preserve"> </w:t>
+      </w:r>
+      <w:bookmarkStart w:id="2" w:name="_Toc63769946"/>
+      <w:r>
+        <w:rPr>
+          <w:lang w:val="sr-Latn-RS"/>
+        </w:rPr>
+        <w:t>Čišćenje podataka</w:t>
+      </w:r>
+      <w:bookmarkEnd w:id="2"/>
+    </w:p>
+    <w:p>
+      <w:pPr>
+        <w:pStyle w:val="Osnovnitekst"/>
+        <w:rPr>
+          <w:lang w:val="sr-Latn-RS"/>
+        </w:rPr>
+      </w:pPr>
+      <w:r>
+        <w:rPr>
+          <w:lang w:val="sr-Latn-RS"/>
+        </w:rPr>
+        <w:t xml:space="preserve">Da bi analiza mreže bila ispravna, najpre je potrebno </w:t>
+      </w:r>
+      <w:r>
+        <w:rPr>
+          <w:lang w:val="sr-Latn-RS"/>
+        </w:rPr>
+        <w:t xml:space="preserve">očistiti </w:t>
+      </w:r>
+      <w:r>
+        <w:rPr>
+          <w:lang w:val="sr-Latn-RS"/>
+        </w:rPr>
+        <w:t xml:space="preserve">podatke </w:t>
+      </w:r>
+      <w:r>
+        <w:rPr>
+          <w:lang w:val="sr-Latn-RS"/>
+        </w:rPr>
+        <w:t>koji se obrađuju. To podrazumeva utvrđivanje kvaliteta dostupnih podataka, zatim otkrivanje nedostataka i njihovo korigovanje ili uklanjanje.</w:t>
+      </w:r>
+      <w:r>
+        <w:rPr>
+          <w:lang w:val="sr-Latn-RS"/>
+        </w:rPr>
+        <w:t xml:space="preserve"> </w:t>
+      </w:r>
+    </w:p>
+    <w:p>
+      <w:pPr>
+        <w:pStyle w:val="Osnovnitekst"/>
+        <w:rPr>
+          <w:lang w:val="sr-Latn-RS"/>
+        </w:rPr>
+      </w:pPr>
+      <w:r>
+        <w:rPr>
+          <w:lang w:val="sr-Latn-RS"/>
+        </w:rPr>
+        <w:t>Pre svega je provereno da li su podaci koji bi trebalo da budu jedinstveni (informacije o teniseru, informacije o meču, informacije o rejtingu), to i jesu. Pošto nisu svi bili jedinstveni, već su postojali duplikati, oni su uklonjeni. Zatim je ustanovljeno da nedostaju određeni podaci (imena, datumi rođenja</w:t>
+      </w:r>
+      <w:r>
+        <w:rPr>
+          <w:lang w:val="sr-Latn-RS"/>
+        </w:rPr>
+        <w:t xml:space="preserve"> i sl. pojedinih tenisera</w:t>
+      </w:r>
+      <w:r>
+        <w:rPr>
+          <w:lang w:val="sr-Latn-RS"/>
+        </w:rPr>
+        <w:t>, neke informacije o mečevima</w:t>
+      </w:r>
+      <w:r>
+        <w:rPr>
+          <w:lang w:val="sr-Latn-RS"/>
+        </w:rPr>
+        <w:t>)</w:t>
+      </w:r>
+      <w:r>
+        <w:rPr>
+          <w:lang w:val="sr-Latn-RS"/>
+        </w:rPr>
+        <w:t xml:space="preserve">. Kako </w:t>
+      </w:r>
+      <w:r>
+        <w:rPr>
+          <w:lang w:val="sr-Latn-RS"/>
+        </w:rPr>
+        <w:t>ti podaci nisu bili potrebni pri analizi mreže, nisu bili korigovani.</w:t>
+      </w:r>
+    </w:p>
+    <w:p>
+      <w:pPr>
+        <w:pStyle w:val="Osnovnitekst"/>
+        <w:rPr>
+          <w:lang w:val="sr-Latn-RS"/>
+        </w:rPr>
+      </w:pPr>
+      <w:r>
+        <w:rPr>
+          <w:lang w:val="sr-Latn-RS"/>
+        </w:rPr>
+        <w:t xml:space="preserve">Sekundarni skup podataka, dobijen čišćenjem primarnog skupa podataka, je ponovo proveren i utvrđeno je da zadovoljava kriterijume </w:t>
+      </w:r>
+      <w:r>
+        <w:rPr>
+          <w:lang w:val="sr-Latn-RS"/>
+        </w:rPr>
+        <w:t>kvaliteta</w:t>
+      </w:r>
+      <w:r>
+        <w:rPr>
+          <w:lang w:val="sr-Latn-RS"/>
+        </w:rPr>
+        <w:t>. Nakon toga, podaci su upisani u nove fajlove istog formata sa sufiksom _cleaned koji su dalje korišćeni za analizu mreže.</w:t>
       </w:r>
     </w:p>
     <w:p>
@@ -513,19 +738,15 @@
           <w:lang w:val="sr-Cyrl-CS"/>
         </w:rPr>
       </w:pPr>
-      <w:bookmarkStart w:id="1" w:name="_Toc254342941"/>
+      <w:bookmarkStart w:id="3" w:name="_Toc63769947"/>
       <w:r>
         <w:lastRenderedPageBreak/>
-        <w:t xml:space="preserve"> </w:t>
-      </w:r>
-      <w:bookmarkStart w:id="2" w:name="_Toc63456459"/>
-      <w:r>
         <w:t xml:space="preserve">Analiza </w:t>
       </w:r>
       <w:r>
         <w:t>mreže</w:t>
       </w:r>
-      <w:bookmarkEnd w:id="2"/>
+      <w:bookmarkEnd w:id="3"/>
     </w:p>
     <w:bookmarkEnd w:id="1"/>
     <w:p>
@@ -539,7 +760,155 @@
         <w:rPr>
           <w:lang w:val="en-US"/>
         </w:rPr>
-        <w:t xml:space="preserve">Kako bismo odredili prosečan broj tenisera po svakom teniseru, praktično je potrebno da izračunamo, prosečan stepen svakog čvora u mreži. Rezultati koji se dobijaju </w:t>
+        <w:t xml:space="preserve">Prilikom formiranja inicijalne mreže za analizu primećeno je da </w:t>
+      </w:r>
+      <w:r>
+        <w:rPr>
+          <w:lang w:val="en-US"/>
+        </w:rPr>
+        <w:t>od skoro 55000 praćenih tenisera</w:t>
+      </w:r>
+      <w:r>
+        <w:rPr>
+          <w:lang w:val="en-US"/>
+        </w:rPr>
+        <w:t>,</w:t>
+      </w:r>
+      <w:r>
+        <w:rPr>
+          <w:lang w:val="en-US"/>
+        </w:rPr>
+        <w:t xml:space="preserve"> </w:t>
+      </w:r>
+      <w:r>
+        <w:rPr>
+          <w:lang w:val="en-US"/>
+        </w:rPr>
+        <w:t xml:space="preserve">manje od 500 njih </w:t>
+      </w:r>
+      <w:r>
+        <w:rPr>
+          <w:lang w:val="en-US"/>
+        </w:rPr>
+        <w:t xml:space="preserve">igra po </w:t>
+      </w:r>
+      <w:r>
+        <w:rPr>
+          <w:lang w:val="en-US"/>
+        </w:rPr>
+        <w:t>sezoni</w:t>
+      </w:r>
+      <w:r>
+        <w:rPr>
+          <w:lang w:val="en-US"/>
+        </w:rPr>
+        <w:t xml:space="preserve">, stoga </w:t>
+      </w:r>
+      <w:r>
+        <w:rPr>
+          <w:lang w:val="en-US"/>
+        </w:rPr>
+        <w:t>ne bi imalo smisla analizirati mrežu sa svim teniserima.</w:t>
+      </w:r>
+      <w:r>
+        <w:rPr>
+          <w:lang w:val="en-US"/>
+        </w:rPr>
+        <w:t xml:space="preserve"> </w:t>
+      </w:r>
+      <w:r>
+        <w:rPr>
+          <w:lang w:val="en-US"/>
+        </w:rPr>
+        <w:t>Zato su p</w:t>
+      </w:r>
+      <w:r>
+        <w:rPr>
+          <w:lang w:val="en-US"/>
+        </w:rPr>
+        <w:t>rilikom analize mrež</w:t>
+      </w:r>
+      <w:r>
+        <w:rPr>
+          <w:lang w:val="en-US"/>
+        </w:rPr>
+        <w:t>a</w:t>
+      </w:r>
+      <w:r>
+        <w:rPr>
+          <w:lang w:val="en-US"/>
+        </w:rPr>
+        <w:t xml:space="preserve"> uzeti u obzir samo </w:t>
+      </w:r>
+      <w:r>
+        <w:rPr>
+          <w:lang w:val="en-US"/>
+        </w:rPr>
+        <w:t>oni teniseri</w:t>
+      </w:r>
+      <w:r>
+        <w:rPr>
+          <w:lang w:val="en-US"/>
+        </w:rPr>
+        <w:t xml:space="preserve"> koji su odigrali bar jedan meč u odgovarajućem periodu.</w:t>
+      </w:r>
+    </w:p>
+    <w:p>
+      <w:pPr>
+        <w:pStyle w:val="Osnovnitekst"/>
+        <w:rPr>
+          <w:lang w:val="en-US"/>
+        </w:rPr>
+      </w:pPr>
+      <w:r>
+        <w:rPr>
+          <w:lang w:val="en-US"/>
+        </w:rPr>
+        <w:t>O</w:t>
+      </w:r>
+      <w:r>
+        <w:rPr>
+          <w:lang w:val="en-US"/>
+        </w:rPr>
+        <w:t xml:space="preserve">dgovori na pitanja postavljena u tekstu projektnog zadatka data su </w:t>
+      </w:r>
+      <w:r>
+        <w:rPr>
+          <w:lang w:val="en-US"/>
+        </w:rPr>
+        <w:t xml:space="preserve">tabelarno, gde broj tabele odgovara broju pitanja. </w:t>
+      </w:r>
+      <w:r>
+        <w:rPr>
+          <w:lang w:val="en-US"/>
+        </w:rPr>
+        <w:t>Odgovori koji nisu u formi tabele, kao i interpretacije dobijenih rezultata nalaze se u formi teksta između tabela.</w:t>
+      </w:r>
+    </w:p>
+    <w:p>
+      <w:pPr>
+        <w:pStyle w:val="Osnovnitekst"/>
+        <w:rPr>
+          <w:lang w:val="en-US"/>
+        </w:rPr>
+      </w:pPr>
+      <w:r>
+        <w:rPr>
+          <w:lang w:val="en-US"/>
+        </w:rPr>
+        <w:t xml:space="preserve">Kako bismo odredili prosečan broj tenisera po svakom teniseru, </w:t>
+      </w:r>
+      <w:r>
+        <w:rPr>
+          <w:lang w:val="en-US"/>
+        </w:rPr>
+        <w:t xml:space="preserve">potrebno je </w:t>
+      </w:r>
+      <w:r>
+        <w:rPr>
+          <w:lang w:val="en-US"/>
+        </w:rPr>
+        <w:t xml:space="preserve">da izračunamo prosečan stepen svakog čvora u mreži. Rezultati koji se dobijaju </w:t>
       </w:r>
       <w:r>
         <w:rPr>
@@ -919,7 +1288,19 @@
         <w:rPr>
           <w:lang w:val="sr-Latn-RS"/>
         </w:rPr>
-        <w:t>vidimo i koji teniseru su igrali sa najvećim brojem različitih tenisera.</w:t>
+        <w:t>vidimo i koji teniser</w:t>
+      </w:r>
+      <w:r>
+        <w:rPr>
+          <w:lang w:val="sr-Latn-RS"/>
+        </w:rPr>
+        <w:t>i</w:t>
+      </w:r>
+      <w:r>
+        <w:rPr>
+          <w:lang w:val="sr-Latn-RS"/>
+        </w:rPr>
+        <w:t xml:space="preserve"> su igrali sa najvećim brojem različitih tenisera.</w:t>
       </w:r>
       <w:r>
         <w:rPr>
@@ -1851,6 +2232,7 @@
         <w:rPr>
           <w:lang w:val="sr-Latn-RS"/>
         </w:rPr>
+        <w:lastRenderedPageBreak/>
         <w:t>Dobijeni rezultati prikazani u tabelama 1 i 2 su očekivani, pošto je bilo manje mečeva u 2020. godini i samim tim su se teniser</w:t>
       </w:r>
       <w:r>
@@ -1948,7 +2330,6 @@
                 <w:szCs w:val="20"/>
                 <w:lang w:val="sr-Latn-RS"/>
               </w:rPr>
-              <w:lastRenderedPageBreak/>
               <w:t>r.b./</w:t>
             </w:r>
             <w:r>
@@ -2810,7 +3191,13 @@
         <w:t xml:space="preserve">2020. godine je veliki broj turnira otkazan, </w:t>
       </w:r>
       <w:r>
-        <w:t>tako da je primetna razlika u broju turnira koji su igrači odigrali 2018. i 2018. godine u odnosu na 2020. godinu.</w:t>
+        <w:t>tako da je primetna razlika u broju turnira koji su igrači odigrali 2018. i 201</w:t>
+      </w:r>
+      <w:r>
+        <w:t>9</w:t>
+      </w:r>
+      <w:r>
+        <w:t>. godine u odnosu na 2020. godinu.</w:t>
       </w:r>
     </w:p>
     <w:p>
@@ -2937,7 +3324,7 @@
                 <w:szCs w:val="20"/>
               </w:rPr>
             </w:pPr>
-            <w:bookmarkStart w:id="3" w:name="_Hlk63507985"/>
+            <w:bookmarkStart w:id="4" w:name="_Hlk63507985"/>
             <w:r>
               <w:rPr>
                 <w:b/>
@@ -3507,6 +3894,7 @@
                 <w:sz w:val="20"/>
                 <w:szCs w:val="20"/>
               </w:rPr>
+              <w:lastRenderedPageBreak/>
               <w:t>4.</w:t>
             </w:r>
           </w:p>
@@ -3752,7 +4140,7 @@
         </w:tc>
       </w:tr>
     </w:tbl>
-    <w:bookmarkEnd w:id="3"/>
+    <w:bookmarkEnd w:id="4"/>
     <w:p>
       <w:pPr>
         <w:pStyle w:val="Oznakatabele"/>
@@ -3771,7 +4159,13 @@
         <w:pStyle w:val="Osnovnitekst"/>
       </w:pPr>
       <w:r>
-        <w:t>Imajući u vidu da je Novak Đoković pokušao da osnuje svoju asocijaciju tenisera, interesantno je videti njegove eigenvector centralnosti. One iznose 0,128, 0,132 i 0,159 u 2018, 2019 i 2020. godini, respektivno.</w:t>
+        <w:t>Imajući u vidu da je Novak Đoković pokušao da osnuje svoju asocijaciju tenisera, interesantno je videti njegove eigenvector centralnosti. One iznose 0,128, 0,132 i 0,159 u 2018, 2019</w:t>
+      </w:r>
+      <w:r>
+        <w:t>.</w:t>
+      </w:r>
+      <w:r>
+        <w:t xml:space="preserve"> i 2020. godini, respektivno.</w:t>
       </w:r>
       <w:r>
         <w:t xml:space="preserve"> 2019. i 2020. godine ima eigenvector centralnost koja je bliska teniserima čije vrednosti prednjače.</w:t>
@@ -3788,7 +4182,6 @@
         <w:rPr>
           <w:lang w:val="sr-Latn-RS"/>
         </w:rPr>
-        <w:lastRenderedPageBreak/>
         <w:t>Teniseri koji su se susretali sa najvećim brojem drugih tenisera su visoko rangirani, što ima smisla jer je na turnirima moguće izgubiti samo jednom, a pobediti mnogo puta. Stoga, da bi se teniser sreo sa velikim brojem drugih tenisera, mora da pobeđuje. Pobedama i napredovanjem na turnirima se ostvaruje visok rang.</w:t>
       </w:r>
     </w:p>
@@ -4553,7 +4946,14 @@
         <w:rPr>
           <w:lang w:val="sr-Latn-RS"/>
         </w:rPr>
-        <w:t>Kako bismo saznali koji su igrači bili najuspešniji igrači u proteklom periodu i iz kojih država dolaze, posmatrali smo rang listu tenisera na kraju svake godine. Pre svakog turnira se brišu osvojeni poeni prethodne godine na tom turniru, dok se na kraju turnira dodaju poeni teniserima u zavisnosti od njihovog plasmana na turniru i veličine turnira.</w:t>
+        <w:t xml:space="preserve">Kako bismo saznali koji su igrači bili najuspešniji igrači u proteklom periodu i iz kojih država dolaze, posmatrali smo rang listu tenisera na kraju svake godine. Pre svakog turnira se brišu osvojeni poeni prethodne godine na tom turniru, dok se na kraju turnira dodaju poeni teniserima u zavisnosti </w:t>
+      </w:r>
+      <w:r>
+        <w:rPr>
+          <w:lang w:val="sr-Latn-RS"/>
+        </w:rPr>
+        <w:lastRenderedPageBreak/>
+        <w:t>od njihovog plasmana na turniru i veličine turnira.</w:t>
       </w:r>
       <w:r>
         <w:rPr>
@@ -4577,7 +4977,31 @@
         <w:rPr>
           <w:lang w:val="sr-Latn-RS"/>
         </w:rPr>
-        <w:t xml:space="preserve"> su prikazani najbolje rangiranih pet igrača na kraju svake godine, država iz koje dolaze i broj </w:t>
+        <w:t xml:space="preserve"> su prikazani najbolje rangiranih pet igrača na kraju svake godine, držav</w:t>
+      </w:r>
+      <w:r>
+        <w:rPr>
+          <w:lang w:val="sr-Latn-RS"/>
+        </w:rPr>
+        <w:t>e</w:t>
+      </w:r>
+      <w:r>
+        <w:rPr>
+          <w:lang w:val="sr-Latn-RS"/>
+        </w:rPr>
+        <w:t xml:space="preserve"> iz koj</w:t>
+      </w:r>
+      <w:r>
+        <w:rPr>
+          <w:lang w:val="sr-Latn-RS"/>
+        </w:rPr>
+        <w:t>ih</w:t>
+      </w:r>
+      <w:r>
+        <w:rPr>
+          <w:lang w:val="sr-Latn-RS"/>
+        </w:rPr>
+        <w:t xml:space="preserve"> dolaze i broj </w:t>
       </w:r>
       <w:r>
         <w:rPr>
@@ -4589,7 +5013,19 @@
         <w:rPr>
           <w:lang w:val="sr-Latn-RS"/>
         </w:rPr>
-        <w:t>poena osvojenih te godine</w:t>
+        <w:t xml:space="preserve">poena </w:t>
+      </w:r>
+      <w:r>
+        <w:rPr>
+          <w:lang w:val="sr-Latn-RS"/>
+        </w:rPr>
+        <w:t xml:space="preserve">koji su osvojili </w:t>
+      </w:r>
+      <w:r>
+        <w:rPr>
+          <w:lang w:val="sr-Latn-RS"/>
+        </w:rPr>
+        <w:t>te godine</w:t>
       </w:r>
       <w:r>
         <w:rPr>
@@ -5210,7 +5646,6 @@
                 <w:szCs w:val="20"/>
                 <w:lang w:val="sr-Latn-RS"/>
               </w:rPr>
-              <w:lastRenderedPageBreak/>
               <w:t>5.</w:t>
             </w:r>
           </w:p>
@@ -5303,7 +5738,13 @@
         <w:t>7</w:t>
       </w:r>
       <w:r>
-        <w:t>: Države sa najvećim brojem aktivnih tenisera u proteklom periodu</w:t>
+        <w:t xml:space="preserve">: </w:t>
+      </w:r>
+      <w:r>
+        <w:t xml:space="preserve">Najbolje rangirani teniseri </w:t>
+      </w:r>
+      <w:r>
+        <w:t>u proteklom periodu</w:t>
       </w:r>
     </w:p>
     <w:p>
@@ -6222,7 +6663,7 @@
         <w:pStyle w:val="Oznakatabele"/>
       </w:pPr>
       <w:r>
-        <w:t>Tabela 8-1: Srpski igrači u skupu podataka (2018.)</w:t>
+        <w:t>Tabela 8-1: Srpski igrači u skupu podataka (2018)</w:t>
       </w:r>
     </w:p>
     <w:p>
@@ -6260,7 +6701,7 @@
                 <w:szCs w:val="20"/>
               </w:rPr>
             </w:pPr>
-            <w:bookmarkStart w:id="4" w:name="_Hlk63458323"/>
+            <w:bookmarkStart w:id="5" w:name="_Hlk63458323"/>
             <w:r>
               <w:rPr>
                 <w:b/>
@@ -6887,6 +7328,7 @@
                 <w:sz w:val="20"/>
                 <w:szCs w:val="20"/>
               </w:rPr>
+              <w:lastRenderedPageBreak/>
               <w:t>Laslo Djere</w:t>
             </w:r>
           </w:p>
@@ -7330,7 +7772,7 @@
                 <w:sz w:val="20"/>
                 <w:szCs w:val="20"/>
               </w:rPr>
-              <w:t>obe</w:t>
+              <w:t>desna</w:t>
             </w:r>
           </w:p>
         </w:tc>
@@ -7453,19 +7895,13 @@
         </w:tc>
       </w:tr>
     </w:tbl>
-    <w:bookmarkEnd w:id="4"/>
+    <w:bookmarkEnd w:id="5"/>
     <w:p>
       <w:pPr>
         <w:pStyle w:val="Oznakatabele"/>
       </w:pPr>
       <w:r>
-        <w:t>Tabela 8-2: Srpski igrači u skupu podataka (2019</w:t>
-      </w:r>
-      <w:r>
-        <w:t>.</w:t>
-      </w:r>
-      <w:r>
-        <w:t>)</w:t>
+        <w:t>Tabela 8-2: Srpski igrači u skupu podataka (2019)</w:t>
       </w:r>
     </w:p>
     <w:p>
@@ -7510,7 +7946,6 @@
                 <w:sz w:val="20"/>
                 <w:szCs w:val="20"/>
               </w:rPr>
-              <w:lastRenderedPageBreak/>
               <w:t>ime</w:t>
             </w:r>
           </w:p>
@@ -8470,7 +8905,7 @@
                 <w:sz w:val="20"/>
                 <w:szCs w:val="20"/>
               </w:rPr>
-              <w:t>obe</w:t>
+              <w:t>desna</w:t>
             </w:r>
           </w:p>
         </w:tc>
@@ -8777,18 +9212,12 @@
       <w:pPr>
         <w:pStyle w:val="Oznakatabele"/>
       </w:pPr>
-      <w:bookmarkStart w:id="5" w:name="_Hlk63503108"/>
-      <w:r>
-        <w:t>Tabela 8-3: Srpski igrači u skupu podataka (2020</w:t>
-      </w:r>
-      <w:r>
-        <w:t>.</w:t>
-      </w:r>
-      <w:r>
-        <w:t>)</w:t>
+      <w:bookmarkStart w:id="6" w:name="_Hlk63503108"/>
+      <w:r>
+        <w:t>Tabela 8-3: Srpski igrači u skupu podataka (2020)</w:t>
       </w:r>
     </w:p>
-    <w:bookmarkEnd w:id="5"/>
+    <w:bookmarkEnd w:id="6"/>
     <w:p>
       <w:pPr>
         <w:pStyle w:val="Osnovnitekst"/>
@@ -8819,40 +9248,13 @@
         <w:pStyle w:val="Osnovnitekst"/>
       </w:pPr>
       <w:r>
-        <w:t>Prvo je pokrenut Girvan-Newman algoritam koji je podelio mre</w:t>
-      </w:r>
-      <w:r>
-        <w:t>ž</w:t>
-      </w:r>
-      <w:r>
-        <w:t xml:space="preserve">u na 203 komune, od kojih jedna ima preko 30% tenisera koji se nalaze na vrhu ATP liste, i mnogo malih komuna koje imaju </w:t>
-      </w:r>
-      <w:r>
-        <w:t>desetak</w:t>
-      </w:r>
-      <w:r>
-        <w:t xml:space="preserve"> ili manje </w:t>
+        <w:t xml:space="preserve">Prvo je pokrenut Girvan-Newman algoritam koji je podelio mrežu na 203 komune, od kojih jedna ima preko 30% tenisera koji se nalaze na vrhu ATP liste, i mnogo malih komuna koje imaju desetak ili manje čvorova. Ova podela ima smisla jer dobri igrači </w:t>
       </w:r>
       <w:r>
         <w:t>č</w:t>
       </w:r>
       <w:r>
-        <w:t>vorova. Ova podela ima smisla jer dobri igra</w:t>
-      </w:r>
-      <w:r>
-        <w:t>č</w:t>
-      </w:r>
-      <w:r>
-        <w:t xml:space="preserve">i </w:t>
-      </w:r>
-      <w:r>
-        <w:t>č</w:t>
-      </w:r>
-      <w:r>
-        <w:t>e</w:t>
-      </w:r>
-      <w:r>
-        <w:t>š</w:t>
+        <w:t>eš</w:t>
       </w:r>
       <w:r>
         <w:t>ć</w:t>
@@ -9025,7 +9427,14 @@
         <w:rPr>
           <w:lang w:val="sr-Latn-RS"/>
         </w:rPr>
-        <w:t xml:space="preserve">oj komuni, dok je Federer u skoro duplo manjoj komuni. Koeficijent modularnosti je ~0,22 </w:t>
+        <w:t xml:space="preserve">oj komuni, dok je Federer u skoro duplo </w:t>
+      </w:r>
+      <w:r>
+        <w:rPr>
+          <w:lang w:val="sr-Latn-RS"/>
+        </w:rPr>
+        <w:lastRenderedPageBreak/>
+        <w:t xml:space="preserve">manjoj komuni. Koeficijent modularnosti je ~0,22 </w:t>
       </w:r>
       <w:r>
         <w:rPr>
@@ -9054,7 +9463,6 @@
         <w:rPr>
           <w:noProof/>
         </w:rPr>
-        <w:lastRenderedPageBreak/>
         <w:drawing>
           <wp:inline distT="0" distB="0" distL="0" distR="0" wp14:anchorId="6BD6B7F9" wp14:editId="36BE4B29">
             <wp:extent cx="6120130" cy="3776980"/>
@@ -9071,7 +9479,7 @@
                     <pic:cNvPicPr/>
                   </pic:nvPicPr>
                   <pic:blipFill>
-                    <a:blip r:embed="rId15">
+                    <a:blip r:embed="rId11">
                       <a:extLst>
                         <a:ext uri="{28A0092B-C50C-407E-A947-70E740481C1C}">
                           <a14:useLocalDpi xmlns:a14="http://schemas.microsoft.com/office/drawing/2010/main" val="0"/>
@@ -9103,28 +9511,7 @@
         <w:pStyle w:val="Oznakatabele"/>
       </w:pPr>
       <w:r>
-        <w:t>Slika</w:t>
-      </w:r>
-      <w:r>
-        <w:t xml:space="preserve"> </w:t>
-      </w:r>
-      <w:r>
-        <w:t>9</w:t>
-      </w:r>
-      <w:r>
-        <w:t xml:space="preserve">: </w:t>
-      </w:r>
-      <w:r>
-        <w:t>Detektovane komune</w:t>
-      </w:r>
-      <w:r>
-        <w:t xml:space="preserve"> (20</w:t>
-      </w:r>
-      <w:r>
-        <w:t>18</w:t>
-      </w:r>
-      <w:r>
-        <w:t>.)</w:t>
+        <w:t>Slika 9: Detektovane komune (2018)</w:t>
       </w:r>
     </w:p>
     <w:p>
@@ -9674,19 +10061,16 @@
         <w:pStyle w:val="Oznakatabele"/>
       </w:pPr>
       <w:r>
-        <w:t>Tabela</w:t>
-      </w:r>
-      <w:r>
-        <w:t xml:space="preserve"> </w:t>
-      </w:r>
-      <w:r>
-        <w:t>10</w:t>
-      </w:r>
-      <w:r>
-        <w:t xml:space="preserve">: </w:t>
-      </w:r>
-      <w:r>
-        <w:t>Asortativnost</w:t>
+        <w:t>Tabela 10: Asortativnost</w:t>
+      </w:r>
+      <w:r>
+        <w:t xml:space="preserve"> tenisera prema njih</w:t>
+      </w:r>
+      <w:r>
+        <w:t>o</w:t>
+      </w:r>
+      <w:r>
+        <w:t>voj državi, broju odigranih mečeva i rejtingu</w:t>
       </w:r>
     </w:p>
     <w:p>
@@ -9699,119 +10083,29 @@
         <w:pStyle w:val="Osnovnitekst"/>
       </w:pPr>
       <w:r>
-        <w:t>Iz prilo</w:t>
-      </w:r>
-      <w:r>
-        <w:t>ž</w:t>
-      </w:r>
-      <w:r>
-        <w:t>enih koeficijenata asortativnosti mo</w:t>
-      </w:r>
-      <w:r>
-        <w:t>ž</w:t>
-      </w:r>
-      <w:r>
-        <w:t>emo zaklju</w:t>
-      </w:r>
-      <w:r>
-        <w:t>č</w:t>
-      </w:r>
-      <w:r>
-        <w:t xml:space="preserve">iti </w:t>
-      </w:r>
-      <w:r>
-        <w:t xml:space="preserve">nekoliko stvari. </w:t>
-      </w:r>
-      <w:r>
-        <w:t xml:space="preserve">Koeficijent asortativnosti za tenisere iz istih zemalja je pozitivan, ali izuzetno mali </w:t>
-      </w:r>
-      <w:r>
-        <w:t>š</w:t>
-      </w:r>
-      <w:r>
-        <w:t>to ukazuje da postoji slaba tendencija da m</w:t>
-      </w:r>
-      <w:r>
-        <w:t>eđ</w:t>
-      </w:r>
-      <w:r>
-        <w:t>usobno igraju teniseri iz istih zemalja.</w:t>
-      </w:r>
-      <w:r>
-        <w:t xml:space="preserve"> </w:t>
-      </w:r>
-      <w:r>
-        <w:t>Koeficijent asortativnosti za tenisere koji imaju sli</w:t>
-      </w:r>
-      <w:r>
-        <w:t>č</w:t>
-      </w:r>
-      <w:r>
-        <w:t xml:space="preserve">ni rang je izrazito pozitivan, </w:t>
-      </w:r>
-      <w:r>
-        <w:t>š</w:t>
-      </w:r>
-      <w:r>
-        <w:t>to ukazuje na to da se uglavnom na turnirima sre</w:t>
-      </w:r>
-      <w:r>
-        <w:t>ć</w:t>
-      </w:r>
-      <w:r>
-        <w:t>u teniseri koji imaju sli</w:t>
-      </w:r>
-      <w:r>
-        <w:t>č</w:t>
-      </w:r>
-      <w:r>
-        <w:t>an rang.</w:t>
-      </w:r>
-      <w:r>
-        <w:t xml:space="preserve"> </w:t>
-      </w:r>
-      <w:r>
-        <w:t>Koeficijent asortativnosti za tenisere koji imaju sli</w:t>
-      </w:r>
-      <w:r>
-        <w:t>č</w:t>
-      </w:r>
-      <w:r>
-        <w:t>an broj odigranih me</w:t>
-      </w:r>
-      <w:r>
-        <w:t>č</w:t>
-      </w:r>
-      <w:r>
-        <w:t xml:space="preserve">eva </w:t>
+        <w:t xml:space="preserve">Iz priloženih koeficijenata asortativnosti možemo zaključiti nekoliko stvari. Koeficijent asortativnosti za tenisere iz istih zemalja je pozitivan, ali izuzetno mali što ukazuje da postoji slaba </w:t>
       </w:r>
       <w:r>
         <w:lastRenderedPageBreak/>
-        <w:t>je pozitivan, me</w:t>
-      </w:r>
-      <w:r>
-        <w:t>đ</w:t>
-      </w:r>
-      <w:r>
-        <w:t>utim ne izrazito jer se u ranim fazama takmi</w:t>
-      </w:r>
-      <w:r>
-        <w:t>č</w:t>
-      </w:r>
-      <w:r>
-        <w:t>enja sre</w:t>
-      </w:r>
-      <w:r>
-        <w:t>ć</w:t>
-      </w:r>
-      <w:r>
-        <w:t>u teniseri koji mnogo igraju sa onim koji malo igraju (odnosno koji bivaju izba</w:t>
-      </w:r>
-      <w:r>
-        <w:t>č</w:t>
-      </w:r>
-      <w:r>
-        <w:t>eni od strane boljih tenisera).</w:t>
+        <w:t xml:space="preserve">tendencija da međusobno igraju teniseri iz istih zemalja. Koeficijent asortativnosti za tenisere koji imaju slični </w:t>
+      </w:r>
+      <w:r>
+        <w:t>rejting</w:t>
+      </w:r>
+      <w:r>
+        <w:t xml:space="preserve"> je izrazito pozitivan, što ukazuje na to da se uglavnom na turnirima sreću teniseri koji imaju sličan rang. </w:t>
+      </w:r>
+      <w:r>
+        <w:t>Izuzetak je 2019. godina kada je koeficijent zna</w:t>
+      </w:r>
+      <w:r>
+        <w:rPr>
+          <w:lang w:val="sr-Latn-RS"/>
+        </w:rPr>
+        <w:t xml:space="preserve">čajno niži. </w:t>
+      </w:r>
+      <w:r>
+        <w:t>Koeficijent asortativnosti za tenisere koji imaju sličan broj odigranih mečeva je pozitivan, međutim ne izrazito jer se u ranim fazama takmičenja sreću teniseri koji mnogo igraju sa onim koji malo igraju (odnosno koji bivaju izbačeni od strane boljih tenisera).</w:t>
       </w:r>
     </w:p>
     <w:p>
@@ -10124,7 +10418,13 @@
         <w:t xml:space="preserve">: </w:t>
       </w:r>
       <w:r>
-        <w:t xml:space="preserve">Prosečne težine grana grafa </w:t>
+        <w:t xml:space="preserve">Prosečne težine grana </w:t>
+      </w:r>
+      <w:r>
+        <w:t xml:space="preserve">neusmerenog </w:t>
+      </w:r>
+      <w:r>
+        <w:t xml:space="preserve">grafa </w:t>
       </w:r>
     </w:p>
     <w:p>
@@ -10229,9 +10529,9 @@
           <w:noProof/>
         </w:rPr>
         <w:drawing>
-          <wp:inline distT="0" distB="0" distL="0" distR="0" wp14:anchorId="139033D1" wp14:editId="67109F1F">
-            <wp:extent cx="6120130" cy="3197860"/>
-            <wp:effectExtent l="0" t="0" r="0" b="2540"/>
+          <wp:inline distT="0" distB="0" distL="0" distR="0" wp14:anchorId="139033D1" wp14:editId="482B1863">
+            <wp:extent cx="6093562" cy="2797714"/>
+            <wp:effectExtent l="0" t="0" r="2540" b="3175"/>
             <wp:docPr id="5" name="Picture 5" descr="Chart&#10;&#10;Description automatically generated with low confidence"/>
             <wp:cNvGraphicFramePr>
               <a:graphicFrameLocks xmlns:a="http://schemas.openxmlformats.org/drawingml/2006/main" noChangeAspect="1"/>
@@ -10244,7 +10544,7 @@
                     <pic:cNvPicPr/>
                   </pic:nvPicPr>
                   <pic:blipFill>
-                    <a:blip r:embed="rId16" cstate="print">
+                    <a:blip r:embed="rId12" cstate="print">
                       <a:extLst>
                         <a:ext uri="{28A0092B-C50C-407E-A947-70E740481C1C}">
                           <a14:useLocalDpi xmlns:a14="http://schemas.microsoft.com/office/drawing/2010/main" val="0"/>
@@ -10258,7 +10558,7 @@
                   <pic:spPr>
                     <a:xfrm>
                       <a:off x="0" y="0"/>
-                      <a:ext cx="6120130" cy="3197860"/>
+                      <a:ext cx="6284803" cy="2885518"/>
                     </a:xfrm>
                     <a:prstGeom prst="rect">
                       <a:avLst/>
@@ -10282,20 +10582,13 @@
         <w:t xml:space="preserve">: </w:t>
       </w:r>
       <w:r>
-        <w:t>Jezgro mreže (2018.)</w:t>
-      </w:r>
-      <w:r>
-        <w:t xml:space="preserve"> </w:t>
+        <w:t xml:space="preserve">Jezgro mreže (2018) </w:t>
       </w:r>
     </w:p>
     <w:p>
       <w:pPr>
         <w:pStyle w:val="Osnovnitekst"/>
-      </w:pPr>
-    </w:p>
-    <w:p>
-      <w:pPr>
-        <w:pStyle w:val="Osnovnitekst"/>
+        <w:ind w:firstLine="720"/>
       </w:pPr>
       <w:r>
         <w:lastRenderedPageBreak/>
@@ -10513,14 +10806,7 @@
                 <w:sz w:val="20"/>
                 <w:szCs w:val="20"/>
               </w:rPr>
-              <w:t>Cuevas</w:t>
-            </w:r>
-            <w:r>
-              <w:rPr>
-                <w:sz w:val="20"/>
-                <w:szCs w:val="20"/>
-              </w:rPr>
-              <w:t xml:space="preserve"> </w:t>
+              <w:t xml:space="preserve">Cuevas </w:t>
             </w:r>
             <w:r>
               <w:rPr>
@@ -10610,14 +10896,7 @@
                 <w:sz w:val="20"/>
                 <w:szCs w:val="20"/>
               </w:rPr>
-              <w:t>Djokovic</w:t>
-            </w:r>
-            <w:r>
-              <w:rPr>
-                <w:sz w:val="20"/>
-                <w:szCs w:val="20"/>
-              </w:rPr>
-              <w:t xml:space="preserve"> </w:t>
+              <w:t xml:space="preserve">Djokovic </w:t>
             </w:r>
             <w:r>
               <w:rPr>
@@ -10712,14 +10991,7 @@
                 <w:sz w:val="20"/>
                 <w:szCs w:val="20"/>
               </w:rPr>
-              <w:t>Jaziri</w:t>
-            </w:r>
-            <w:r>
-              <w:rPr>
-                <w:sz w:val="20"/>
-                <w:szCs w:val="20"/>
-              </w:rPr>
-              <w:t xml:space="preserve"> </w:t>
+              <w:t xml:space="preserve">Jaziri </w:t>
             </w:r>
             <w:r>
               <w:rPr>
@@ -10764,14 +11036,7 @@
                 <w:sz w:val="20"/>
                 <w:szCs w:val="20"/>
               </w:rPr>
-              <w:t>Sousa</w:t>
-            </w:r>
-            <w:r>
-              <w:rPr>
-                <w:sz w:val="20"/>
-                <w:szCs w:val="20"/>
-              </w:rPr>
-              <w:t xml:space="preserve"> </w:t>
+              <w:t xml:space="preserve">Sousa </w:t>
             </w:r>
             <w:r>
               <w:rPr>
@@ -10816,14 +11081,7 @@
                 <w:sz w:val="20"/>
                 <w:szCs w:val="20"/>
               </w:rPr>
-              <w:t>Giron</w:t>
-            </w:r>
-            <w:r>
-              <w:rPr>
-                <w:sz w:val="20"/>
-                <w:szCs w:val="20"/>
-              </w:rPr>
-              <w:t xml:space="preserve"> </w:t>
+              <w:t xml:space="preserve">Giron </w:t>
             </w:r>
             <w:r>
               <w:rPr>
@@ -10956,14 +11214,7 @@
                 <w:sz w:val="20"/>
                 <w:szCs w:val="20"/>
               </w:rPr>
-              <w:t>Berankis</w:t>
-            </w:r>
-            <w:r>
-              <w:rPr>
-                <w:sz w:val="20"/>
-                <w:szCs w:val="20"/>
-              </w:rPr>
-              <w:t xml:space="preserve"> </w:t>
+              <w:t xml:space="preserve">Berankis </w:t>
             </w:r>
             <w:r>
               <w:rPr>
@@ -11008,14 +11259,7 @@
                 <w:sz w:val="20"/>
                 <w:szCs w:val="20"/>
               </w:rPr>
-              <w:t>Tsitsipas</w:t>
-            </w:r>
-            <w:r>
-              <w:rPr>
-                <w:sz w:val="20"/>
-                <w:szCs w:val="20"/>
-              </w:rPr>
-              <w:t xml:space="preserve"> </w:t>
+              <w:t xml:space="preserve">Tsitsipas </w:t>
             </w:r>
             <w:r>
               <w:rPr>
@@ -11110,14 +11354,7 @@
                 <w:sz w:val="20"/>
                 <w:szCs w:val="20"/>
               </w:rPr>
-              <w:t>Copil</w:t>
-            </w:r>
-            <w:r>
-              <w:rPr>
-                <w:sz w:val="20"/>
-                <w:szCs w:val="20"/>
-              </w:rPr>
-              <w:t xml:space="preserve"> </w:t>
+              <w:t xml:space="preserve">Copil </w:t>
             </w:r>
             <w:r>
               <w:rPr>
@@ -11162,14 +11399,7 @@
                 <w:sz w:val="20"/>
                 <w:szCs w:val="20"/>
               </w:rPr>
-              <w:t>Thiem</w:t>
-            </w:r>
-            <w:r>
-              <w:rPr>
-                <w:sz w:val="20"/>
-                <w:szCs w:val="20"/>
-              </w:rPr>
-              <w:t xml:space="preserve"> </w:t>
+              <w:t xml:space="preserve">Thiem </w:t>
             </w:r>
             <w:r>
               <w:rPr>
@@ -11214,14 +11444,7 @@
                 <w:sz w:val="20"/>
                 <w:szCs w:val="20"/>
               </w:rPr>
-              <w:t>Ruud</w:t>
-            </w:r>
-            <w:r>
-              <w:rPr>
-                <w:sz w:val="20"/>
-                <w:szCs w:val="20"/>
-              </w:rPr>
-              <w:t xml:space="preserve"> </w:t>
+              <w:t xml:space="preserve">Ruud </w:t>
             </w:r>
             <w:r>
               <w:rPr>
@@ -11361,14 +11584,7 @@
                 <w:sz w:val="20"/>
                 <w:szCs w:val="20"/>
               </w:rPr>
-              <w:t>Pella</w:t>
-            </w:r>
-            <w:r>
-              <w:rPr>
-                <w:sz w:val="20"/>
-                <w:szCs w:val="20"/>
-              </w:rPr>
-              <w:t xml:space="preserve"> </w:t>
+              <w:t xml:space="preserve">Pella </w:t>
             </w:r>
             <w:r>
               <w:rPr>
@@ -11413,14 +11629,7 @@
                 <w:sz w:val="20"/>
                 <w:szCs w:val="20"/>
               </w:rPr>
-              <w:t>Rublev</w:t>
-            </w:r>
-            <w:r>
-              <w:rPr>
-                <w:sz w:val="20"/>
-                <w:szCs w:val="20"/>
-              </w:rPr>
-              <w:t xml:space="preserve"> </w:t>
+              <w:t xml:space="preserve">Rublev </w:t>
             </w:r>
             <w:r>
               <w:rPr>
@@ -11468,15 +11677,9 @@
       <w:pPr>
         <w:pStyle w:val="Oznakatabele"/>
       </w:pPr>
-      <w:bookmarkStart w:id="6" w:name="_Hlk63509246"/>
-      <w:r>
-        <w:t>Tabela</w:t>
-      </w:r>
-      <w:r>
-        <w:t xml:space="preserve"> 1</w:t>
-      </w:r>
-      <w:r>
-        <w:t>3</w:t>
+      <w:bookmarkStart w:id="7" w:name="_Hlk63509246"/>
+      <w:r>
+        <w:t>Tabela 13</w:t>
       </w:r>
       <w:r>
         <w:t xml:space="preserve">: </w:t>
@@ -11485,7 +11688,7 @@
         <w:t>Relacione centralnosti</w:t>
       </w:r>
     </w:p>
-    <w:bookmarkEnd w:id="6"/>
+    <w:bookmarkEnd w:id="7"/>
     <w:p>
       <w:pPr>
         <w:pStyle w:val="Osnovnitekst"/>
@@ -11494,9 +11697,33 @@
     <w:p>
       <w:pPr>
         <w:pStyle w:val="Osnovnitekst"/>
+        <w:rPr>
+          <w:lang w:val="en-US"/>
+        </w:rPr>
       </w:pPr>
       <w:r>
         <w:t>Izračunate su i gustine modelovanih mreža. U tabeli 14 se nalaze izračunate gustine.</w:t>
+      </w:r>
+      <w:r>
+        <w:t xml:space="preserve"> </w:t>
+      </w:r>
+      <w:r>
+        <w:rPr>
+          <w:lang w:val="sr-Latn-RS"/>
+        </w:rPr>
+        <w:t xml:space="preserve">Možemo videti da postoji oko 2-3% mogućih veza, što ukazuje na to da su </w:t>
+      </w:r>
+      <w:r>
+        <w:rPr>
+          <w:lang w:val="en-US"/>
+        </w:rPr>
+        <w:t>mre</w:t>
+      </w:r>
+      <w:r>
+        <w:rPr>
+          <w:lang w:val="sr-Latn-RS"/>
+        </w:rPr>
+        <w:t>že retke.</w:t>
       </w:r>
     </w:p>
     <w:tbl>
@@ -11786,10 +12013,7 @@
         <w:pStyle w:val="Oznakatabele"/>
       </w:pPr>
       <w:r>
-        <w:t>Tabela 1</w:t>
-      </w:r>
-      <w:r>
-        <w:t>4</w:t>
+        <w:t>Tabela 14</w:t>
       </w:r>
       <w:r>
         <w:t xml:space="preserve">: </w:t>
@@ -11801,28 +12025,1211 @@
     <w:p>
       <w:pPr>
         <w:pStyle w:val="Osnovnitekst"/>
-      </w:pPr>
+        <w:ind w:firstLine="0"/>
+      </w:pPr>
+      <w:r>
+        <w:tab/>
+      </w:r>
     </w:p>
     <w:p>
       <w:pPr>
         <w:pStyle w:val="Osnovnitekst"/>
-      </w:pPr>
-      <w:r>
-        <w:t>Kada se posmatraju druge socijalne mreže koje se smatraju gustim ako postoji oko 1% mogućih veza, mreže koje smo modelovali su relativno guste, jer je njihova gustina veća od 2%.</w:t>
-      </w:r>
-      <w:r>
-        <w:t xml:space="preserve"> Ipak treba imati na umu da se u mreži nalaze isključivo čvorovi koji imaju bar jednu vezu ka ostatku mreže.</w:t>
+        <w:ind w:firstLine="0"/>
+      </w:pPr>
+      <w:r>
+        <w:tab/>
+        <w:t>Za svaki graf je izdvojen broj slabo povezanih komponenti, kao i centralnosti na nivou mreže. Centralnosti su računate kao procenat u odnosu na odgovarajuće centralnosti zvezdaste mreže sa istim brojem čvorova. Vrednosti se nalaze u tabeli 15</w:t>
+      </w:r>
+      <w:r>
+        <w:t>.</w:t>
+      </w:r>
+    </w:p>
+    <w:tbl>
+      <w:tblPr>
+        <w:tblStyle w:val="TableGrid"/>
+        <w:tblW w:w="0" w:type="auto"/>
+        <w:jc w:val="center"/>
+        <w:tblLook w:val="04A0" w:firstRow="1" w:lastRow="0" w:firstColumn="1" w:lastColumn="0" w:noHBand="0" w:noVBand="1"/>
+      </w:tblPr>
+      <w:tblGrid>
+        <w:gridCol w:w="1925"/>
+        <w:gridCol w:w="1925"/>
+        <w:gridCol w:w="1926"/>
+        <w:gridCol w:w="1926"/>
+        <w:gridCol w:w="1926"/>
+      </w:tblGrid>
+      <w:tr>
+        <w:trPr>
+          <w:jc w:val="center"/>
+        </w:trPr>
+        <w:tc>
+          <w:tcPr>
+            <w:tcW w:w="1925" w:type="dxa"/>
+            <w:vAlign w:val="center"/>
+          </w:tcPr>
+          <w:p>
+            <w:pPr>
+              <w:pStyle w:val="Osnovnitekst"/>
+              <w:ind w:firstLine="0"/>
+              <w:jc w:val="center"/>
+              <w:rPr>
+                <w:b/>
+                <w:bCs/>
+                <w:sz w:val="20"/>
+                <w:szCs w:val="20"/>
+              </w:rPr>
+            </w:pPr>
+            <w:r>
+              <w:rPr>
+                <w:b/>
+                <w:bCs/>
+                <w:sz w:val="20"/>
+                <w:szCs w:val="20"/>
+              </w:rPr>
+              <w:t>graf</w:t>
+            </w:r>
+          </w:p>
+        </w:tc>
+        <w:tc>
+          <w:tcPr>
+            <w:tcW w:w="1925" w:type="dxa"/>
+            <w:vAlign w:val="center"/>
+          </w:tcPr>
+          <w:p>
+            <w:pPr>
+              <w:pStyle w:val="Osnovnitekst"/>
+              <w:ind w:firstLine="0"/>
+              <w:jc w:val="center"/>
+              <w:rPr>
+                <w:b/>
+                <w:bCs/>
+                <w:sz w:val="20"/>
+                <w:szCs w:val="20"/>
+              </w:rPr>
+            </w:pPr>
+            <w:r>
+              <w:rPr>
+                <w:b/>
+                <w:bCs/>
+                <w:sz w:val="20"/>
+                <w:szCs w:val="20"/>
+              </w:rPr>
+              <w:t>2018.</w:t>
+            </w:r>
+          </w:p>
+        </w:tc>
+        <w:tc>
+          <w:tcPr>
+            <w:tcW w:w="1926" w:type="dxa"/>
+            <w:vAlign w:val="center"/>
+          </w:tcPr>
+          <w:p>
+            <w:pPr>
+              <w:pStyle w:val="Osnovnitekst"/>
+              <w:ind w:firstLine="0"/>
+              <w:jc w:val="center"/>
+              <w:rPr>
+                <w:b/>
+                <w:bCs/>
+                <w:sz w:val="20"/>
+                <w:szCs w:val="20"/>
+              </w:rPr>
+            </w:pPr>
+            <w:r>
+              <w:rPr>
+                <w:b/>
+                <w:bCs/>
+                <w:sz w:val="20"/>
+                <w:szCs w:val="20"/>
+              </w:rPr>
+              <w:t>2019.</w:t>
+            </w:r>
+          </w:p>
+        </w:tc>
+        <w:tc>
+          <w:tcPr>
+            <w:tcW w:w="1926" w:type="dxa"/>
+            <w:vAlign w:val="center"/>
+          </w:tcPr>
+          <w:p>
+            <w:pPr>
+              <w:pStyle w:val="Osnovnitekst"/>
+              <w:ind w:firstLine="0"/>
+              <w:jc w:val="center"/>
+              <w:rPr>
+                <w:b/>
+                <w:bCs/>
+                <w:sz w:val="20"/>
+                <w:szCs w:val="20"/>
+              </w:rPr>
+            </w:pPr>
+            <w:r>
+              <w:rPr>
+                <w:b/>
+                <w:bCs/>
+                <w:sz w:val="20"/>
+                <w:szCs w:val="20"/>
+              </w:rPr>
+              <w:t>2020.</w:t>
+            </w:r>
+          </w:p>
+        </w:tc>
+        <w:tc>
+          <w:tcPr>
+            <w:tcW w:w="1926" w:type="dxa"/>
+            <w:vAlign w:val="center"/>
+          </w:tcPr>
+          <w:p>
+            <w:pPr>
+              <w:pStyle w:val="Osnovnitekst"/>
+              <w:ind w:firstLine="0"/>
+              <w:jc w:val="center"/>
+              <w:rPr>
+                <w:b/>
+                <w:bCs/>
+                <w:sz w:val="20"/>
+                <w:szCs w:val="20"/>
+              </w:rPr>
+            </w:pPr>
+            <w:r>
+              <w:rPr>
+                <w:b/>
+                <w:bCs/>
+                <w:sz w:val="20"/>
+                <w:szCs w:val="20"/>
+              </w:rPr>
+              <w:t>agregirani</w:t>
+            </w:r>
+          </w:p>
+        </w:tc>
+      </w:tr>
+      <w:tr>
+        <w:trPr>
+          <w:jc w:val="center"/>
+        </w:trPr>
+        <w:tc>
+          <w:tcPr>
+            <w:tcW w:w="1925" w:type="dxa"/>
+            <w:vAlign w:val="center"/>
+          </w:tcPr>
+          <w:p>
+            <w:pPr>
+              <w:pStyle w:val="Osnovnitekst"/>
+              <w:ind w:firstLine="0"/>
+              <w:jc w:val="center"/>
+              <w:rPr>
+                <w:b/>
+                <w:bCs/>
+                <w:sz w:val="20"/>
+                <w:szCs w:val="20"/>
+              </w:rPr>
+            </w:pPr>
+            <w:r>
+              <w:rPr>
+                <w:b/>
+                <w:bCs/>
+                <w:sz w:val="20"/>
+                <w:szCs w:val="20"/>
+              </w:rPr>
+              <w:t>Broj povezanih komponenti</w:t>
+            </w:r>
+          </w:p>
+        </w:tc>
+        <w:tc>
+          <w:tcPr>
+            <w:tcW w:w="1925" w:type="dxa"/>
+            <w:vAlign w:val="center"/>
+          </w:tcPr>
+          <w:p>
+            <w:pPr>
+              <w:pStyle w:val="Osnovnitekst"/>
+              <w:ind w:firstLine="0"/>
+              <w:jc w:val="center"/>
+              <w:rPr>
+                <w:sz w:val="20"/>
+                <w:szCs w:val="20"/>
+              </w:rPr>
+            </w:pPr>
+            <w:r>
+              <w:rPr>
+                <w:sz w:val="20"/>
+                <w:szCs w:val="20"/>
+              </w:rPr>
+              <w:t>18</w:t>
+            </w:r>
+          </w:p>
+        </w:tc>
+        <w:tc>
+          <w:tcPr>
+            <w:tcW w:w="1926" w:type="dxa"/>
+            <w:vAlign w:val="center"/>
+          </w:tcPr>
+          <w:p>
+            <w:pPr>
+              <w:pStyle w:val="Osnovnitekst"/>
+              <w:ind w:firstLine="0"/>
+              <w:jc w:val="center"/>
+              <w:rPr>
+                <w:sz w:val="20"/>
+                <w:szCs w:val="20"/>
+              </w:rPr>
+            </w:pPr>
+            <w:r>
+              <w:rPr>
+                <w:sz w:val="20"/>
+                <w:szCs w:val="20"/>
+              </w:rPr>
+              <w:t>11</w:t>
+            </w:r>
+          </w:p>
+        </w:tc>
+        <w:tc>
+          <w:tcPr>
+            <w:tcW w:w="1926" w:type="dxa"/>
+            <w:vAlign w:val="center"/>
+          </w:tcPr>
+          <w:p>
+            <w:pPr>
+              <w:pStyle w:val="Osnovnitekst"/>
+              <w:ind w:firstLine="0"/>
+              <w:jc w:val="center"/>
+              <w:rPr>
+                <w:sz w:val="20"/>
+                <w:szCs w:val="20"/>
+              </w:rPr>
+            </w:pPr>
+            <w:r>
+              <w:rPr>
+                <w:sz w:val="20"/>
+                <w:szCs w:val="20"/>
+              </w:rPr>
+              <w:t>25</w:t>
+            </w:r>
+          </w:p>
+        </w:tc>
+        <w:tc>
+          <w:tcPr>
+            <w:tcW w:w="1926" w:type="dxa"/>
+            <w:vAlign w:val="center"/>
+          </w:tcPr>
+          <w:p>
+            <w:pPr>
+              <w:pStyle w:val="Osnovnitekst"/>
+              <w:ind w:firstLine="0"/>
+              <w:jc w:val="center"/>
+              <w:rPr>
+                <w:sz w:val="20"/>
+                <w:szCs w:val="20"/>
+              </w:rPr>
+            </w:pPr>
+          </w:p>
+        </w:tc>
+      </w:tr>
+      <w:tr>
+        <w:trPr>
+          <w:jc w:val="center"/>
+        </w:trPr>
+        <w:tc>
+          <w:tcPr>
+            <w:tcW w:w="1925" w:type="dxa"/>
+            <w:vAlign w:val="center"/>
+          </w:tcPr>
+          <w:p>
+            <w:pPr>
+              <w:pStyle w:val="Osnovnitekst"/>
+              <w:ind w:firstLine="0"/>
+              <w:jc w:val="center"/>
+              <w:rPr>
+                <w:b/>
+                <w:bCs/>
+                <w:sz w:val="20"/>
+                <w:szCs w:val="20"/>
+              </w:rPr>
+            </w:pPr>
+            <w:r>
+              <w:rPr>
+                <w:b/>
+                <w:bCs/>
+                <w:sz w:val="20"/>
+                <w:szCs w:val="20"/>
+              </w:rPr>
+              <w:t>Centralnost po stepenu</w:t>
+            </w:r>
+          </w:p>
+        </w:tc>
+        <w:tc>
+          <w:tcPr>
+            <w:tcW w:w="1925" w:type="dxa"/>
+            <w:vAlign w:val="center"/>
+          </w:tcPr>
+          <w:p>
+            <w:pPr>
+              <w:pStyle w:val="Osnovnitekst"/>
+              <w:ind w:firstLine="0"/>
+              <w:jc w:val="center"/>
+              <w:rPr>
+                <w:sz w:val="20"/>
+                <w:szCs w:val="20"/>
+              </w:rPr>
+            </w:pPr>
+            <w:r>
+              <w:rPr>
+                <w:sz w:val="20"/>
+                <w:szCs w:val="20"/>
+              </w:rPr>
+              <w:t>0.118</w:t>
+            </w:r>
+          </w:p>
+        </w:tc>
+        <w:tc>
+          <w:tcPr>
+            <w:tcW w:w="1926" w:type="dxa"/>
+            <w:vAlign w:val="center"/>
+          </w:tcPr>
+          <w:p>
+            <w:pPr>
+              <w:pStyle w:val="Osnovnitekst"/>
+              <w:ind w:firstLine="0"/>
+              <w:jc w:val="center"/>
+              <w:rPr>
+                <w:sz w:val="20"/>
+                <w:szCs w:val="20"/>
+              </w:rPr>
+            </w:pPr>
+            <w:r>
+              <w:rPr>
+                <w:sz w:val="20"/>
+                <w:szCs w:val="20"/>
+              </w:rPr>
+              <w:t>0.130</w:t>
+            </w:r>
+          </w:p>
+        </w:tc>
+        <w:tc>
+          <w:tcPr>
+            <w:tcW w:w="1926" w:type="dxa"/>
+            <w:vAlign w:val="center"/>
+          </w:tcPr>
+          <w:p>
+            <w:pPr>
+              <w:pStyle w:val="Osnovnitekst"/>
+              <w:ind w:firstLine="0"/>
+              <w:jc w:val="center"/>
+              <w:rPr>
+                <w:sz w:val="20"/>
+                <w:szCs w:val="20"/>
+              </w:rPr>
+            </w:pPr>
+            <w:r>
+              <w:rPr>
+                <w:sz w:val="20"/>
+                <w:szCs w:val="20"/>
+              </w:rPr>
+              <w:t>0.103</w:t>
+            </w:r>
+          </w:p>
+        </w:tc>
+        <w:tc>
+          <w:tcPr>
+            <w:tcW w:w="1926" w:type="dxa"/>
+            <w:vAlign w:val="center"/>
+          </w:tcPr>
+          <w:p>
+            <w:pPr>
+              <w:pStyle w:val="Osnovnitekst"/>
+              <w:ind w:firstLine="0"/>
+              <w:jc w:val="center"/>
+              <w:rPr>
+                <w:sz w:val="20"/>
+                <w:szCs w:val="20"/>
+              </w:rPr>
+            </w:pPr>
+          </w:p>
+        </w:tc>
+      </w:tr>
+      <w:tr>
+        <w:trPr>
+          <w:jc w:val="center"/>
+        </w:trPr>
+        <w:tc>
+          <w:tcPr>
+            <w:tcW w:w="1925" w:type="dxa"/>
+            <w:vAlign w:val="center"/>
+          </w:tcPr>
+          <w:p>
+            <w:pPr>
+              <w:pStyle w:val="Osnovnitekst"/>
+              <w:ind w:firstLine="0"/>
+              <w:jc w:val="center"/>
+              <w:rPr>
+                <w:b/>
+                <w:bCs/>
+                <w:sz w:val="20"/>
+                <w:szCs w:val="20"/>
+              </w:rPr>
+            </w:pPr>
+            <w:r>
+              <w:rPr>
+                <w:b/>
+                <w:bCs/>
+                <w:sz w:val="20"/>
+                <w:szCs w:val="20"/>
+              </w:rPr>
+              <w:t>Centralnost po bliskosti</w:t>
+            </w:r>
+          </w:p>
+        </w:tc>
+        <w:tc>
+          <w:tcPr>
+            <w:tcW w:w="1925" w:type="dxa"/>
+            <w:vAlign w:val="center"/>
+          </w:tcPr>
+          <w:p>
+            <w:pPr>
+              <w:pStyle w:val="Osnovnitekst"/>
+              <w:ind w:firstLine="0"/>
+              <w:jc w:val="center"/>
+              <w:rPr>
+                <w:sz w:val="20"/>
+                <w:szCs w:val="20"/>
+              </w:rPr>
+            </w:pPr>
+            <w:r>
+              <w:rPr>
+                <w:sz w:val="20"/>
+                <w:szCs w:val="20"/>
+              </w:rPr>
+              <w:t>0.268</w:t>
+            </w:r>
+          </w:p>
+        </w:tc>
+        <w:tc>
+          <w:tcPr>
+            <w:tcW w:w="1926" w:type="dxa"/>
+            <w:vAlign w:val="center"/>
+          </w:tcPr>
+          <w:p>
+            <w:pPr>
+              <w:pStyle w:val="Osnovnitekst"/>
+              <w:ind w:firstLine="0"/>
+              <w:jc w:val="center"/>
+              <w:rPr>
+                <w:sz w:val="20"/>
+                <w:szCs w:val="20"/>
+              </w:rPr>
+            </w:pPr>
+            <w:r>
+              <w:rPr>
+                <w:sz w:val="20"/>
+                <w:szCs w:val="20"/>
+              </w:rPr>
+              <w:t>0.2</w:t>
+            </w:r>
+            <w:r>
+              <w:rPr>
+                <w:sz w:val="20"/>
+                <w:szCs w:val="20"/>
+              </w:rPr>
+              <w:t>60</w:t>
+            </w:r>
+          </w:p>
+        </w:tc>
+        <w:tc>
+          <w:tcPr>
+            <w:tcW w:w="1926" w:type="dxa"/>
+            <w:vAlign w:val="center"/>
+          </w:tcPr>
+          <w:p>
+            <w:pPr>
+              <w:pStyle w:val="Osnovnitekst"/>
+              <w:ind w:firstLine="0"/>
+              <w:jc w:val="center"/>
+              <w:rPr>
+                <w:sz w:val="20"/>
+                <w:szCs w:val="20"/>
+              </w:rPr>
+            </w:pPr>
+            <w:r>
+              <w:rPr>
+                <w:sz w:val="20"/>
+                <w:szCs w:val="20"/>
+              </w:rPr>
+              <w:t>0.292</w:t>
+            </w:r>
+          </w:p>
+        </w:tc>
+        <w:tc>
+          <w:tcPr>
+            <w:tcW w:w="1926" w:type="dxa"/>
+            <w:vAlign w:val="center"/>
+          </w:tcPr>
+          <w:p>
+            <w:pPr>
+              <w:pStyle w:val="Osnovnitekst"/>
+              <w:ind w:firstLine="0"/>
+              <w:jc w:val="center"/>
+              <w:rPr>
+                <w:sz w:val="20"/>
+                <w:szCs w:val="20"/>
+              </w:rPr>
+            </w:pPr>
+          </w:p>
+        </w:tc>
+      </w:tr>
+      <w:tr>
+        <w:trPr>
+          <w:jc w:val="center"/>
+        </w:trPr>
+        <w:tc>
+          <w:tcPr>
+            <w:tcW w:w="1925" w:type="dxa"/>
+            <w:vAlign w:val="center"/>
+          </w:tcPr>
+          <w:p>
+            <w:pPr>
+              <w:pStyle w:val="Osnovnitekst"/>
+              <w:ind w:firstLine="0"/>
+              <w:jc w:val="center"/>
+              <w:rPr>
+                <w:b/>
+                <w:bCs/>
+                <w:sz w:val="20"/>
+                <w:szCs w:val="20"/>
+              </w:rPr>
+            </w:pPr>
+            <w:r>
+              <w:rPr>
+                <w:b/>
+                <w:bCs/>
+                <w:sz w:val="20"/>
+                <w:szCs w:val="20"/>
+              </w:rPr>
+              <w:t>Relaciona centralnost</w:t>
+            </w:r>
+          </w:p>
+        </w:tc>
+        <w:tc>
+          <w:tcPr>
+            <w:tcW w:w="1925" w:type="dxa"/>
+            <w:vAlign w:val="center"/>
+          </w:tcPr>
+          <w:p>
+            <w:pPr>
+              <w:pStyle w:val="Osnovnitekst"/>
+              <w:ind w:firstLine="0"/>
+              <w:jc w:val="center"/>
+              <w:rPr>
+                <w:sz w:val="20"/>
+                <w:szCs w:val="20"/>
+              </w:rPr>
+            </w:pPr>
+            <w:r>
+              <w:rPr>
+                <w:sz w:val="20"/>
+                <w:szCs w:val="20"/>
+              </w:rPr>
+              <w:t>0.066</w:t>
+            </w:r>
+          </w:p>
+        </w:tc>
+        <w:tc>
+          <w:tcPr>
+            <w:tcW w:w="1926" w:type="dxa"/>
+            <w:vAlign w:val="center"/>
+          </w:tcPr>
+          <w:p>
+            <w:pPr>
+              <w:pStyle w:val="Osnovnitekst"/>
+              <w:ind w:firstLine="0"/>
+              <w:jc w:val="center"/>
+              <w:rPr>
+                <w:sz w:val="20"/>
+                <w:szCs w:val="20"/>
+              </w:rPr>
+            </w:pPr>
+            <w:r>
+              <w:rPr>
+                <w:sz w:val="20"/>
+                <w:szCs w:val="20"/>
+              </w:rPr>
+              <w:t>0.051</w:t>
+            </w:r>
+          </w:p>
+        </w:tc>
+        <w:tc>
+          <w:tcPr>
+            <w:tcW w:w="1926" w:type="dxa"/>
+            <w:vAlign w:val="center"/>
+          </w:tcPr>
+          <w:p>
+            <w:pPr>
+              <w:pStyle w:val="Osnovnitekst"/>
+              <w:ind w:firstLine="0"/>
+              <w:jc w:val="center"/>
+              <w:rPr>
+                <w:sz w:val="20"/>
+                <w:szCs w:val="20"/>
+              </w:rPr>
+            </w:pPr>
+            <w:r>
+              <w:rPr>
+                <w:sz w:val="20"/>
+                <w:szCs w:val="20"/>
+              </w:rPr>
+              <w:t>0.028</w:t>
+            </w:r>
+          </w:p>
+        </w:tc>
+        <w:tc>
+          <w:tcPr>
+            <w:tcW w:w="1926" w:type="dxa"/>
+            <w:vAlign w:val="center"/>
+          </w:tcPr>
+          <w:p>
+            <w:pPr>
+              <w:pStyle w:val="Osnovnitekst"/>
+              <w:ind w:firstLine="0"/>
+              <w:jc w:val="center"/>
+              <w:rPr>
+                <w:sz w:val="20"/>
+                <w:szCs w:val="20"/>
+              </w:rPr>
+            </w:pPr>
+          </w:p>
+        </w:tc>
+      </w:tr>
+    </w:tbl>
+    <w:p>
+      <w:pPr>
+        <w:pStyle w:val="Oznakatabele"/>
+      </w:pPr>
+      <w:r>
+        <w:t>Tabela 1</w:t>
+      </w:r>
+      <w:r>
+        <w:t>5</w:t>
+      </w:r>
+      <w:r>
+        <w:t xml:space="preserve">: </w:t>
+      </w:r>
+      <w:r>
+        <w:t>Povezanost i centralnost</w:t>
+      </w:r>
+      <w:r>
+        <w:t xml:space="preserve"> na nivou</w:t>
+      </w:r>
+      <w:r>
+        <w:t xml:space="preserve"> mrež</w:t>
+      </w:r>
+      <w:r>
+        <w:t>e</w:t>
       </w:r>
     </w:p>
     <w:p>
       <w:pPr>
         <w:pStyle w:val="Osnovnitekst"/>
-      </w:pPr>
+        <w:ind w:firstLine="0"/>
+        <w:rPr>
+          <w:lang w:val="en-US"/>
+        </w:rPr>
+      </w:pPr>
+      <w:r>
+        <w:lastRenderedPageBreak/>
+        <w:tab/>
+        <w:t>U 2020. godini je primećen veći broj povezanih komponenti, što može biti posledica virusa COVID-19</w:t>
+      </w:r>
+      <w:r>
+        <w:t xml:space="preserve"> i</w:t>
+      </w:r>
+      <w:r>
+        <w:t xml:space="preserve"> nemogućnosti tenisera da idu na određena mesta (turnire)</w:t>
+      </w:r>
+      <w:r>
+        <w:t>.</w:t>
+      </w:r>
+      <w:r>
+        <w:t xml:space="preserve"> U svim mrežama je uočena jedna ogromna komponenta sa preko 80% čvorova, i mnogo malih komponenti sa 10 ili manje čvorova.</w:t>
+      </w:r>
     </w:p>
     <w:p>
       <w:pPr>
         <w:pStyle w:val="Osnovnitekst"/>
-      </w:pPr>
+        <w:rPr>
+          <w:lang w:val="sr-Latn-RS"/>
+        </w:rPr>
+      </w:pPr>
+      <w:r>
+        <w:t>Sra</w:t>
+      </w:r>
+      <w:r>
+        <w:rPr>
+          <w:lang w:val="sr-Latn-RS"/>
+        </w:rPr>
+        <w:t>čunate su i prosečne distance i dijametri mreža. Treba primetiti da su sve mreže sastavljene iz više povezanih komponenti pa s</w:t>
+      </w:r>
+      <w:r>
+        <w:rPr>
+          <w:lang w:val="sr-Latn-RS"/>
+        </w:rPr>
+        <w:t>u</w:t>
+      </w:r>
+      <w:r>
+        <w:rPr>
+          <w:lang w:val="sr-Latn-RS"/>
+        </w:rPr>
+        <w:t xml:space="preserve"> ove vrednosti </w:t>
+      </w:r>
+      <w:r>
+        <w:rPr>
+          <w:lang w:val="sr-Latn-RS"/>
+        </w:rPr>
+        <w:t>zapravo</w:t>
+      </w:r>
+      <w:r>
+        <w:rPr>
+          <w:lang w:val="sr-Latn-RS"/>
+        </w:rPr>
+        <w:t xml:space="preserve"> prosečne vrednosti prosečnih distanci povezanih komponenata i najveće vrednosti dijametara u svim povezanim komponentama.</w:t>
+      </w:r>
+    </w:p>
+    <w:tbl>
+      <w:tblPr>
+        <w:tblStyle w:val="TableGrid"/>
+        <w:tblW w:w="0" w:type="auto"/>
+        <w:jc w:val="center"/>
+        <w:tblLook w:val="04A0" w:firstRow="1" w:lastRow="0" w:firstColumn="1" w:lastColumn="0" w:noHBand="0" w:noVBand="1"/>
+      </w:tblPr>
+      <w:tblGrid>
+        <w:gridCol w:w="1925"/>
+        <w:gridCol w:w="1925"/>
+        <w:gridCol w:w="1926"/>
+        <w:gridCol w:w="1926"/>
+        <w:gridCol w:w="1926"/>
+      </w:tblGrid>
+      <w:tr>
+        <w:trPr>
+          <w:jc w:val="center"/>
+        </w:trPr>
+        <w:tc>
+          <w:tcPr>
+            <w:tcW w:w="1925" w:type="dxa"/>
+            <w:vAlign w:val="center"/>
+          </w:tcPr>
+          <w:p>
+            <w:pPr>
+              <w:pStyle w:val="Osnovnitekst"/>
+              <w:ind w:firstLine="0"/>
+              <w:jc w:val="center"/>
+              <w:rPr>
+                <w:b/>
+                <w:bCs/>
+                <w:sz w:val="20"/>
+                <w:szCs w:val="20"/>
+              </w:rPr>
+            </w:pPr>
+            <w:r>
+              <w:rPr>
+                <w:b/>
+                <w:bCs/>
+                <w:sz w:val="20"/>
+                <w:szCs w:val="20"/>
+              </w:rPr>
+              <w:t>graf</w:t>
+            </w:r>
+          </w:p>
+        </w:tc>
+        <w:tc>
+          <w:tcPr>
+            <w:tcW w:w="1925" w:type="dxa"/>
+            <w:vAlign w:val="center"/>
+          </w:tcPr>
+          <w:p>
+            <w:pPr>
+              <w:pStyle w:val="Osnovnitekst"/>
+              <w:ind w:firstLine="0"/>
+              <w:jc w:val="center"/>
+              <w:rPr>
+                <w:b/>
+                <w:bCs/>
+                <w:sz w:val="20"/>
+                <w:szCs w:val="20"/>
+              </w:rPr>
+            </w:pPr>
+            <w:r>
+              <w:rPr>
+                <w:b/>
+                <w:bCs/>
+                <w:sz w:val="20"/>
+                <w:szCs w:val="20"/>
+              </w:rPr>
+              <w:t>2018.</w:t>
+            </w:r>
+          </w:p>
+        </w:tc>
+        <w:tc>
+          <w:tcPr>
+            <w:tcW w:w="1926" w:type="dxa"/>
+            <w:vAlign w:val="center"/>
+          </w:tcPr>
+          <w:p>
+            <w:pPr>
+              <w:pStyle w:val="Osnovnitekst"/>
+              <w:ind w:firstLine="0"/>
+              <w:jc w:val="center"/>
+              <w:rPr>
+                <w:b/>
+                <w:bCs/>
+                <w:sz w:val="20"/>
+                <w:szCs w:val="20"/>
+              </w:rPr>
+            </w:pPr>
+            <w:r>
+              <w:rPr>
+                <w:b/>
+                <w:bCs/>
+                <w:sz w:val="20"/>
+                <w:szCs w:val="20"/>
+              </w:rPr>
+              <w:t>2019.</w:t>
+            </w:r>
+          </w:p>
+        </w:tc>
+        <w:tc>
+          <w:tcPr>
+            <w:tcW w:w="1926" w:type="dxa"/>
+            <w:vAlign w:val="center"/>
+          </w:tcPr>
+          <w:p>
+            <w:pPr>
+              <w:pStyle w:val="Osnovnitekst"/>
+              <w:ind w:firstLine="0"/>
+              <w:jc w:val="center"/>
+              <w:rPr>
+                <w:b/>
+                <w:bCs/>
+                <w:sz w:val="20"/>
+                <w:szCs w:val="20"/>
+              </w:rPr>
+            </w:pPr>
+            <w:r>
+              <w:rPr>
+                <w:b/>
+                <w:bCs/>
+                <w:sz w:val="20"/>
+                <w:szCs w:val="20"/>
+              </w:rPr>
+              <w:t>2020.</w:t>
+            </w:r>
+          </w:p>
+        </w:tc>
+        <w:tc>
+          <w:tcPr>
+            <w:tcW w:w="1926" w:type="dxa"/>
+            <w:vAlign w:val="center"/>
+          </w:tcPr>
+          <w:p>
+            <w:pPr>
+              <w:pStyle w:val="Osnovnitekst"/>
+              <w:ind w:firstLine="0"/>
+              <w:jc w:val="center"/>
+              <w:rPr>
+                <w:b/>
+                <w:bCs/>
+                <w:sz w:val="20"/>
+                <w:szCs w:val="20"/>
+              </w:rPr>
+            </w:pPr>
+            <w:r>
+              <w:rPr>
+                <w:b/>
+                <w:bCs/>
+                <w:sz w:val="20"/>
+                <w:szCs w:val="20"/>
+              </w:rPr>
+              <w:t>agregirani</w:t>
+            </w:r>
+          </w:p>
+        </w:tc>
+      </w:tr>
+      <w:tr>
+        <w:trPr>
+          <w:jc w:val="center"/>
+        </w:trPr>
+        <w:tc>
+          <w:tcPr>
+            <w:tcW w:w="1925" w:type="dxa"/>
+            <w:vAlign w:val="center"/>
+          </w:tcPr>
+          <w:p>
+            <w:pPr>
+              <w:pStyle w:val="Osnovnitekst"/>
+              <w:ind w:firstLine="0"/>
+              <w:jc w:val="center"/>
+              <w:rPr>
+                <w:b/>
+                <w:bCs/>
+                <w:sz w:val="20"/>
+                <w:szCs w:val="20"/>
+                <w:lang w:val="sr-Latn-RS"/>
+              </w:rPr>
+            </w:pPr>
+            <w:r>
+              <w:rPr>
+                <w:b/>
+                <w:bCs/>
+                <w:sz w:val="20"/>
+                <w:szCs w:val="20"/>
+              </w:rPr>
+              <w:t>Prose</w:t>
+            </w:r>
+            <w:r>
+              <w:rPr>
+                <w:b/>
+                <w:bCs/>
+                <w:sz w:val="20"/>
+                <w:szCs w:val="20"/>
+                <w:lang w:val="sr-Latn-RS"/>
+              </w:rPr>
+              <w:t>čne distance</w:t>
+            </w:r>
+          </w:p>
+        </w:tc>
+        <w:tc>
+          <w:tcPr>
+            <w:tcW w:w="1925" w:type="dxa"/>
+            <w:vAlign w:val="center"/>
+          </w:tcPr>
+          <w:p>
+            <w:pPr>
+              <w:pStyle w:val="Osnovnitekst"/>
+              <w:ind w:firstLine="0"/>
+              <w:jc w:val="center"/>
+              <w:rPr>
+                <w:sz w:val="20"/>
+                <w:szCs w:val="20"/>
+              </w:rPr>
+            </w:pPr>
+            <w:r>
+              <w:rPr>
+                <w:sz w:val="20"/>
+                <w:szCs w:val="20"/>
+              </w:rPr>
+              <w:t>3.137</w:t>
+            </w:r>
+          </w:p>
+        </w:tc>
+        <w:tc>
+          <w:tcPr>
+            <w:tcW w:w="1926" w:type="dxa"/>
+            <w:vAlign w:val="center"/>
+          </w:tcPr>
+          <w:p>
+            <w:pPr>
+              <w:pStyle w:val="Osnovnitekst"/>
+              <w:ind w:firstLine="0"/>
+              <w:jc w:val="center"/>
+              <w:rPr>
+                <w:sz w:val="20"/>
+                <w:szCs w:val="20"/>
+              </w:rPr>
+            </w:pPr>
+            <w:r>
+              <w:rPr>
+                <w:sz w:val="20"/>
+                <w:szCs w:val="20"/>
+              </w:rPr>
+              <w:t>3.04</w:t>
+            </w:r>
+            <w:r>
+              <w:rPr>
+                <w:sz w:val="20"/>
+                <w:szCs w:val="20"/>
+              </w:rPr>
+              <w:t>6</w:t>
+            </w:r>
+          </w:p>
+        </w:tc>
+        <w:tc>
+          <w:tcPr>
+            <w:tcW w:w="1926" w:type="dxa"/>
+            <w:vAlign w:val="center"/>
+          </w:tcPr>
+          <w:p>
+            <w:pPr>
+              <w:pStyle w:val="Osnovnitekst"/>
+              <w:ind w:firstLine="0"/>
+              <w:jc w:val="center"/>
+              <w:rPr>
+                <w:sz w:val="20"/>
+                <w:szCs w:val="20"/>
+              </w:rPr>
+            </w:pPr>
+            <w:r>
+              <w:rPr>
+                <w:sz w:val="20"/>
+                <w:szCs w:val="20"/>
+              </w:rPr>
+              <w:t>3.185</w:t>
+            </w:r>
+          </w:p>
+        </w:tc>
+        <w:tc>
+          <w:tcPr>
+            <w:tcW w:w="1926" w:type="dxa"/>
+            <w:vAlign w:val="center"/>
+          </w:tcPr>
+          <w:p>
+            <w:pPr>
+              <w:pStyle w:val="Osnovnitekst"/>
+              <w:ind w:firstLine="0"/>
+              <w:jc w:val="center"/>
+              <w:rPr>
+                <w:sz w:val="20"/>
+                <w:szCs w:val="20"/>
+              </w:rPr>
+            </w:pPr>
+          </w:p>
+        </w:tc>
+      </w:tr>
+      <w:tr>
+        <w:trPr>
+          <w:jc w:val="center"/>
+        </w:trPr>
+        <w:tc>
+          <w:tcPr>
+            <w:tcW w:w="1925" w:type="dxa"/>
+            <w:vAlign w:val="center"/>
+          </w:tcPr>
+          <w:p>
+            <w:pPr>
+              <w:pStyle w:val="Osnovnitekst"/>
+              <w:ind w:firstLine="0"/>
+              <w:jc w:val="center"/>
+              <w:rPr>
+                <w:b/>
+                <w:bCs/>
+                <w:sz w:val="20"/>
+                <w:szCs w:val="20"/>
+              </w:rPr>
+            </w:pPr>
+            <w:r>
+              <w:rPr>
+                <w:b/>
+                <w:bCs/>
+                <w:sz w:val="20"/>
+                <w:szCs w:val="20"/>
+              </w:rPr>
+              <w:t>Dijametar</w:t>
+            </w:r>
+          </w:p>
+        </w:tc>
+        <w:tc>
+          <w:tcPr>
+            <w:tcW w:w="1925" w:type="dxa"/>
+            <w:vAlign w:val="center"/>
+          </w:tcPr>
+          <w:p>
+            <w:pPr>
+              <w:pStyle w:val="Osnovnitekst"/>
+              <w:ind w:firstLine="0"/>
+              <w:jc w:val="center"/>
+              <w:rPr>
+                <w:sz w:val="20"/>
+                <w:szCs w:val="20"/>
+              </w:rPr>
+            </w:pPr>
+            <w:r>
+              <w:rPr>
+                <w:sz w:val="20"/>
+                <w:szCs w:val="20"/>
+              </w:rPr>
+              <w:t>11</w:t>
+            </w:r>
+          </w:p>
+        </w:tc>
+        <w:tc>
+          <w:tcPr>
+            <w:tcW w:w="1926" w:type="dxa"/>
+            <w:vAlign w:val="center"/>
+          </w:tcPr>
+          <w:p>
+            <w:pPr>
+              <w:pStyle w:val="Osnovnitekst"/>
+              <w:ind w:firstLine="0"/>
+              <w:jc w:val="center"/>
+              <w:rPr>
+                <w:sz w:val="20"/>
+                <w:szCs w:val="20"/>
+              </w:rPr>
+            </w:pPr>
+            <w:r>
+              <w:rPr>
+                <w:sz w:val="20"/>
+                <w:szCs w:val="20"/>
+              </w:rPr>
+              <w:t>9</w:t>
+            </w:r>
+          </w:p>
+        </w:tc>
+        <w:tc>
+          <w:tcPr>
+            <w:tcW w:w="1926" w:type="dxa"/>
+            <w:vAlign w:val="center"/>
+          </w:tcPr>
+          <w:p>
+            <w:pPr>
+              <w:pStyle w:val="Osnovnitekst"/>
+              <w:ind w:firstLine="0"/>
+              <w:jc w:val="center"/>
+              <w:rPr>
+                <w:sz w:val="20"/>
+                <w:szCs w:val="20"/>
+              </w:rPr>
+            </w:pPr>
+            <w:r>
+              <w:rPr>
+                <w:sz w:val="20"/>
+                <w:szCs w:val="20"/>
+              </w:rPr>
+              <w:t>9</w:t>
+            </w:r>
+          </w:p>
+        </w:tc>
+        <w:tc>
+          <w:tcPr>
+            <w:tcW w:w="1926" w:type="dxa"/>
+            <w:vAlign w:val="center"/>
+          </w:tcPr>
+          <w:p>
+            <w:pPr>
+              <w:pStyle w:val="Osnovnitekst"/>
+              <w:ind w:firstLine="0"/>
+              <w:jc w:val="center"/>
+              <w:rPr>
+                <w:sz w:val="20"/>
+                <w:szCs w:val="20"/>
+              </w:rPr>
+            </w:pPr>
+          </w:p>
+        </w:tc>
+      </w:tr>
+    </w:tbl>
+    <w:p>
+      <w:pPr>
+        <w:pStyle w:val="Oznakatabele"/>
+      </w:pPr>
+      <w:r>
+        <w:t>Tabela 1</w:t>
+      </w:r>
+      <w:r>
+        <w:t>6</w:t>
+      </w:r>
+      <w:r>
+        <w:t xml:space="preserve">: </w:t>
+      </w:r>
+      <w:r>
+        <w:t>Prosečne distance i dijametri mreža</w:t>
+      </w:r>
     </w:p>
     <w:p>
       <w:pPr>
@@ -11948,16 +13355,6 @@
 </w:ftr>
 </file>
 
-<file path=word/footer3.xml><?xml version="1.0" encoding="utf-8"?>
-<w:ftr xmlns:wpc="http://schemas.microsoft.com/office/word/2010/wordprocessingCanvas" xmlns:cx="http://schemas.microsoft.com/office/drawing/2014/chartex" xmlns:cx1="http://schemas.microsoft.com/office/drawing/2015/9/8/chartex" xmlns:cx2="http://schemas.microsoft.com/office/drawing/2015/10/21/chartex" xmlns:cx3="http://schemas.microsoft.com/office/drawing/2016/5/9/chartex" xmlns:cx4="http://schemas.microsoft.com/office/drawing/2016/5/10/chartex" xmlns:cx5="http://schemas.microsoft.com/office/drawing/2016/5/11/chartex" xmlns:cx6="http://schemas.microsoft.com/office/drawing/2016/5/12/chartex" xmlns:cx7="http://schemas.microsoft.com/office/drawing/2016/5/13/chartex" xmlns:cx8="http://schemas.microsoft.com/office/drawing/2016/5/14/chartex" xmlns:mc="http://schemas.openxmlformats.org/markup-compatibility/2006" xmlns:aink="http://schemas.microsoft.com/office/drawing/2016/ink" xmlns:am3d="http://schemas.microsoft.com/office/drawing/2017/model3d" xmlns:o="urn:schemas-microsoft-com:office:office" xmlns:r="http://schemas.openxmlformats.org/officeDocument/2006/relationships" xmlns:m="http://schemas.openxmlformats.org/officeDocument/2006/math" xmlns:v="urn:schemas-microsoft-com:vml" xmlns:wp14="http://schemas.microsoft.com/office/word/2010/wordprocessingDrawing" xmlns:wp="http://schemas.openxmlformats.org/drawingml/2006/wordprocessingDrawing" xmlns:w10="urn:schemas-microsoft-com:office:word" xmlns:w="http://schemas.openxmlformats.org/wordprocessingml/2006/main" xmlns:w14="http://schemas.microsoft.com/office/word/2010/wordml" xmlns:w15="http://schemas.microsoft.com/office/word/2012/wordml" xmlns:w16cex="http://schemas.microsoft.com/office/word/2018/wordml/cex" xmlns:w16cid="http://schemas.microsoft.com/office/word/2016/wordml/cid" xmlns:w16="http://schemas.microsoft.com/office/word/2018/wordml" xmlns:w16se="http://schemas.microsoft.com/office/word/2015/wordml/symex" xmlns:wpg="http://schemas.microsoft.com/office/word/2010/wordprocessingGroup" xmlns:wpi="http://schemas.microsoft.com/office/word/2010/wordprocessingInk" xmlns:wne="http://schemas.microsoft.com/office/word/2006/wordml" xmlns:wps="http://schemas.microsoft.com/office/word/2010/wordprocessingShape" mc:Ignorable="w14 w15 w16se w16cid w16 w16cex wp14">
-  <w:p>
-    <w:pPr>
-      <w:pStyle w:val="Footer"/>
-    </w:pPr>
-  </w:p>
-</w:ftr>
-</file>
-
 <file path=word/footnotes.xml><?xml version="1.0" encoding="utf-8"?>
 <w:footnotes xmlns:wpc="http://schemas.microsoft.com/office/word/2010/wordprocessingCanvas" xmlns:cx="http://schemas.microsoft.com/office/drawing/2014/chartex" xmlns:cx1="http://schemas.microsoft.com/office/drawing/2015/9/8/chartex" xmlns:cx2="http://schemas.microsoft.com/office/drawing/2015/10/21/chartex" xmlns:cx3="http://schemas.microsoft.com/office/drawing/2016/5/9/chartex" xmlns:cx4="http://schemas.microsoft.com/office/drawing/2016/5/10/chartex" xmlns:cx5="http://schemas.microsoft.com/office/drawing/2016/5/11/chartex" xmlns:cx6="http://schemas.microsoft.com/office/drawing/2016/5/12/chartex" xmlns:cx7="http://schemas.microsoft.com/office/drawing/2016/5/13/chartex" xmlns:cx8="http://schemas.microsoft.com/office/drawing/2016/5/14/chartex" xmlns:mc="http://schemas.openxmlformats.org/markup-compatibility/2006" xmlns:aink="http://schemas.microsoft.com/office/drawing/2016/ink" xmlns:am3d="http://schemas.microsoft.com/office/drawing/2017/model3d" xmlns:o="urn:schemas-microsoft-com:office:office" xmlns:r="http://schemas.openxmlformats.org/officeDocument/2006/relationships" xmlns:m="http://schemas.openxmlformats.org/officeDocument/2006/math" xmlns:v="urn:schemas-microsoft-com:vml" xmlns:wp14="http://schemas.microsoft.com/office/word/2010/wordprocessingDrawing" xmlns:wp="http://schemas.openxmlformats.org/drawingml/2006/wordprocessingDrawing" xmlns:w10="urn:schemas-microsoft-com:office:word" xmlns:w="http://schemas.openxmlformats.org/wordprocessingml/2006/main" xmlns:w14="http://schemas.microsoft.com/office/word/2010/wordml" xmlns:w15="http://schemas.microsoft.com/office/word/2012/wordml" xmlns:w16cex="http://schemas.microsoft.com/office/word/2018/wordml/cex" xmlns:w16cid="http://schemas.microsoft.com/office/word/2016/wordml/cid" xmlns:w16="http://schemas.microsoft.com/office/word/2018/wordml" xmlns:w16se="http://schemas.microsoft.com/office/word/2015/wordml/symex" xmlns:wpg="http://schemas.microsoft.com/office/word/2010/wordprocessingGroup" xmlns:wpi="http://schemas.microsoft.com/office/word/2010/wordprocessingInk" xmlns:wne="http://schemas.microsoft.com/office/word/2006/wordml" xmlns:wps="http://schemas.microsoft.com/office/word/2010/wordprocessingShape" mc:Ignorable="w14 w15 w16se w16cid w16 w16cex wp14">
   <w:footnote w:type="separator" w:id="-1">
@@ -11975,36 +13372,6 @@
     </w:p>
   </w:footnote>
 </w:footnotes>
-</file>
-
-<file path=word/header1.xml><?xml version="1.0" encoding="utf-8"?>
-<w:hdr xmlns:wpc="http://schemas.microsoft.com/office/word/2010/wordprocessingCanvas" xmlns:cx="http://schemas.microsoft.com/office/drawing/2014/chartex" xmlns:cx1="http://schemas.microsoft.com/office/drawing/2015/9/8/chartex" xmlns:cx2="http://schemas.microsoft.com/office/drawing/2015/10/21/chartex" xmlns:cx3="http://schemas.microsoft.com/office/drawing/2016/5/9/chartex" xmlns:cx4="http://schemas.microsoft.com/office/drawing/2016/5/10/chartex" xmlns:cx5="http://schemas.microsoft.com/office/drawing/2016/5/11/chartex" xmlns:cx6="http://schemas.microsoft.com/office/drawing/2016/5/12/chartex" xmlns:cx7="http://schemas.microsoft.com/office/drawing/2016/5/13/chartex" xmlns:cx8="http://schemas.microsoft.com/office/drawing/2016/5/14/chartex" xmlns:mc="http://schemas.openxmlformats.org/markup-compatibility/2006" xmlns:aink="http://schemas.microsoft.com/office/drawing/2016/ink" xmlns:am3d="http://schemas.microsoft.com/office/drawing/2017/model3d" xmlns:o="urn:schemas-microsoft-com:office:office" xmlns:r="http://schemas.openxmlformats.org/officeDocument/2006/relationships" xmlns:m="http://schemas.openxmlformats.org/officeDocument/2006/math" xmlns:v="urn:schemas-microsoft-com:vml" xmlns:wp14="http://schemas.microsoft.com/office/word/2010/wordprocessingDrawing" xmlns:wp="http://schemas.openxmlformats.org/drawingml/2006/wordprocessingDrawing" xmlns:w10="urn:schemas-microsoft-com:office:word" xmlns:w="http://schemas.openxmlformats.org/wordprocessingml/2006/main" xmlns:w14="http://schemas.microsoft.com/office/word/2010/wordml" xmlns:w15="http://schemas.microsoft.com/office/word/2012/wordml" xmlns:w16cex="http://schemas.microsoft.com/office/word/2018/wordml/cex" xmlns:w16cid="http://schemas.microsoft.com/office/word/2016/wordml/cid" xmlns:w16="http://schemas.microsoft.com/office/word/2018/wordml" xmlns:w16se="http://schemas.microsoft.com/office/word/2015/wordml/symex" xmlns:wpg="http://schemas.microsoft.com/office/word/2010/wordprocessingGroup" xmlns:wpi="http://schemas.microsoft.com/office/word/2010/wordprocessingInk" xmlns:wne="http://schemas.microsoft.com/office/word/2006/wordml" xmlns:wps="http://schemas.microsoft.com/office/word/2010/wordprocessingShape" mc:Ignorable="w14 w15 w16se w16cid w16 w16cex wp14">
-  <w:p>
-    <w:pPr>
-      <w:pStyle w:val="Header"/>
-    </w:pPr>
-  </w:p>
-</w:hdr>
-</file>
-
-<file path=word/header2.xml><?xml version="1.0" encoding="utf-8"?>
-<w:hdr xmlns:wpc="http://schemas.microsoft.com/office/word/2010/wordprocessingCanvas" xmlns:cx="http://schemas.microsoft.com/office/drawing/2014/chartex" xmlns:cx1="http://schemas.microsoft.com/office/drawing/2015/9/8/chartex" xmlns:cx2="http://schemas.microsoft.com/office/drawing/2015/10/21/chartex" xmlns:cx3="http://schemas.microsoft.com/office/drawing/2016/5/9/chartex" xmlns:cx4="http://schemas.microsoft.com/office/drawing/2016/5/10/chartex" xmlns:cx5="http://schemas.microsoft.com/office/drawing/2016/5/11/chartex" xmlns:cx6="http://schemas.microsoft.com/office/drawing/2016/5/12/chartex" xmlns:cx7="http://schemas.microsoft.com/office/drawing/2016/5/13/chartex" xmlns:cx8="http://schemas.microsoft.com/office/drawing/2016/5/14/chartex" xmlns:mc="http://schemas.openxmlformats.org/markup-compatibility/2006" xmlns:aink="http://schemas.microsoft.com/office/drawing/2016/ink" xmlns:am3d="http://schemas.microsoft.com/office/drawing/2017/model3d" xmlns:o="urn:schemas-microsoft-com:office:office" xmlns:r="http://schemas.openxmlformats.org/officeDocument/2006/relationships" xmlns:m="http://schemas.openxmlformats.org/officeDocument/2006/math" xmlns:v="urn:schemas-microsoft-com:vml" xmlns:wp14="http://schemas.microsoft.com/office/word/2010/wordprocessingDrawing" xmlns:wp="http://schemas.openxmlformats.org/drawingml/2006/wordprocessingDrawing" xmlns:w10="urn:schemas-microsoft-com:office:word" xmlns:w="http://schemas.openxmlformats.org/wordprocessingml/2006/main" xmlns:w14="http://schemas.microsoft.com/office/word/2010/wordml" xmlns:w15="http://schemas.microsoft.com/office/word/2012/wordml" xmlns:w16cex="http://schemas.microsoft.com/office/word/2018/wordml/cex" xmlns:w16cid="http://schemas.microsoft.com/office/word/2016/wordml/cid" xmlns:w16="http://schemas.microsoft.com/office/word/2018/wordml" xmlns:w16se="http://schemas.microsoft.com/office/word/2015/wordml/symex" xmlns:wpg="http://schemas.microsoft.com/office/word/2010/wordprocessingGroup" xmlns:wpi="http://schemas.microsoft.com/office/word/2010/wordprocessingInk" xmlns:wne="http://schemas.microsoft.com/office/word/2006/wordml" xmlns:wps="http://schemas.microsoft.com/office/word/2010/wordprocessingShape" mc:Ignorable="w14 w15 w16se w16cid w16 w16cex wp14">
-  <w:p>
-    <w:pPr>
-      <w:pStyle w:val="Header"/>
-    </w:pPr>
-  </w:p>
-</w:hdr>
-</file>
-
-<file path=word/header3.xml><?xml version="1.0" encoding="utf-8"?>
-<w:hdr xmlns:wpc="http://schemas.microsoft.com/office/word/2010/wordprocessingCanvas" xmlns:cx="http://schemas.microsoft.com/office/drawing/2014/chartex" xmlns:cx1="http://schemas.microsoft.com/office/drawing/2015/9/8/chartex" xmlns:cx2="http://schemas.microsoft.com/office/drawing/2015/10/21/chartex" xmlns:cx3="http://schemas.microsoft.com/office/drawing/2016/5/9/chartex" xmlns:cx4="http://schemas.microsoft.com/office/drawing/2016/5/10/chartex" xmlns:cx5="http://schemas.microsoft.com/office/drawing/2016/5/11/chartex" xmlns:cx6="http://schemas.microsoft.com/office/drawing/2016/5/12/chartex" xmlns:cx7="http://schemas.microsoft.com/office/drawing/2016/5/13/chartex" xmlns:cx8="http://schemas.microsoft.com/office/drawing/2016/5/14/chartex" xmlns:mc="http://schemas.openxmlformats.org/markup-compatibility/2006" xmlns:aink="http://schemas.microsoft.com/office/drawing/2016/ink" xmlns:am3d="http://schemas.microsoft.com/office/drawing/2017/model3d" xmlns:o="urn:schemas-microsoft-com:office:office" xmlns:r="http://schemas.openxmlformats.org/officeDocument/2006/relationships" xmlns:m="http://schemas.openxmlformats.org/officeDocument/2006/math" xmlns:v="urn:schemas-microsoft-com:vml" xmlns:wp14="http://schemas.microsoft.com/office/word/2010/wordprocessingDrawing" xmlns:wp="http://schemas.openxmlformats.org/drawingml/2006/wordprocessingDrawing" xmlns:w10="urn:schemas-microsoft-com:office:word" xmlns:w="http://schemas.openxmlformats.org/wordprocessingml/2006/main" xmlns:w14="http://schemas.microsoft.com/office/word/2010/wordml" xmlns:w15="http://schemas.microsoft.com/office/word/2012/wordml" xmlns:w16cex="http://schemas.microsoft.com/office/word/2018/wordml/cex" xmlns:w16cid="http://schemas.microsoft.com/office/word/2016/wordml/cid" xmlns:w16="http://schemas.microsoft.com/office/word/2018/wordml" xmlns:w16se="http://schemas.microsoft.com/office/word/2015/wordml/symex" xmlns:wpg="http://schemas.microsoft.com/office/word/2010/wordprocessingGroup" xmlns:wpi="http://schemas.microsoft.com/office/word/2010/wordprocessingInk" xmlns:wne="http://schemas.microsoft.com/office/word/2006/wordml" xmlns:wps="http://schemas.microsoft.com/office/word/2010/wordprocessingShape" mc:Ignorable="w14 w15 w16se w16cid w16 w16cex wp14">
-  <w:p>
-    <w:pPr>
-      <w:pStyle w:val="Header"/>
-    </w:pPr>
-  </w:p>
-</w:hdr>
 </file>
 
 <file path=word/numbering.xml><?xml version="1.0" encoding="utf-8"?>

</xml_diff>

<commit_message>
Presek - dokumentacija do pitanja 18
</commit_message>
<xml_diff>
--- a/documents/ASM2021LLNB.docx
+++ b/documents/ASM2021LLNB.docx
@@ -808,13 +808,7 @@
         <w:rPr>
           <w:lang w:val="en-US"/>
         </w:rPr>
-        <w:t>ne bi imalo smisla analizirati mrežu sa svim teniserima.</w:t>
-      </w:r>
-      <w:r>
-        <w:rPr>
-          <w:lang w:val="en-US"/>
-        </w:rPr>
-        <w:t xml:space="preserve"> </w:t>
+        <w:t xml:space="preserve">ne bi imalo smisla analizirati mrežu sa svim teniserima. </w:t>
       </w:r>
       <w:r>
         <w:rPr>
@@ -1254,6 +1248,14 @@
                 <w:lang w:val="sr-Latn-RS"/>
               </w:rPr>
             </w:pPr>
+            <w:r>
+              <w:rPr>
+                <w:sz w:val="20"/>
+                <w:szCs w:val="20"/>
+                <w:lang w:val="sr-Latn-RS"/>
+              </w:rPr>
+              <w:t>18.348</w:t>
+            </w:r>
           </w:p>
         </w:tc>
       </w:tr>
@@ -1664,6 +1666,14 @@
                 <w:lang w:val="sr-Latn-RS"/>
               </w:rPr>
             </w:pPr>
+            <w:r>
+              <w:rPr>
+                <w:sz w:val="20"/>
+                <w:szCs w:val="20"/>
+                <w:lang w:val="sr-Latn-RS"/>
+              </w:rPr>
+              <w:t>Khachanov (103)</w:t>
+            </w:r>
           </w:p>
         </w:tc>
       </w:tr>
@@ -1795,6 +1805,14 @@
                 <w:lang w:val="sr-Latn-RS"/>
               </w:rPr>
             </w:pPr>
+            <w:r>
+              <w:rPr>
+                <w:sz w:val="20"/>
+                <w:szCs w:val="20"/>
+                <w:lang w:val="sr-Latn-RS"/>
+              </w:rPr>
+              <w:t>Tsitsipas (99)</w:t>
+            </w:r>
           </w:p>
         </w:tc>
       </w:tr>
@@ -1942,6 +1960,14 @@
                 <w:lang w:val="sr-Latn-RS"/>
               </w:rPr>
             </w:pPr>
+            <w:r>
+              <w:rPr>
+                <w:sz w:val="20"/>
+                <w:szCs w:val="20"/>
+                <w:lang w:val="sr-Latn-RS"/>
+              </w:rPr>
+              <w:t>Medvedev (97)</w:t>
+            </w:r>
           </w:p>
         </w:tc>
       </w:tr>
@@ -2073,6 +2099,14 @@
                 <w:lang w:val="sr-Latn-RS"/>
               </w:rPr>
             </w:pPr>
+            <w:r>
+              <w:rPr>
+                <w:sz w:val="20"/>
+                <w:szCs w:val="20"/>
+                <w:lang w:val="sr-Latn-RS"/>
+              </w:rPr>
+              <w:t>Fognini (96)</w:t>
+            </w:r>
           </w:p>
         </w:tc>
       </w:tr>
@@ -2204,6 +2238,14 @@
                 <w:lang w:val="sr-Latn-RS"/>
               </w:rPr>
             </w:pPr>
+            <w:r>
+              <w:rPr>
+                <w:sz w:val="20"/>
+                <w:szCs w:val="20"/>
+                <w:lang w:val="sr-Latn-RS"/>
+              </w:rPr>
+              <w:t>Zverev (95)</w:t>
+            </w:r>
           </w:p>
         </w:tc>
       </w:tr>
@@ -3591,6 +3633,20 @@
                 <w:szCs w:val="20"/>
               </w:rPr>
             </w:pPr>
+            <w:r>
+              <w:rPr>
+                <w:sz w:val="20"/>
+                <w:szCs w:val="20"/>
+              </w:rPr>
+              <w:t>Khachanov</w:t>
+            </w:r>
+            <w:r>
+              <w:rPr>
+                <w:sz w:val="20"/>
+                <w:szCs w:val="20"/>
+              </w:rPr>
+              <w:t xml:space="preserve"> (0,131)</w:t>
+            </w:r>
           </w:p>
         </w:tc>
       </w:tr>
@@ -3727,6 +3783,20 @@
                 <w:szCs w:val="20"/>
               </w:rPr>
             </w:pPr>
+            <w:r>
+              <w:rPr>
+                <w:sz w:val="20"/>
+                <w:szCs w:val="20"/>
+              </w:rPr>
+              <w:t>Tsitsipas</w:t>
+            </w:r>
+            <w:r>
+              <w:rPr>
+                <w:sz w:val="20"/>
+                <w:szCs w:val="20"/>
+              </w:rPr>
+              <w:t xml:space="preserve"> (0,130)</w:t>
+            </w:r>
           </w:p>
         </w:tc>
       </w:tr>
@@ -3863,6 +3933,20 @@
                 <w:szCs w:val="20"/>
               </w:rPr>
             </w:pPr>
+            <w:r>
+              <w:rPr>
+                <w:sz w:val="20"/>
+                <w:szCs w:val="20"/>
+              </w:rPr>
+              <w:t>Medvedev</w:t>
+            </w:r>
+            <w:r>
+              <w:rPr>
+                <w:sz w:val="20"/>
+                <w:szCs w:val="20"/>
+              </w:rPr>
+              <w:t xml:space="preserve"> (0,128)</w:t>
+            </w:r>
           </w:p>
         </w:tc>
       </w:tr>
@@ -4000,6 +4084,20 @@
                 <w:szCs w:val="20"/>
               </w:rPr>
             </w:pPr>
+            <w:r>
+              <w:rPr>
+                <w:sz w:val="20"/>
+                <w:szCs w:val="20"/>
+              </w:rPr>
+              <w:t>Zverev</w:t>
+            </w:r>
+            <w:r>
+              <w:rPr>
+                <w:sz w:val="20"/>
+                <w:szCs w:val="20"/>
+              </w:rPr>
+              <w:t xml:space="preserve"> (0,125)</w:t>
+            </w:r>
           </w:p>
         </w:tc>
       </w:tr>
@@ -4136,6 +4234,20 @@
                 <w:szCs w:val="20"/>
               </w:rPr>
             </w:pPr>
+            <w:r>
+              <w:rPr>
+                <w:sz w:val="20"/>
+                <w:szCs w:val="20"/>
+              </w:rPr>
+              <w:t>Monfils</w:t>
+            </w:r>
+            <w:r>
+              <w:rPr>
+                <w:sz w:val="20"/>
+                <w:szCs w:val="20"/>
+              </w:rPr>
+              <w:t xml:space="preserve"> (0,124)</w:t>
+            </w:r>
           </w:p>
         </w:tc>
       </w:tr>
@@ -9808,6 +9920,13 @@
                 <w:szCs w:val="20"/>
               </w:rPr>
             </w:pPr>
+            <w:r>
+              <w:rPr>
+                <w:sz w:val="20"/>
+                <w:szCs w:val="20"/>
+              </w:rPr>
+              <w:t>0.010</w:t>
+            </w:r>
           </w:p>
         </w:tc>
       </w:tr>
@@ -9930,6 +10049,13 @@
                 <w:szCs w:val="20"/>
               </w:rPr>
             </w:pPr>
+            <w:r>
+              <w:rPr>
+                <w:sz w:val="20"/>
+                <w:szCs w:val="20"/>
+              </w:rPr>
+              <w:t>0.146</w:t>
+            </w:r>
           </w:p>
         </w:tc>
       </w:tr>
@@ -10052,6 +10178,13 @@
                 <w:szCs w:val="20"/>
               </w:rPr>
             </w:pPr>
+            <w:r>
+              <w:rPr>
+                <w:sz w:val="20"/>
+                <w:szCs w:val="20"/>
+              </w:rPr>
+              <w:t>0.352</w:t>
+            </w:r>
           </w:p>
         </w:tc>
       </w:tr>
@@ -10400,6 +10533,13 @@
                 <w:szCs w:val="20"/>
               </w:rPr>
             </w:pPr>
+            <w:r>
+              <w:rPr>
+                <w:sz w:val="20"/>
+                <w:szCs w:val="20"/>
+              </w:rPr>
+              <w:t>1.335</w:t>
+            </w:r>
           </w:p>
         </w:tc>
       </w:tr>
@@ -10936,6 +11076,20 @@
                 <w:szCs w:val="20"/>
               </w:rPr>
             </w:pPr>
+            <w:r>
+              <w:rPr>
+                <w:sz w:val="20"/>
+                <w:szCs w:val="20"/>
+              </w:rPr>
+              <w:t>Tsitsipas</w:t>
+            </w:r>
+            <w:r>
+              <w:rPr>
+                <w:sz w:val="20"/>
+                <w:szCs w:val="20"/>
+              </w:rPr>
+              <w:t xml:space="preserve"> (0,068)</w:t>
+            </w:r>
           </w:p>
         </w:tc>
       </w:tr>
@@ -11121,6 +11275,20 @@
                 <w:szCs w:val="20"/>
               </w:rPr>
             </w:pPr>
+            <w:r>
+              <w:rPr>
+                <w:sz w:val="20"/>
+                <w:szCs w:val="20"/>
+              </w:rPr>
+              <w:t>Cuevas</w:t>
+            </w:r>
+            <w:r>
+              <w:rPr>
+                <w:sz w:val="20"/>
+                <w:szCs w:val="20"/>
+              </w:rPr>
+              <w:t xml:space="preserve"> (0,052)</w:t>
+            </w:r>
           </w:p>
         </w:tc>
       </w:tr>
@@ -11299,6 +11467,20 @@
                 <w:szCs w:val="20"/>
               </w:rPr>
             </w:pPr>
+            <w:r>
+              <w:rPr>
+                <w:sz w:val="20"/>
+                <w:szCs w:val="20"/>
+              </w:rPr>
+              <w:t>Copil</w:t>
+            </w:r>
+            <w:r>
+              <w:rPr>
+                <w:sz w:val="20"/>
+                <w:szCs w:val="20"/>
+              </w:rPr>
+              <w:t xml:space="preserve"> (0,043)</w:t>
+            </w:r>
           </w:p>
         </w:tc>
       </w:tr>
@@ -11484,6 +11666,20 @@
                 <w:szCs w:val="20"/>
               </w:rPr>
             </w:pPr>
+            <w:r>
+              <w:rPr>
+                <w:sz w:val="20"/>
+                <w:szCs w:val="20"/>
+              </w:rPr>
+              <w:t>Patrombon</w:t>
+            </w:r>
+            <w:r>
+              <w:rPr>
+                <w:sz w:val="20"/>
+                <w:szCs w:val="20"/>
+              </w:rPr>
+              <w:t xml:space="preserve"> (0,034)</w:t>
+            </w:r>
           </w:p>
         </w:tc>
       </w:tr>
@@ -11669,6 +11865,20 @@
                 <w:szCs w:val="20"/>
               </w:rPr>
             </w:pPr>
+            <w:r>
+              <w:rPr>
+                <w:sz w:val="20"/>
+                <w:szCs w:val="20"/>
+              </w:rPr>
+              <w:t>Thiem</w:t>
+            </w:r>
+            <w:r>
+              <w:rPr>
+                <w:sz w:val="20"/>
+                <w:szCs w:val="20"/>
+              </w:rPr>
+              <w:t xml:space="preserve"> (0,030)</w:t>
+            </w:r>
           </w:p>
         </w:tc>
       </w:tr>
@@ -12004,6 +12214,13 @@
                 <w:szCs w:val="20"/>
               </w:rPr>
             </w:pPr>
+            <w:r>
+              <w:rPr>
+                <w:sz w:val="20"/>
+                <w:szCs w:val="20"/>
+              </w:rPr>
+              <w:t>0.032</w:t>
+            </w:r>
           </w:p>
         </w:tc>
       </w:tr>
@@ -12322,6 +12539,13 @@
                 <w:szCs w:val="20"/>
               </w:rPr>
             </w:pPr>
+            <w:r>
+              <w:rPr>
+                <w:sz w:val="20"/>
+                <w:szCs w:val="20"/>
+              </w:rPr>
+              <w:t>18</w:t>
+            </w:r>
           </w:p>
         </w:tc>
       </w:tr>
@@ -12444,6 +12668,13 @@
                 <w:szCs w:val="20"/>
               </w:rPr>
             </w:pPr>
+            <w:r>
+              <w:rPr>
+                <w:sz w:val="20"/>
+                <w:szCs w:val="20"/>
+              </w:rPr>
+              <w:t>0.146</w:t>
+            </w:r>
           </w:p>
         </w:tc>
       </w:tr>
@@ -12573,6 +12804,13 @@
                 <w:szCs w:val="20"/>
               </w:rPr>
             </w:pPr>
+            <w:r>
+              <w:rPr>
+                <w:sz w:val="20"/>
+                <w:szCs w:val="20"/>
+              </w:rPr>
+              <w:t>0.286</w:t>
+            </w:r>
           </w:p>
         </w:tc>
       </w:tr>
@@ -12695,6 +12933,13 @@
                 <w:szCs w:val="20"/>
               </w:rPr>
             </w:pPr>
+            <w:r>
+              <w:rPr>
+                <w:sz w:val="20"/>
+                <w:szCs w:val="20"/>
+              </w:rPr>
+              <w:t>0.065</w:t>
+            </w:r>
           </w:p>
         </w:tc>
       </w:tr>
@@ -13088,6 +13333,13 @@
                 <w:szCs w:val="20"/>
               </w:rPr>
             </w:pPr>
+            <w:r>
+              <w:rPr>
+                <w:sz w:val="20"/>
+                <w:szCs w:val="20"/>
+              </w:rPr>
+              <w:t>3.234</w:t>
+            </w:r>
           </w:p>
         </w:tc>
       </w:tr>
@@ -13210,6 +13462,13 @@
                 <w:szCs w:val="20"/>
               </w:rPr>
             </w:pPr>
+            <w:r>
+              <w:rPr>
+                <w:sz w:val="20"/>
+                <w:szCs w:val="20"/>
+              </w:rPr>
+              <w:t>10</w:t>
+            </w:r>
           </w:p>
         </w:tc>
       </w:tr>
@@ -13235,6 +13494,234 @@
       <w:pPr>
         <w:pStyle w:val="Osnovnitekst"/>
       </w:pPr>
+    </w:p>
+    <w:p>
+      <w:pPr>
+        <w:pStyle w:val="Osnovnitekst"/>
+      </w:pPr>
+      <w:r>
+        <w:t>Na slici 17</w:t>
+      </w:r>
+      <w:r>
+        <w:t>-1</w:t>
+      </w:r>
+      <w:r>
+        <w:t>. vidi se distribucija čvorova po stepenu.</w:t>
+      </w:r>
+    </w:p>
+    <w:p>
+      <w:pPr>
+        <w:pStyle w:val="SlikeTabele"/>
+      </w:pPr>
+      <w:r>
+        <w:drawing>
+          <wp:inline distT="0" distB="0" distL="0" distR="0" wp14:anchorId="23B66EA5" wp14:editId="3D6B7564">
+            <wp:extent cx="5715000" cy="3810000"/>
+            <wp:effectExtent l="0" t="0" r="0" b="0"/>
+            <wp:docPr id="2" name="Picture 2" descr="Chart, table&#10;&#10;Description automatically generated"/>
+            <wp:cNvGraphicFramePr>
+              <a:graphicFrameLocks xmlns:a="http://schemas.openxmlformats.org/drawingml/2006/main" noChangeAspect="1"/>
+            </wp:cNvGraphicFramePr>
+            <a:graphic xmlns:a="http://schemas.openxmlformats.org/drawingml/2006/main">
+              <a:graphicData uri="http://schemas.openxmlformats.org/drawingml/2006/picture">
+                <pic:pic xmlns:pic="http://schemas.openxmlformats.org/drawingml/2006/picture">
+                  <pic:nvPicPr>
+                    <pic:cNvPr id="2" name="Picture 2" descr="Chart, table&#10;&#10;Description automatically generated"/>
+                    <pic:cNvPicPr/>
+                  </pic:nvPicPr>
+                  <pic:blipFill>
+                    <a:blip r:embed="rId13">
+                      <a:extLst>
+                        <a:ext uri="{28A0092B-C50C-407E-A947-70E740481C1C}">
+                          <a14:useLocalDpi xmlns:a14="http://schemas.microsoft.com/office/drawing/2010/main" val="0"/>
+                        </a:ext>
+                      </a:extLst>
+                    </a:blip>
+                    <a:stretch>
+                      <a:fillRect/>
+                    </a:stretch>
+                  </pic:blipFill>
+                  <pic:spPr>
+                    <a:xfrm>
+                      <a:off x="0" y="0"/>
+                      <a:ext cx="5715000" cy="3810000"/>
+                    </a:xfrm>
+                    <a:prstGeom prst="rect">
+                      <a:avLst/>
+                    </a:prstGeom>
+                  </pic:spPr>
+                </pic:pic>
+              </a:graphicData>
+            </a:graphic>
+          </wp:inline>
+        </w:drawing>
+      </w:r>
+    </w:p>
+    <w:p>
+      <w:pPr>
+        <w:pStyle w:val="Oznakaslike"/>
+        <w:rPr>
+          <w:lang w:val="sr-Latn-RS"/>
+        </w:rPr>
+      </w:pPr>
+      <w:r>
+        <w:t>Slika 17</w:t>
+      </w:r>
+      <w:r>
+        <w:t>-1</w:t>
+      </w:r>
+      <w:r>
+        <w:t xml:space="preserve">: Distribucija </w:t>
+      </w:r>
+      <w:r>
+        <w:rPr>
+          <w:lang w:val="sr-Latn-RS"/>
+        </w:rPr>
+        <w:t>čvorova po stepenu</w:t>
+      </w:r>
+      <w:r>
+        <w:rPr>
+          <w:lang w:val="sr-Latn-RS"/>
+        </w:rPr>
+        <w:t xml:space="preserve"> (2018)</w:t>
+      </w:r>
+    </w:p>
+    <w:p>
+      <w:pPr>
+        <w:pStyle w:val="Osnovnitekst"/>
+        <w:rPr>
+          <w:lang w:val="sr-Latn-RS"/>
+        </w:rPr>
+      </w:pPr>
+    </w:p>
+    <w:p>
+      <w:pPr>
+        <w:pStyle w:val="Osnovnitekst"/>
+        <w:rPr>
+          <w:lang w:val="sr-Latn-RS"/>
+        </w:rPr>
+      </w:pPr>
+      <w:r>
+        <w:rPr>
+          <w:lang w:val="sr-Latn-RS"/>
+        </w:rPr>
+        <w:lastRenderedPageBreak/>
+        <w:t>Na slici 17-2 se vidi odnos stepena čvora i rejtinga za 2018. godinu</w:t>
+      </w:r>
+      <w:r>
+        <w:rPr>
+          <w:lang w:val="sr-Latn-RS"/>
+        </w:rPr>
+        <w:t xml:space="preserve">. </w:t>
+      </w:r>
+      <w:r>
+        <w:t xml:space="preserve">Stepen </w:t>
+      </w:r>
+      <w:r>
+        <w:t>č</w:t>
+      </w:r>
+      <w:r>
+        <w:t xml:space="preserve">vora je obrnuto proporcionalan rejtingu tenisera, odnosno </w:t>
+      </w:r>
+      <w:r>
+        <w:t>š</w:t>
+      </w:r>
+      <w:r>
+        <w:t>to su teniseri sa vi</w:t>
+      </w:r>
+      <w:r>
+        <w:t>š</w:t>
+      </w:r>
+      <w:r>
+        <w:t>e tenisera igrali to imaju bolji (manji) rang.</w:t>
+      </w:r>
+    </w:p>
+    <w:p>
+      <w:pPr>
+        <w:pStyle w:val="SlikeTabele"/>
+        <w:rPr>
+          <w:lang w:val="sr-Latn-RS"/>
+        </w:rPr>
+      </w:pPr>
+      <w:r>
+        <w:rPr>
+          <w:noProof/>
+        </w:rPr>
+        <w:drawing>
+          <wp:inline distT="0" distB="0" distL="0" distR="0" wp14:anchorId="55EA04C7" wp14:editId="0DC61B91">
+            <wp:extent cx="3940163" cy="2955341"/>
+            <wp:effectExtent l="0" t="0" r="3810" b="0"/>
+            <wp:docPr id="9" name="Picture 9" descr="Chart, scatter chart&#10;&#10;Description automatically generated"/>
+            <wp:cNvGraphicFramePr>
+              <a:graphicFrameLocks xmlns:a="http://schemas.openxmlformats.org/drawingml/2006/main" noChangeAspect="1"/>
+            </wp:cNvGraphicFramePr>
+            <a:graphic xmlns:a="http://schemas.openxmlformats.org/drawingml/2006/main">
+              <a:graphicData uri="http://schemas.openxmlformats.org/drawingml/2006/picture">
+                <pic:pic xmlns:pic="http://schemas.openxmlformats.org/drawingml/2006/picture">
+                  <pic:nvPicPr>
+                    <pic:cNvPr id="9" name="Picture 9" descr="Chart, scatter chart&#10;&#10;Description automatically generated"/>
+                    <pic:cNvPicPr/>
+                  </pic:nvPicPr>
+                  <pic:blipFill>
+                    <a:blip r:embed="rId14">
+                      <a:extLst>
+                        <a:ext uri="{28A0092B-C50C-407E-A947-70E740481C1C}">
+                          <a14:useLocalDpi xmlns:a14="http://schemas.microsoft.com/office/drawing/2010/main" val="0"/>
+                        </a:ext>
+                      </a:extLst>
+                    </a:blip>
+                    <a:stretch>
+                      <a:fillRect/>
+                    </a:stretch>
+                  </pic:blipFill>
+                  <pic:spPr>
+                    <a:xfrm>
+                      <a:off x="0" y="0"/>
+                      <a:ext cx="3956060" cy="2967264"/>
+                    </a:xfrm>
+                    <a:prstGeom prst="rect">
+                      <a:avLst/>
+                    </a:prstGeom>
+                  </pic:spPr>
+                </pic:pic>
+              </a:graphicData>
+            </a:graphic>
+          </wp:inline>
+        </w:drawing>
+      </w:r>
+    </w:p>
+    <w:p>
+      <w:pPr>
+        <w:pStyle w:val="Oznakaslike"/>
+      </w:pPr>
+      <w:r>
+        <w:t>Slika 17-2: Korelacija stepena čvora(broja različitih tenisera) i rejtinga tenisera</w:t>
+      </w:r>
+      <w:r>
+        <w:t xml:space="preserve"> (2018)</w:t>
+      </w:r>
+    </w:p>
+    <w:p>
+      <w:pPr>
+        <w:pStyle w:val="Osnovnitekst"/>
+      </w:pPr>
+    </w:p>
+    <w:p>
+      <w:pPr>
+        <w:pStyle w:val="Osnovnitekst"/>
+      </w:pPr>
+      <w:r>
+        <w:t xml:space="preserve">Analiza habova: </w:t>
+      </w:r>
+      <w:r>
+        <w:t>U mreži postoje čvorovi koji imaju znatno veći stepen od proseka</w:t>
+      </w:r>
+      <w:r>
+        <w:t>. Za potrebe analize habova generisane su dve dodatne mreže: Erdos-Renyi (ER) i Albert-Barabasi (AB). Čvorovi sa najvećim stepenom u realnoj mreži imaju znatno veći stepen (oko 60) nego čvorovi sa najvećim stepenom u ER (oko 20) što ukazuje na potencijalno postojanje habova. Međutim, kada je realna mreža upoređena sa AB, ne samo da AB ima čvorove sa većim stepenom (oko 70) već ima i znatno brži pad stepena čvora (odnosno ima manje čvorova koji imaju izraženo veći stepen od ostatka). Iz prethodnog se da zaključiti da postoje uticajni čvorovi u mreži, ali da je njihov uticaj manji od habova u klasičnoj scale-free mreži.</w:t>
+      </w:r>
+      <w:r>
+        <w:t xml:space="preserve"> Uticajni teniseri nalaze se u Tabeli 2.</w:t>
+      </w:r>
     </w:p>
     <w:sectPr>
       <w:pgSz w:w="11906" w:h="16838" w:code="9"/>

</xml_diff>

<commit_message>
v1.0.1 - vizuelizacija, dokumentacija i dodate slike koje fale u pics
</commit_message>
<xml_diff>
--- a/documents/ASM2021LLNB.docx
+++ b/documents/ASM2021LLNB.docx
@@ -299,7 +299,7 @@
       <w:pPr>
         <w:pStyle w:val="SadrajLiteratura"/>
       </w:pPr>
-      <w:bookmarkStart w:id="0" w:name="_Toc63769945"/>
+      <w:bookmarkStart w:id="0" w:name="_Toc64383852"/>
       <w:r>
         <w:lastRenderedPageBreak/>
         <w:t>Sadržaj</w:t>
@@ -320,7 +320,7 @@
           <w:noProof/>
           <w:sz w:val="22"/>
           <w:szCs w:val="22"/>
-          <w:lang w:val="en-US"/>
+          <w:lang w:val="sr-Latn-RS" w:eastAsia="sr-Latn-RS"/>
         </w:rPr>
       </w:pPr>
       <w:r>
@@ -332,7 +332,7 @@
       <w:r>
         <w:fldChar w:fldCharType="separate"/>
       </w:r>
-      <w:hyperlink w:anchor="_Toc63769945" w:history="1">
+      <w:hyperlink w:anchor="_Toc64383852" w:history="1">
         <w:r>
           <w:rPr>
             <w:rStyle w:val="Hyperlink"/>
@@ -359,7 +359,7 @@
             <w:noProof/>
             <w:webHidden/>
           </w:rPr>
-          <w:instrText xml:space="preserve"> PAGEREF _Toc63769945 \h </w:instrText>
+          <w:instrText xml:space="preserve"> PAGEREF _Toc64383852 \h </w:instrText>
         </w:r>
         <w:r>
           <w:rPr>
@@ -405,10 +405,10 @@
           <w:noProof/>
           <w:sz w:val="22"/>
           <w:szCs w:val="22"/>
-          <w:lang w:val="en-US"/>
+          <w:lang w:val="sr-Latn-RS" w:eastAsia="sr-Latn-RS"/>
         </w:rPr>
       </w:pPr>
-      <w:hyperlink w:anchor="_Toc63769946" w:history="1">
+      <w:hyperlink w:anchor="_Toc64383853" w:history="1">
         <w:r>
           <w:rPr>
             <w:rStyle w:val="Hyperlink"/>
@@ -426,7 +426,7 @@
             <w:noProof/>
             <w:sz w:val="22"/>
             <w:szCs w:val="22"/>
-            <w:lang w:val="en-US"/>
+            <w:lang w:val="sr-Latn-RS" w:eastAsia="sr-Latn-RS"/>
           </w:rPr>
           <w:tab/>
         </w:r>
@@ -457,7 +457,7 @@
             <w:noProof/>
             <w:webHidden/>
           </w:rPr>
-          <w:instrText xml:space="preserve"> PAGEREF _Toc63769946 \h </w:instrText>
+          <w:instrText xml:space="preserve"> PAGEREF _Toc64383853 \h </w:instrText>
         </w:r>
         <w:r>
           <w:rPr>
@@ -503,10 +503,10 @@
           <w:noProof/>
           <w:sz w:val="22"/>
           <w:szCs w:val="22"/>
-          <w:lang w:val="en-US"/>
+          <w:lang w:val="sr-Latn-RS" w:eastAsia="sr-Latn-RS"/>
         </w:rPr>
       </w:pPr>
-      <w:hyperlink w:anchor="_Toc63769947" w:history="1">
+      <w:hyperlink w:anchor="_Toc64383854" w:history="1">
         <w:r>
           <w:rPr>
             <w:rStyle w:val="Hyperlink"/>
@@ -524,7 +524,7 @@
             <w:noProof/>
             <w:sz w:val="22"/>
             <w:szCs w:val="22"/>
-            <w:lang w:val="en-US"/>
+            <w:lang w:val="sr-Latn-RS" w:eastAsia="sr-Latn-RS"/>
           </w:rPr>
           <w:tab/>
         </w:r>
@@ -554,7 +554,7 @@
             <w:noProof/>
             <w:webHidden/>
           </w:rPr>
-          <w:instrText xml:space="preserve"> PAGEREF _Toc63769947 \h </w:instrText>
+          <w:instrText xml:space="preserve"> PAGEREF _Toc64383854 \h </w:instrText>
         </w:r>
         <w:r>
           <w:rPr>
@@ -614,7 +614,7 @@
         <w:lastRenderedPageBreak/>
         <w:t xml:space="preserve"> </w:t>
       </w:r>
-      <w:bookmarkStart w:id="2" w:name="_Toc63769946"/>
+      <w:bookmarkStart w:id="2" w:name="_Toc64383853"/>
       <w:r>
         <w:rPr>
           <w:lang w:val="sr-Latn-RS"/>
@@ -738,7 +738,7 @@
           <w:lang w:val="sr-Cyrl-CS"/>
         </w:rPr>
       </w:pPr>
-      <w:bookmarkStart w:id="3" w:name="_Toc63769947"/>
+      <w:bookmarkStart w:id="3" w:name="_Toc64383854"/>
       <w:r>
         <w:lastRenderedPageBreak/>
         <w:t xml:space="preserve">Analiza </w:t>
@@ -1200,7 +1200,23 @@
                 <w:szCs w:val="20"/>
                 <w:lang w:val="sr-Latn-RS"/>
               </w:rPr>
-              <w:t>11.881</w:t>
+              <w:t>11</w:t>
+            </w:r>
+            <w:r>
+              <w:rPr>
+                <w:sz w:val="20"/>
+                <w:szCs w:val="20"/>
+                <w:lang w:val="sr-Latn-RS"/>
+              </w:rPr>
+              <w:t>,</w:t>
+            </w:r>
+            <w:r>
+              <w:rPr>
+                <w:sz w:val="20"/>
+                <w:szCs w:val="20"/>
+                <w:lang w:val="sr-Latn-RS"/>
+              </w:rPr>
+              <w:t>881</w:t>
             </w:r>
           </w:p>
         </w:tc>
@@ -1226,7 +1242,23 @@
                 <w:szCs w:val="20"/>
                 <w:lang w:val="sr-Latn-RS"/>
               </w:rPr>
-              <w:t>13.066</w:t>
+              <w:t>13</w:t>
+            </w:r>
+            <w:r>
+              <w:rPr>
+                <w:sz w:val="20"/>
+                <w:szCs w:val="20"/>
+                <w:lang w:val="sr-Latn-RS"/>
+              </w:rPr>
+              <w:t>,</w:t>
+            </w:r>
+            <w:r>
+              <w:rPr>
+                <w:sz w:val="20"/>
+                <w:szCs w:val="20"/>
+                <w:lang w:val="sr-Latn-RS"/>
+              </w:rPr>
+              <w:t>066</w:t>
             </w:r>
           </w:p>
         </w:tc>
@@ -1252,7 +1284,23 @@
                 <w:szCs w:val="20"/>
                 <w:lang w:val="sr-Latn-RS"/>
               </w:rPr>
-              <w:t>7.681</w:t>
+              <w:t>7</w:t>
+            </w:r>
+            <w:r>
+              <w:rPr>
+                <w:sz w:val="20"/>
+                <w:szCs w:val="20"/>
+                <w:lang w:val="sr-Latn-RS"/>
+              </w:rPr>
+              <w:t>,</w:t>
+            </w:r>
+            <w:r>
+              <w:rPr>
+                <w:sz w:val="20"/>
+                <w:szCs w:val="20"/>
+                <w:lang w:val="sr-Latn-RS"/>
+              </w:rPr>
+              <w:t>681</w:t>
             </w:r>
           </w:p>
         </w:tc>
@@ -1278,7 +1326,23 @@
                 <w:szCs w:val="20"/>
                 <w:lang w:val="sr-Latn-RS"/>
               </w:rPr>
-              <w:t>18.348</w:t>
+              <w:t>18</w:t>
+            </w:r>
+            <w:r>
+              <w:rPr>
+                <w:sz w:val="20"/>
+                <w:szCs w:val="20"/>
+                <w:lang w:val="sr-Latn-RS"/>
+              </w:rPr>
+              <w:t>,</w:t>
+            </w:r>
+            <w:r>
+              <w:rPr>
+                <w:sz w:val="20"/>
+                <w:szCs w:val="20"/>
+                <w:lang w:val="sr-Latn-RS"/>
+              </w:rPr>
+              <w:t>348</w:t>
             </w:r>
           </w:p>
         </w:tc>
@@ -5964,56 +6028,46 @@
     <w:tbl>
       <w:tblPr>
         <w:tblStyle w:val="TableGrid"/>
-        <w:tblW w:w="0" w:type="auto"/>
+        <w:tblW w:w="9634" w:type="dxa"/>
         <w:tblLook w:val="04A0" w:firstRow="1" w:lastRow="0" w:firstColumn="1" w:lastColumn="0" w:noHBand="0" w:noVBand="1"/>
       </w:tblPr>
       <w:tblGrid>
-        <w:gridCol w:w="1925"/>
-        <w:gridCol w:w="1925"/>
-        <w:gridCol w:w="1926"/>
-        <w:gridCol w:w="1926"/>
-        <w:gridCol w:w="1926"/>
+        <w:gridCol w:w="2405"/>
+        <w:gridCol w:w="2410"/>
+        <w:gridCol w:w="2410"/>
+        <w:gridCol w:w="2409"/>
       </w:tblGrid>
       <w:tr>
         <w:tc>
           <w:tcPr>
-            <w:tcW w:w="1925" w:type="dxa"/>
-          </w:tcPr>
-          <w:p>
-            <w:pPr>
-              <w:pStyle w:val="Osnovnitekst"/>
-              <w:ind w:firstLine="0"/>
-              <w:jc w:val="center"/>
-              <w:rPr>
-                <w:b/>
-                <w:bCs/>
-                <w:sz w:val="20"/>
-                <w:szCs w:val="20"/>
-              </w:rPr>
-            </w:pPr>
-            <w:r>
-              <w:rPr>
-                <w:b/>
-                <w:bCs/>
-                <w:sz w:val="20"/>
-                <w:szCs w:val="20"/>
-              </w:rPr>
-              <w:t>i</w:t>
-            </w:r>
-            <w:r>
-              <w:rPr>
-                <w:b/>
-                <w:bCs/>
-                <w:sz w:val="20"/>
-                <w:szCs w:val="20"/>
-              </w:rPr>
-              <w:t>me</w:t>
-            </w:r>
-          </w:p>
-        </w:tc>
-        <w:tc>
-          <w:tcPr>
-            <w:tcW w:w="1925" w:type="dxa"/>
+            <w:tcW w:w="2405" w:type="dxa"/>
+          </w:tcPr>
+          <w:p>
+            <w:pPr>
+              <w:pStyle w:val="Osnovnitekst"/>
+              <w:ind w:firstLine="0"/>
+              <w:jc w:val="center"/>
+              <w:rPr>
+                <w:b/>
+                <w:bCs/>
+                <w:sz w:val="20"/>
+                <w:szCs w:val="20"/>
+              </w:rPr>
+            </w:pPr>
+            <w:r>
+              <w:rPr>
+                <w:b/>
+                <w:bCs/>
+                <w:sz w:val="20"/>
+                <w:szCs w:val="20"/>
+              </w:rPr>
+              <w:t>ime</w:t>
+            </w:r>
+          </w:p>
+        </w:tc>
+        <w:tc>
+          <w:tcPr>
+            <w:tcW w:w="2410" w:type="dxa"/>
           </w:tcPr>
           <w:p>
             <w:pPr>
@@ -6040,100 +6094,55 @@
         </w:tc>
         <w:tc>
           <w:tcPr>
-            <w:tcW w:w="1926" w:type="dxa"/>
-          </w:tcPr>
-          <w:p>
-            <w:pPr>
-              <w:pStyle w:val="Osnovnitekst"/>
-              <w:ind w:firstLine="0"/>
-              <w:jc w:val="center"/>
-              <w:rPr>
-                <w:b/>
-                <w:bCs/>
-                <w:sz w:val="20"/>
-                <w:szCs w:val="20"/>
-              </w:rPr>
-            </w:pPr>
-            <w:r>
-              <w:rPr>
-                <w:b/>
-                <w:bCs/>
-                <w:sz w:val="20"/>
-                <w:szCs w:val="20"/>
-              </w:rPr>
-              <w:t xml:space="preserve">broj </w:t>
-            </w:r>
-            <w:r>
-              <w:rPr>
-                <w:b/>
-                <w:bCs/>
-                <w:sz w:val="20"/>
-                <w:szCs w:val="20"/>
-              </w:rPr>
-              <w:t>protivnika</w:t>
-            </w:r>
-          </w:p>
-        </w:tc>
-        <w:tc>
-          <w:tcPr>
-            <w:tcW w:w="1926" w:type="dxa"/>
-          </w:tcPr>
-          <w:p>
-            <w:pPr>
-              <w:pStyle w:val="Osnovnitekst"/>
-              <w:ind w:firstLine="0"/>
-              <w:jc w:val="center"/>
-              <w:rPr>
-                <w:b/>
-                <w:bCs/>
-                <w:sz w:val="20"/>
-                <w:szCs w:val="20"/>
-              </w:rPr>
-            </w:pPr>
-            <w:r>
-              <w:rPr>
-                <w:b/>
-                <w:bCs/>
-                <w:sz w:val="20"/>
-                <w:szCs w:val="20"/>
-              </w:rPr>
-              <w:t xml:space="preserve">broj </w:t>
-            </w:r>
-            <w:r>
-              <w:rPr>
-                <w:b/>
-                <w:bCs/>
-                <w:sz w:val="20"/>
-                <w:szCs w:val="20"/>
-              </w:rPr>
-              <w:t>mečeva</w:t>
-            </w:r>
-          </w:p>
-        </w:tc>
-        <w:tc>
-          <w:tcPr>
-            <w:tcW w:w="1926" w:type="dxa"/>
-          </w:tcPr>
-          <w:p>
-            <w:pPr>
-              <w:pStyle w:val="Osnovnitekst"/>
-              <w:ind w:firstLine="0"/>
-              <w:jc w:val="center"/>
-              <w:rPr>
-                <w:b/>
-                <w:bCs/>
-                <w:sz w:val="20"/>
-                <w:szCs w:val="20"/>
-              </w:rPr>
-            </w:pPr>
-            <w:r>
-              <w:rPr>
-                <w:b/>
-                <w:bCs/>
-                <w:sz w:val="20"/>
-                <w:szCs w:val="20"/>
-              </w:rPr>
-              <w:t>ruka</w:t>
+            <w:tcW w:w="2410" w:type="dxa"/>
+          </w:tcPr>
+          <w:p>
+            <w:pPr>
+              <w:pStyle w:val="Osnovnitekst"/>
+              <w:ind w:firstLine="0"/>
+              <w:jc w:val="center"/>
+              <w:rPr>
+                <w:b/>
+                <w:bCs/>
+                <w:sz w:val="20"/>
+                <w:szCs w:val="20"/>
+              </w:rPr>
+            </w:pPr>
+            <w:r>
+              <w:rPr>
+                <w:b/>
+                <w:bCs/>
+                <w:sz w:val="20"/>
+                <w:szCs w:val="20"/>
+              </w:rPr>
+              <w:t>broj protivnika</w:t>
+            </w:r>
+          </w:p>
+        </w:tc>
+        <w:tc>
+          <w:tcPr>
+            <w:tcW w:w="2409" w:type="dxa"/>
+          </w:tcPr>
+          <w:p>
+            <w:pPr>
+              <w:pStyle w:val="Osnovnitekst"/>
+              <w:ind w:firstLine="0"/>
+              <w:jc w:val="center"/>
+              <w:rPr>
+                <w:b/>
+                <w:bCs/>
+                <w:sz w:val="20"/>
+                <w:szCs w:val="20"/>
+              </w:rPr>
+            </w:pPr>
+            <w:r>
+              <w:rPr>
+                <w:b/>
+                <w:bCs/>
+                <w:sz w:val="20"/>
+                <w:szCs w:val="20"/>
+              </w:rPr>
+              <w:t>broj mečeva</w:t>
             </w:r>
           </w:p>
         </w:tc>
@@ -6141,7 +6150,7 @@
       <w:tr>
         <w:tc>
           <w:tcPr>
-            <w:tcW w:w="1925" w:type="dxa"/>
+            <w:tcW w:w="2405" w:type="dxa"/>
           </w:tcPr>
           <w:p>
             <w:pPr>
@@ -6164,7 +6173,7 @@
         </w:tc>
         <w:tc>
           <w:tcPr>
-            <w:tcW w:w="1925" w:type="dxa"/>
+            <w:tcW w:w="2410" w:type="dxa"/>
           </w:tcPr>
           <w:p>
             <w:pPr>
@@ -6187,7 +6196,7 @@
         </w:tc>
         <w:tc>
           <w:tcPr>
-            <w:tcW w:w="1926" w:type="dxa"/>
+            <w:tcW w:w="2410" w:type="dxa"/>
           </w:tcPr>
           <w:p>
             <w:pPr>
@@ -6210,7 +6219,7 @@
         </w:tc>
         <w:tc>
           <w:tcPr>
-            <w:tcW w:w="1926" w:type="dxa"/>
+            <w:tcW w:w="2409" w:type="dxa"/>
           </w:tcPr>
           <w:p>
             <w:pPr>
@@ -6228,29 +6237,6 @@
                 <w:szCs w:val="20"/>
               </w:rPr>
               <w:t>48</w:t>
-            </w:r>
-          </w:p>
-        </w:tc>
-        <w:tc>
-          <w:tcPr>
-            <w:tcW w:w="1926" w:type="dxa"/>
-          </w:tcPr>
-          <w:p>
-            <w:pPr>
-              <w:pStyle w:val="Osnovnitekst"/>
-              <w:ind w:firstLine="0"/>
-              <w:jc w:val="center"/>
-              <w:rPr>
-                <w:sz w:val="20"/>
-                <w:szCs w:val="20"/>
-              </w:rPr>
-            </w:pPr>
-            <w:r>
-              <w:rPr>
-                <w:sz w:val="20"/>
-                <w:szCs w:val="20"/>
-              </w:rPr>
-              <w:t>desna</w:t>
             </w:r>
           </w:p>
         </w:tc>
@@ -6258,7 +6244,7 @@
       <w:tr>
         <w:tc>
           <w:tcPr>
-            <w:tcW w:w="1925" w:type="dxa"/>
+            <w:tcW w:w="2405" w:type="dxa"/>
           </w:tcPr>
           <w:p>
             <w:pPr>
@@ -6281,7 +6267,7 @@
         </w:tc>
         <w:tc>
           <w:tcPr>
-            <w:tcW w:w="1925" w:type="dxa"/>
+            <w:tcW w:w="2410" w:type="dxa"/>
           </w:tcPr>
           <w:p>
             <w:pPr>
@@ -6304,7 +6290,7 @@
         </w:tc>
         <w:tc>
           <w:tcPr>
-            <w:tcW w:w="1926" w:type="dxa"/>
+            <w:tcW w:w="2410" w:type="dxa"/>
           </w:tcPr>
           <w:p>
             <w:pPr>
@@ -6327,7 +6313,7 @@
         </w:tc>
         <w:tc>
           <w:tcPr>
-            <w:tcW w:w="1926" w:type="dxa"/>
+            <w:tcW w:w="2409" w:type="dxa"/>
           </w:tcPr>
           <w:p>
             <w:pPr>
@@ -6345,29 +6331,6 @@
                 <w:szCs w:val="20"/>
               </w:rPr>
               <w:t>65</w:t>
-            </w:r>
-          </w:p>
-        </w:tc>
-        <w:tc>
-          <w:tcPr>
-            <w:tcW w:w="1926" w:type="dxa"/>
-          </w:tcPr>
-          <w:p>
-            <w:pPr>
-              <w:pStyle w:val="Osnovnitekst"/>
-              <w:ind w:firstLine="0"/>
-              <w:jc w:val="center"/>
-              <w:rPr>
-                <w:sz w:val="20"/>
-                <w:szCs w:val="20"/>
-              </w:rPr>
-            </w:pPr>
-            <w:r>
-              <w:rPr>
-                <w:sz w:val="20"/>
-                <w:szCs w:val="20"/>
-              </w:rPr>
-              <w:t>desna</w:t>
             </w:r>
           </w:p>
         </w:tc>
@@ -6375,7 +6338,7 @@
       <w:tr>
         <w:tc>
           <w:tcPr>
-            <w:tcW w:w="1925" w:type="dxa"/>
+            <w:tcW w:w="2405" w:type="dxa"/>
           </w:tcPr>
           <w:p>
             <w:pPr>
@@ -6398,7 +6361,7 @@
         </w:tc>
         <w:tc>
           <w:tcPr>
-            <w:tcW w:w="1925" w:type="dxa"/>
+            <w:tcW w:w="2410" w:type="dxa"/>
           </w:tcPr>
           <w:p>
             <w:pPr>
@@ -6421,7 +6384,7 @@
         </w:tc>
         <w:tc>
           <w:tcPr>
-            <w:tcW w:w="1926" w:type="dxa"/>
+            <w:tcW w:w="2410" w:type="dxa"/>
           </w:tcPr>
           <w:p>
             <w:pPr>
@@ -6444,7 +6407,7 @@
         </w:tc>
         <w:tc>
           <w:tcPr>
-            <w:tcW w:w="1926" w:type="dxa"/>
+            <w:tcW w:w="2409" w:type="dxa"/>
           </w:tcPr>
           <w:p>
             <w:pPr>
@@ -6462,29 +6425,6 @@
                 <w:szCs w:val="20"/>
               </w:rPr>
               <w:t>29</w:t>
-            </w:r>
-          </w:p>
-        </w:tc>
-        <w:tc>
-          <w:tcPr>
-            <w:tcW w:w="1926" w:type="dxa"/>
-          </w:tcPr>
-          <w:p>
-            <w:pPr>
-              <w:pStyle w:val="Osnovnitekst"/>
-              <w:ind w:firstLine="0"/>
-              <w:jc w:val="center"/>
-              <w:rPr>
-                <w:sz w:val="20"/>
-                <w:szCs w:val="20"/>
-              </w:rPr>
-            </w:pPr>
-            <w:r>
-              <w:rPr>
-                <w:sz w:val="20"/>
-                <w:szCs w:val="20"/>
-              </w:rPr>
-              <w:t>desna</w:t>
             </w:r>
           </w:p>
         </w:tc>
@@ -6492,7 +6432,7 @@
       <w:tr>
         <w:tc>
           <w:tcPr>
-            <w:tcW w:w="1925" w:type="dxa"/>
+            <w:tcW w:w="2405" w:type="dxa"/>
           </w:tcPr>
           <w:p>
             <w:pPr>
@@ -6515,7 +6455,7 @@
         </w:tc>
         <w:tc>
           <w:tcPr>
-            <w:tcW w:w="1925" w:type="dxa"/>
+            <w:tcW w:w="2410" w:type="dxa"/>
           </w:tcPr>
           <w:p>
             <w:pPr>
@@ -6538,7 +6478,7 @@
         </w:tc>
         <w:tc>
           <w:tcPr>
-            <w:tcW w:w="1926" w:type="dxa"/>
+            <w:tcW w:w="2410" w:type="dxa"/>
           </w:tcPr>
           <w:p>
             <w:pPr>
@@ -6561,7 +6501,7 @@
         </w:tc>
         <w:tc>
           <w:tcPr>
-            <w:tcW w:w="1926" w:type="dxa"/>
+            <w:tcW w:w="2409" w:type="dxa"/>
           </w:tcPr>
           <w:p>
             <w:pPr>
@@ -6579,29 +6519,6 @@
                 <w:szCs w:val="20"/>
               </w:rPr>
               <w:t>31</w:t>
-            </w:r>
-          </w:p>
-        </w:tc>
-        <w:tc>
-          <w:tcPr>
-            <w:tcW w:w="1926" w:type="dxa"/>
-          </w:tcPr>
-          <w:p>
-            <w:pPr>
-              <w:pStyle w:val="Osnovnitekst"/>
-              <w:ind w:firstLine="0"/>
-              <w:jc w:val="center"/>
-              <w:rPr>
-                <w:sz w:val="20"/>
-                <w:szCs w:val="20"/>
-              </w:rPr>
-            </w:pPr>
-            <w:r>
-              <w:rPr>
-                <w:sz w:val="20"/>
-                <w:szCs w:val="20"/>
-              </w:rPr>
-              <w:t>desna</w:t>
             </w:r>
           </w:p>
         </w:tc>
@@ -6609,7 +6526,7 @@
       <w:tr>
         <w:tc>
           <w:tcPr>
-            <w:tcW w:w="1925" w:type="dxa"/>
+            <w:tcW w:w="2405" w:type="dxa"/>
           </w:tcPr>
           <w:p>
             <w:pPr>
@@ -6632,7 +6549,7 @@
         </w:tc>
         <w:tc>
           <w:tcPr>
-            <w:tcW w:w="1925" w:type="dxa"/>
+            <w:tcW w:w="2410" w:type="dxa"/>
           </w:tcPr>
           <w:p>
             <w:pPr>
@@ -6655,7 +6572,7 @@
         </w:tc>
         <w:tc>
           <w:tcPr>
-            <w:tcW w:w="1926" w:type="dxa"/>
+            <w:tcW w:w="2410" w:type="dxa"/>
           </w:tcPr>
           <w:p>
             <w:pPr>
@@ -6678,7 +6595,7 @@
         </w:tc>
         <w:tc>
           <w:tcPr>
-            <w:tcW w:w="1926" w:type="dxa"/>
+            <w:tcW w:w="2409" w:type="dxa"/>
           </w:tcPr>
           <w:p>
             <w:pPr>
@@ -6696,29 +6613,6 @@
                 <w:szCs w:val="20"/>
               </w:rPr>
               <w:t>19</w:t>
-            </w:r>
-          </w:p>
-        </w:tc>
-        <w:tc>
-          <w:tcPr>
-            <w:tcW w:w="1926" w:type="dxa"/>
-          </w:tcPr>
-          <w:p>
-            <w:pPr>
-              <w:pStyle w:val="Osnovnitekst"/>
-              <w:ind w:firstLine="0"/>
-              <w:jc w:val="center"/>
-              <w:rPr>
-                <w:sz w:val="20"/>
-                <w:szCs w:val="20"/>
-              </w:rPr>
-            </w:pPr>
-            <w:r>
-              <w:rPr>
-                <w:sz w:val="20"/>
-                <w:szCs w:val="20"/>
-              </w:rPr>
-              <w:t>desna</w:t>
             </w:r>
           </w:p>
         </w:tc>
@@ -6726,7 +6620,7 @@
       <w:tr>
         <w:tc>
           <w:tcPr>
-            <w:tcW w:w="1925" w:type="dxa"/>
+            <w:tcW w:w="2405" w:type="dxa"/>
           </w:tcPr>
           <w:p>
             <w:pPr>
@@ -6749,7 +6643,7 @@
         </w:tc>
         <w:tc>
           <w:tcPr>
-            <w:tcW w:w="1925" w:type="dxa"/>
+            <w:tcW w:w="2410" w:type="dxa"/>
           </w:tcPr>
           <w:p>
             <w:pPr>
@@ -6772,7 +6666,7 @@
         </w:tc>
         <w:tc>
           <w:tcPr>
-            <w:tcW w:w="1926" w:type="dxa"/>
+            <w:tcW w:w="2410" w:type="dxa"/>
           </w:tcPr>
           <w:p>
             <w:pPr>
@@ -6795,7 +6689,7 @@
         </w:tc>
         <w:tc>
           <w:tcPr>
-            <w:tcW w:w="1926" w:type="dxa"/>
+            <w:tcW w:w="2409" w:type="dxa"/>
           </w:tcPr>
           <w:p>
             <w:pPr>
@@ -6813,29 +6707,6 @@
                 <w:szCs w:val="20"/>
               </w:rPr>
               <w:t>2</w:t>
-            </w:r>
-          </w:p>
-        </w:tc>
-        <w:tc>
-          <w:tcPr>
-            <w:tcW w:w="1926" w:type="dxa"/>
-          </w:tcPr>
-          <w:p>
-            <w:pPr>
-              <w:pStyle w:val="Osnovnitekst"/>
-              <w:ind w:firstLine="0"/>
-              <w:jc w:val="center"/>
-              <w:rPr>
-                <w:sz w:val="20"/>
-                <w:szCs w:val="20"/>
-              </w:rPr>
-            </w:pPr>
-            <w:r>
-              <w:rPr>
-                <w:sz w:val="20"/>
-                <w:szCs w:val="20"/>
-              </w:rPr>
-              <w:t>desna</w:t>
             </w:r>
           </w:p>
         </w:tc>
@@ -6862,20 +6733,19 @@
     <w:tbl>
       <w:tblPr>
         <w:tblStyle w:val="TableGrid"/>
-        <w:tblW w:w="0" w:type="auto"/>
+        <w:tblW w:w="9634" w:type="dxa"/>
         <w:tblLook w:val="04A0" w:firstRow="1" w:lastRow="0" w:firstColumn="1" w:lastColumn="0" w:noHBand="0" w:noVBand="1"/>
       </w:tblPr>
       <w:tblGrid>
-        <w:gridCol w:w="1925"/>
-        <w:gridCol w:w="1925"/>
-        <w:gridCol w:w="1926"/>
-        <w:gridCol w:w="1926"/>
-        <w:gridCol w:w="1926"/>
+        <w:gridCol w:w="2405"/>
+        <w:gridCol w:w="2410"/>
+        <w:gridCol w:w="2268"/>
+        <w:gridCol w:w="2551"/>
       </w:tblGrid>
       <w:tr>
         <w:tc>
           <w:tcPr>
-            <w:tcW w:w="1925" w:type="dxa"/>
+            <w:tcW w:w="2405" w:type="dxa"/>
           </w:tcPr>
           <w:p>
             <w:pPr>
@@ -6904,7 +6774,7 @@
         </w:tc>
         <w:tc>
           <w:tcPr>
-            <w:tcW w:w="1925" w:type="dxa"/>
+            <w:tcW w:w="2410" w:type="dxa"/>
           </w:tcPr>
           <w:p>
             <w:pPr>
@@ -6931,100 +6801,55 @@
         </w:tc>
         <w:tc>
           <w:tcPr>
-            <w:tcW w:w="1926" w:type="dxa"/>
-          </w:tcPr>
-          <w:p>
-            <w:pPr>
-              <w:pStyle w:val="Osnovnitekst"/>
-              <w:ind w:firstLine="0"/>
-              <w:jc w:val="center"/>
-              <w:rPr>
-                <w:b/>
-                <w:bCs/>
-                <w:sz w:val="20"/>
-                <w:szCs w:val="20"/>
-              </w:rPr>
-            </w:pPr>
-            <w:r>
-              <w:rPr>
-                <w:b/>
-                <w:bCs/>
-                <w:sz w:val="20"/>
-                <w:szCs w:val="20"/>
-              </w:rPr>
-              <w:t xml:space="preserve">broj </w:t>
-            </w:r>
-            <w:r>
-              <w:rPr>
-                <w:b/>
-                <w:bCs/>
-                <w:sz w:val="20"/>
-                <w:szCs w:val="20"/>
-              </w:rPr>
-              <w:t>protivnika</w:t>
-            </w:r>
-          </w:p>
-        </w:tc>
-        <w:tc>
-          <w:tcPr>
-            <w:tcW w:w="1926" w:type="dxa"/>
-          </w:tcPr>
-          <w:p>
-            <w:pPr>
-              <w:pStyle w:val="Osnovnitekst"/>
-              <w:ind w:firstLine="0"/>
-              <w:jc w:val="center"/>
-              <w:rPr>
-                <w:b/>
-                <w:bCs/>
-                <w:sz w:val="20"/>
-                <w:szCs w:val="20"/>
-              </w:rPr>
-            </w:pPr>
-            <w:r>
-              <w:rPr>
-                <w:b/>
-                <w:bCs/>
-                <w:sz w:val="20"/>
-                <w:szCs w:val="20"/>
-              </w:rPr>
-              <w:t xml:space="preserve">broj </w:t>
-            </w:r>
-            <w:r>
-              <w:rPr>
-                <w:b/>
-                <w:bCs/>
-                <w:sz w:val="20"/>
-                <w:szCs w:val="20"/>
-              </w:rPr>
-              <w:t>mečeva</w:t>
-            </w:r>
-          </w:p>
-        </w:tc>
-        <w:tc>
-          <w:tcPr>
-            <w:tcW w:w="1926" w:type="dxa"/>
-          </w:tcPr>
-          <w:p>
-            <w:pPr>
-              <w:pStyle w:val="Osnovnitekst"/>
-              <w:ind w:firstLine="0"/>
-              <w:jc w:val="center"/>
-              <w:rPr>
-                <w:b/>
-                <w:bCs/>
-                <w:sz w:val="20"/>
-                <w:szCs w:val="20"/>
-              </w:rPr>
-            </w:pPr>
-            <w:r>
-              <w:rPr>
-                <w:b/>
-                <w:bCs/>
-                <w:sz w:val="20"/>
-                <w:szCs w:val="20"/>
-              </w:rPr>
-              <w:t>ruka</w:t>
+            <w:tcW w:w="2268" w:type="dxa"/>
+          </w:tcPr>
+          <w:p>
+            <w:pPr>
+              <w:pStyle w:val="Osnovnitekst"/>
+              <w:ind w:firstLine="0"/>
+              <w:jc w:val="center"/>
+              <w:rPr>
+                <w:b/>
+                <w:bCs/>
+                <w:sz w:val="20"/>
+                <w:szCs w:val="20"/>
+              </w:rPr>
+            </w:pPr>
+            <w:r>
+              <w:rPr>
+                <w:b/>
+                <w:bCs/>
+                <w:sz w:val="20"/>
+                <w:szCs w:val="20"/>
+              </w:rPr>
+              <w:t>broj protivnika</w:t>
+            </w:r>
+          </w:p>
+        </w:tc>
+        <w:tc>
+          <w:tcPr>
+            <w:tcW w:w="2551" w:type="dxa"/>
+          </w:tcPr>
+          <w:p>
+            <w:pPr>
+              <w:pStyle w:val="Osnovnitekst"/>
+              <w:ind w:firstLine="0"/>
+              <w:jc w:val="center"/>
+              <w:rPr>
+                <w:b/>
+                <w:bCs/>
+                <w:sz w:val="20"/>
+                <w:szCs w:val="20"/>
+              </w:rPr>
+            </w:pPr>
+            <w:r>
+              <w:rPr>
+                <w:b/>
+                <w:bCs/>
+                <w:sz w:val="20"/>
+                <w:szCs w:val="20"/>
+              </w:rPr>
+              <w:t>broj mečeva</w:t>
             </w:r>
           </w:p>
         </w:tc>
@@ -7032,7 +6857,7 @@
       <w:tr>
         <w:tc>
           <w:tcPr>
-            <w:tcW w:w="1925" w:type="dxa"/>
+            <w:tcW w:w="2405" w:type="dxa"/>
           </w:tcPr>
           <w:p>
             <w:pPr>
@@ -7055,7 +6880,7 @@
         </w:tc>
         <w:tc>
           <w:tcPr>
-            <w:tcW w:w="1925" w:type="dxa"/>
+            <w:tcW w:w="2410" w:type="dxa"/>
           </w:tcPr>
           <w:p>
             <w:pPr>
@@ -7078,7 +6903,7 @@
         </w:tc>
         <w:tc>
           <w:tcPr>
-            <w:tcW w:w="1926" w:type="dxa"/>
+            <w:tcW w:w="2268" w:type="dxa"/>
           </w:tcPr>
           <w:p>
             <w:pPr>
@@ -7101,7 +6926,7 @@
         </w:tc>
         <w:tc>
           <w:tcPr>
-            <w:tcW w:w="1926" w:type="dxa"/>
+            <w:tcW w:w="2551" w:type="dxa"/>
           </w:tcPr>
           <w:p>
             <w:pPr>
@@ -7119,29 +6944,6 @@
                 <w:szCs w:val="20"/>
               </w:rPr>
               <w:t>69</w:t>
-            </w:r>
-          </w:p>
-        </w:tc>
-        <w:tc>
-          <w:tcPr>
-            <w:tcW w:w="1926" w:type="dxa"/>
-          </w:tcPr>
-          <w:p>
-            <w:pPr>
-              <w:pStyle w:val="Osnovnitekst"/>
-              <w:ind w:firstLine="0"/>
-              <w:jc w:val="center"/>
-              <w:rPr>
-                <w:sz w:val="20"/>
-                <w:szCs w:val="20"/>
-              </w:rPr>
-            </w:pPr>
-            <w:r>
-              <w:rPr>
-                <w:sz w:val="20"/>
-                <w:szCs w:val="20"/>
-              </w:rPr>
-              <w:t>desna</w:t>
             </w:r>
           </w:p>
         </w:tc>
@@ -7149,7 +6951,7 @@
       <w:tr>
         <w:tc>
           <w:tcPr>
-            <w:tcW w:w="1925" w:type="dxa"/>
+            <w:tcW w:w="2405" w:type="dxa"/>
           </w:tcPr>
           <w:p>
             <w:pPr>
@@ -7172,7 +6974,7 @@
         </w:tc>
         <w:tc>
           <w:tcPr>
-            <w:tcW w:w="1925" w:type="dxa"/>
+            <w:tcW w:w="2410" w:type="dxa"/>
           </w:tcPr>
           <w:p>
             <w:pPr>
@@ -7195,7 +6997,7 @@
         </w:tc>
         <w:tc>
           <w:tcPr>
-            <w:tcW w:w="1926" w:type="dxa"/>
+            <w:tcW w:w="2268" w:type="dxa"/>
           </w:tcPr>
           <w:p>
             <w:pPr>
@@ -7218,7 +7020,7 @@
         </w:tc>
         <w:tc>
           <w:tcPr>
-            <w:tcW w:w="1926" w:type="dxa"/>
+            <w:tcW w:w="2551" w:type="dxa"/>
           </w:tcPr>
           <w:p>
             <w:pPr>
@@ -7236,29 +7038,6 @@
                 <w:szCs w:val="20"/>
               </w:rPr>
               <w:t>48</w:t>
-            </w:r>
-          </w:p>
-        </w:tc>
-        <w:tc>
-          <w:tcPr>
-            <w:tcW w:w="1926" w:type="dxa"/>
-          </w:tcPr>
-          <w:p>
-            <w:pPr>
-              <w:pStyle w:val="Osnovnitekst"/>
-              <w:ind w:firstLine="0"/>
-              <w:jc w:val="center"/>
-              <w:rPr>
-                <w:sz w:val="20"/>
-                <w:szCs w:val="20"/>
-              </w:rPr>
-            </w:pPr>
-            <w:r>
-              <w:rPr>
-                <w:sz w:val="20"/>
-                <w:szCs w:val="20"/>
-              </w:rPr>
-              <w:t>desna</w:t>
             </w:r>
           </w:p>
         </w:tc>
@@ -7266,7 +7045,7 @@
       <w:tr>
         <w:tc>
           <w:tcPr>
-            <w:tcW w:w="1925" w:type="dxa"/>
+            <w:tcW w:w="2405" w:type="dxa"/>
           </w:tcPr>
           <w:p>
             <w:pPr>
@@ -7289,7 +7068,7 @@
         </w:tc>
         <w:tc>
           <w:tcPr>
-            <w:tcW w:w="1925" w:type="dxa"/>
+            <w:tcW w:w="2410" w:type="dxa"/>
           </w:tcPr>
           <w:p>
             <w:pPr>
@@ -7312,7 +7091,7 @@
         </w:tc>
         <w:tc>
           <w:tcPr>
-            <w:tcW w:w="1926" w:type="dxa"/>
+            <w:tcW w:w="2268" w:type="dxa"/>
           </w:tcPr>
           <w:p>
             <w:pPr>
@@ -7335,7 +7114,7 @@
         </w:tc>
         <w:tc>
           <w:tcPr>
-            <w:tcW w:w="1926" w:type="dxa"/>
+            <w:tcW w:w="2551" w:type="dxa"/>
           </w:tcPr>
           <w:p>
             <w:pPr>
@@ -7353,29 +7132,6 @@
                 <w:szCs w:val="20"/>
               </w:rPr>
               <w:t>49</w:t>
-            </w:r>
-          </w:p>
-        </w:tc>
-        <w:tc>
-          <w:tcPr>
-            <w:tcW w:w="1926" w:type="dxa"/>
-          </w:tcPr>
-          <w:p>
-            <w:pPr>
-              <w:pStyle w:val="Osnovnitekst"/>
-              <w:ind w:firstLine="0"/>
-              <w:jc w:val="center"/>
-              <w:rPr>
-                <w:sz w:val="20"/>
-                <w:szCs w:val="20"/>
-              </w:rPr>
-            </w:pPr>
-            <w:r>
-              <w:rPr>
-                <w:sz w:val="20"/>
-                <w:szCs w:val="20"/>
-              </w:rPr>
-              <w:t>desna</w:t>
             </w:r>
           </w:p>
         </w:tc>
@@ -7383,7 +7139,7 @@
       <w:tr>
         <w:tc>
           <w:tcPr>
-            <w:tcW w:w="1925" w:type="dxa"/>
+            <w:tcW w:w="2405" w:type="dxa"/>
           </w:tcPr>
           <w:p>
             <w:pPr>
@@ -7406,7 +7162,7 @@
         </w:tc>
         <w:tc>
           <w:tcPr>
-            <w:tcW w:w="1925" w:type="dxa"/>
+            <w:tcW w:w="2410" w:type="dxa"/>
           </w:tcPr>
           <w:p>
             <w:pPr>
@@ -7429,7 +7185,7 @@
         </w:tc>
         <w:tc>
           <w:tcPr>
-            <w:tcW w:w="1926" w:type="dxa"/>
+            <w:tcW w:w="2268" w:type="dxa"/>
           </w:tcPr>
           <w:p>
             <w:pPr>
@@ -7452,7 +7208,7 @@
         </w:tc>
         <w:tc>
           <w:tcPr>
-            <w:tcW w:w="1926" w:type="dxa"/>
+            <w:tcW w:w="2551" w:type="dxa"/>
           </w:tcPr>
           <w:p>
             <w:pPr>
@@ -7470,29 +7226,6 @@
                 <w:szCs w:val="20"/>
               </w:rPr>
               <w:t>42</w:t>
-            </w:r>
-          </w:p>
-        </w:tc>
-        <w:tc>
-          <w:tcPr>
-            <w:tcW w:w="1926" w:type="dxa"/>
-          </w:tcPr>
-          <w:p>
-            <w:pPr>
-              <w:pStyle w:val="Osnovnitekst"/>
-              <w:ind w:firstLine="0"/>
-              <w:jc w:val="center"/>
-              <w:rPr>
-                <w:sz w:val="20"/>
-                <w:szCs w:val="20"/>
-              </w:rPr>
-            </w:pPr>
-            <w:r>
-              <w:rPr>
-                <w:sz w:val="20"/>
-                <w:szCs w:val="20"/>
-              </w:rPr>
-              <w:t>desna</w:t>
             </w:r>
           </w:p>
         </w:tc>
@@ -7500,7 +7233,7 @@
       <w:tr>
         <w:tc>
           <w:tcPr>
-            <w:tcW w:w="1925" w:type="dxa"/>
+            <w:tcW w:w="2405" w:type="dxa"/>
           </w:tcPr>
           <w:p>
             <w:pPr>
@@ -7523,7 +7256,7 @@
         </w:tc>
         <w:tc>
           <w:tcPr>
-            <w:tcW w:w="1925" w:type="dxa"/>
+            <w:tcW w:w="2410" w:type="dxa"/>
           </w:tcPr>
           <w:p>
             <w:pPr>
@@ -7546,7 +7279,7 @@
         </w:tc>
         <w:tc>
           <w:tcPr>
-            <w:tcW w:w="1926" w:type="dxa"/>
+            <w:tcW w:w="2268" w:type="dxa"/>
           </w:tcPr>
           <w:p>
             <w:pPr>
@@ -7569,7 +7302,7 @@
         </w:tc>
         <w:tc>
           <w:tcPr>
-            <w:tcW w:w="1926" w:type="dxa"/>
+            <w:tcW w:w="2551" w:type="dxa"/>
           </w:tcPr>
           <w:p>
             <w:pPr>
@@ -7587,29 +7320,6 @@
                 <w:szCs w:val="20"/>
               </w:rPr>
               <w:t>43</w:t>
-            </w:r>
-          </w:p>
-        </w:tc>
-        <w:tc>
-          <w:tcPr>
-            <w:tcW w:w="1926" w:type="dxa"/>
-          </w:tcPr>
-          <w:p>
-            <w:pPr>
-              <w:pStyle w:val="Osnovnitekst"/>
-              <w:ind w:firstLine="0"/>
-              <w:jc w:val="center"/>
-              <w:rPr>
-                <w:sz w:val="20"/>
-                <w:szCs w:val="20"/>
-              </w:rPr>
-            </w:pPr>
-            <w:r>
-              <w:rPr>
-                <w:sz w:val="20"/>
-                <w:szCs w:val="20"/>
-              </w:rPr>
-              <w:t>desna</w:t>
             </w:r>
           </w:p>
         </w:tc>
@@ -7617,7 +7327,7 @@
       <w:tr>
         <w:tc>
           <w:tcPr>
-            <w:tcW w:w="1925" w:type="dxa"/>
+            <w:tcW w:w="2405" w:type="dxa"/>
           </w:tcPr>
           <w:p>
             <w:pPr>
@@ -7640,7 +7350,7 @@
         </w:tc>
         <w:tc>
           <w:tcPr>
-            <w:tcW w:w="1925" w:type="dxa"/>
+            <w:tcW w:w="2410" w:type="dxa"/>
           </w:tcPr>
           <w:p>
             <w:pPr>
@@ -7663,7 +7373,7 @@
         </w:tc>
         <w:tc>
           <w:tcPr>
-            <w:tcW w:w="1926" w:type="dxa"/>
+            <w:tcW w:w="2268" w:type="dxa"/>
           </w:tcPr>
           <w:p>
             <w:pPr>
@@ -7686,7 +7396,7 @@
         </w:tc>
         <w:tc>
           <w:tcPr>
-            <w:tcW w:w="1926" w:type="dxa"/>
+            <w:tcW w:w="2551" w:type="dxa"/>
           </w:tcPr>
           <w:p>
             <w:pPr>
@@ -7704,29 +7414,6 @@
                 <w:szCs w:val="20"/>
               </w:rPr>
               <w:t>18</w:t>
-            </w:r>
-          </w:p>
-        </w:tc>
-        <w:tc>
-          <w:tcPr>
-            <w:tcW w:w="1926" w:type="dxa"/>
-          </w:tcPr>
-          <w:p>
-            <w:pPr>
-              <w:pStyle w:val="Osnovnitekst"/>
-              <w:ind w:firstLine="0"/>
-              <w:jc w:val="center"/>
-              <w:rPr>
-                <w:sz w:val="20"/>
-                <w:szCs w:val="20"/>
-              </w:rPr>
-            </w:pPr>
-            <w:r>
-              <w:rPr>
-                <w:sz w:val="20"/>
-                <w:szCs w:val="20"/>
-              </w:rPr>
-              <w:t>desna</w:t>
             </w:r>
           </w:p>
         </w:tc>
@@ -7734,7 +7421,7 @@
       <w:tr>
         <w:tc>
           <w:tcPr>
-            <w:tcW w:w="1925" w:type="dxa"/>
+            <w:tcW w:w="2405" w:type="dxa"/>
           </w:tcPr>
           <w:p>
             <w:pPr>
@@ -7757,7 +7444,7 @@
         </w:tc>
         <w:tc>
           <w:tcPr>
-            <w:tcW w:w="1925" w:type="dxa"/>
+            <w:tcW w:w="2410" w:type="dxa"/>
           </w:tcPr>
           <w:p>
             <w:pPr>
@@ -7780,7 +7467,7 @@
         </w:tc>
         <w:tc>
           <w:tcPr>
-            <w:tcW w:w="1926" w:type="dxa"/>
+            <w:tcW w:w="2268" w:type="dxa"/>
           </w:tcPr>
           <w:p>
             <w:pPr>
@@ -7803,7 +7490,7 @@
         </w:tc>
         <w:tc>
           <w:tcPr>
-            <w:tcW w:w="1926" w:type="dxa"/>
+            <w:tcW w:w="2551" w:type="dxa"/>
           </w:tcPr>
           <w:p>
             <w:pPr>
@@ -7821,29 +7508,6 @@
                 <w:szCs w:val="20"/>
               </w:rPr>
               <w:t>8</w:t>
-            </w:r>
-          </w:p>
-        </w:tc>
-        <w:tc>
-          <w:tcPr>
-            <w:tcW w:w="1926" w:type="dxa"/>
-          </w:tcPr>
-          <w:p>
-            <w:pPr>
-              <w:pStyle w:val="Osnovnitekst"/>
-              <w:ind w:firstLine="0"/>
-              <w:jc w:val="center"/>
-              <w:rPr>
-                <w:sz w:val="20"/>
-                <w:szCs w:val="20"/>
-              </w:rPr>
-            </w:pPr>
-            <w:r>
-              <w:rPr>
-                <w:sz w:val="20"/>
-                <w:szCs w:val="20"/>
-              </w:rPr>
-              <w:t>desna</w:t>
             </w:r>
           </w:p>
         </w:tc>
@@ -7851,7 +7515,7 @@
       <w:tr>
         <w:tc>
           <w:tcPr>
-            <w:tcW w:w="1925" w:type="dxa"/>
+            <w:tcW w:w="2405" w:type="dxa"/>
           </w:tcPr>
           <w:p>
             <w:pPr>
@@ -7874,7 +7538,7 @@
         </w:tc>
         <w:tc>
           <w:tcPr>
-            <w:tcW w:w="1925" w:type="dxa"/>
+            <w:tcW w:w="2410" w:type="dxa"/>
           </w:tcPr>
           <w:p>
             <w:pPr>
@@ -7897,7 +7561,7 @@
         </w:tc>
         <w:tc>
           <w:tcPr>
-            <w:tcW w:w="1926" w:type="dxa"/>
+            <w:tcW w:w="2268" w:type="dxa"/>
           </w:tcPr>
           <w:p>
             <w:pPr>
@@ -7920,7 +7584,7 @@
         </w:tc>
         <w:tc>
           <w:tcPr>
-            <w:tcW w:w="1926" w:type="dxa"/>
+            <w:tcW w:w="2551" w:type="dxa"/>
           </w:tcPr>
           <w:p>
             <w:pPr>
@@ -7938,29 +7602,6 @@
                 <w:szCs w:val="20"/>
               </w:rPr>
               <w:t>2</w:t>
-            </w:r>
-          </w:p>
-        </w:tc>
-        <w:tc>
-          <w:tcPr>
-            <w:tcW w:w="1926" w:type="dxa"/>
-          </w:tcPr>
-          <w:p>
-            <w:pPr>
-              <w:pStyle w:val="Osnovnitekst"/>
-              <w:ind w:firstLine="0"/>
-              <w:jc w:val="center"/>
-              <w:rPr>
-                <w:sz w:val="20"/>
-                <w:szCs w:val="20"/>
-              </w:rPr>
-            </w:pPr>
-            <w:r>
-              <w:rPr>
-                <w:sz w:val="20"/>
-                <w:szCs w:val="20"/>
-              </w:rPr>
-              <w:t>desna</w:t>
             </w:r>
           </w:p>
         </w:tc>
@@ -7968,7 +7609,7 @@
       <w:tr>
         <w:tc>
           <w:tcPr>
-            <w:tcW w:w="1925" w:type="dxa"/>
+            <w:tcW w:w="2405" w:type="dxa"/>
           </w:tcPr>
           <w:p>
             <w:pPr>
@@ -7991,7 +7632,7 @@
         </w:tc>
         <w:tc>
           <w:tcPr>
-            <w:tcW w:w="1925" w:type="dxa"/>
+            <w:tcW w:w="2410" w:type="dxa"/>
           </w:tcPr>
           <w:p>
             <w:pPr>
@@ -8014,7 +7655,7 @@
         </w:tc>
         <w:tc>
           <w:tcPr>
-            <w:tcW w:w="1926" w:type="dxa"/>
+            <w:tcW w:w="2268" w:type="dxa"/>
           </w:tcPr>
           <w:p>
             <w:pPr>
@@ -8037,7 +7678,7 @@
         </w:tc>
         <w:tc>
           <w:tcPr>
-            <w:tcW w:w="1926" w:type="dxa"/>
+            <w:tcW w:w="2551" w:type="dxa"/>
           </w:tcPr>
           <w:p>
             <w:pPr>
@@ -8055,29 +7696,6 @@
                 <w:szCs w:val="20"/>
               </w:rPr>
               <w:t>1</w:t>
-            </w:r>
-          </w:p>
-        </w:tc>
-        <w:tc>
-          <w:tcPr>
-            <w:tcW w:w="1926" w:type="dxa"/>
-          </w:tcPr>
-          <w:p>
-            <w:pPr>
-              <w:pStyle w:val="Osnovnitekst"/>
-              <w:ind w:firstLine="0"/>
-              <w:jc w:val="center"/>
-              <w:rPr>
-                <w:sz w:val="20"/>
-                <w:szCs w:val="20"/>
-              </w:rPr>
-            </w:pPr>
-            <w:r>
-              <w:rPr>
-                <w:sz w:val="20"/>
-                <w:szCs w:val="20"/>
-              </w:rPr>
-              <w:t>desna</w:t>
             </w:r>
           </w:p>
         </w:tc>
@@ -8100,20 +7718,19 @@
     <w:tbl>
       <w:tblPr>
         <w:tblStyle w:val="TableGrid"/>
-        <w:tblW w:w="0" w:type="auto"/>
+        <w:tblW w:w="9634" w:type="dxa"/>
         <w:tblLook w:val="04A0" w:firstRow="1" w:lastRow="0" w:firstColumn="1" w:lastColumn="0" w:noHBand="0" w:noVBand="1"/>
       </w:tblPr>
       <w:tblGrid>
-        <w:gridCol w:w="1925"/>
-        <w:gridCol w:w="1925"/>
-        <w:gridCol w:w="1926"/>
-        <w:gridCol w:w="1926"/>
-        <w:gridCol w:w="1926"/>
+        <w:gridCol w:w="2405"/>
+        <w:gridCol w:w="2410"/>
+        <w:gridCol w:w="2268"/>
+        <w:gridCol w:w="2551"/>
       </w:tblGrid>
       <w:tr>
         <w:tc>
           <w:tcPr>
-            <w:tcW w:w="1925" w:type="dxa"/>
+            <w:tcW w:w="2405" w:type="dxa"/>
           </w:tcPr>
           <w:p>
             <w:pPr>
@@ -8140,7 +7757,7 @@
         </w:tc>
         <w:tc>
           <w:tcPr>
-            <w:tcW w:w="1925" w:type="dxa"/>
+            <w:tcW w:w="2410" w:type="dxa"/>
           </w:tcPr>
           <w:p>
             <w:pPr>
@@ -8167,43 +7784,34 @@
         </w:tc>
         <w:tc>
           <w:tcPr>
-            <w:tcW w:w="1926" w:type="dxa"/>
-          </w:tcPr>
-          <w:p>
-            <w:pPr>
-              <w:pStyle w:val="Osnovnitekst"/>
-              <w:ind w:firstLine="0"/>
-              <w:jc w:val="center"/>
-              <w:rPr>
-                <w:b/>
-                <w:bCs/>
-                <w:sz w:val="20"/>
-                <w:szCs w:val="20"/>
-              </w:rPr>
-            </w:pPr>
-            <w:r>
-              <w:rPr>
-                <w:b/>
-                <w:bCs/>
-                <w:sz w:val="20"/>
-                <w:szCs w:val="20"/>
-              </w:rPr>
-              <w:t xml:space="preserve">broj </w:t>
-            </w:r>
-            <w:r>
-              <w:rPr>
-                <w:b/>
-                <w:bCs/>
-                <w:sz w:val="20"/>
-                <w:szCs w:val="20"/>
-              </w:rPr>
-              <w:t>protivnika</w:t>
-            </w:r>
-          </w:p>
-        </w:tc>
-        <w:tc>
-          <w:tcPr>
-            <w:tcW w:w="1926" w:type="dxa"/>
+            <w:tcW w:w="2268" w:type="dxa"/>
+          </w:tcPr>
+          <w:p>
+            <w:pPr>
+              <w:pStyle w:val="Osnovnitekst"/>
+              <w:ind w:firstLine="0"/>
+              <w:jc w:val="center"/>
+              <w:rPr>
+                <w:b/>
+                <w:bCs/>
+                <w:sz w:val="20"/>
+                <w:szCs w:val="20"/>
+              </w:rPr>
+            </w:pPr>
+            <w:r>
+              <w:rPr>
+                <w:b/>
+                <w:bCs/>
+                <w:sz w:val="20"/>
+                <w:szCs w:val="20"/>
+              </w:rPr>
+              <w:t>broj protivnika</w:t>
+            </w:r>
+          </w:p>
+        </w:tc>
+        <w:tc>
+          <w:tcPr>
+            <w:tcW w:w="2551" w:type="dxa"/>
           </w:tcPr>
           <w:p>
             <w:pPr>
@@ -8225,33 +7833,6 @@
                 <w:szCs w:val="20"/>
               </w:rPr>
               <w:t>broj mečeva</w:t>
-            </w:r>
-          </w:p>
-        </w:tc>
-        <w:tc>
-          <w:tcPr>
-            <w:tcW w:w="1926" w:type="dxa"/>
-          </w:tcPr>
-          <w:p>
-            <w:pPr>
-              <w:pStyle w:val="Osnovnitekst"/>
-              <w:ind w:firstLine="0"/>
-              <w:jc w:val="center"/>
-              <w:rPr>
-                <w:b/>
-                <w:bCs/>
-                <w:sz w:val="20"/>
-                <w:szCs w:val="20"/>
-              </w:rPr>
-            </w:pPr>
-            <w:r>
-              <w:rPr>
-                <w:b/>
-                <w:bCs/>
-                <w:sz w:val="20"/>
-                <w:szCs w:val="20"/>
-              </w:rPr>
-              <w:t>ruka</w:t>
             </w:r>
           </w:p>
         </w:tc>
@@ -8259,7 +7840,7 @@
       <w:tr>
         <w:tc>
           <w:tcPr>
-            <w:tcW w:w="1925" w:type="dxa"/>
+            <w:tcW w:w="2405" w:type="dxa"/>
           </w:tcPr>
           <w:p>
             <w:pPr>
@@ -8282,44 +7863,30 @@
         </w:tc>
         <w:tc>
           <w:tcPr>
-            <w:tcW w:w="1925" w:type="dxa"/>
-          </w:tcPr>
-          <w:p>
-            <w:pPr>
-              <w:pStyle w:val="Osnovnitekst"/>
-              <w:ind w:firstLine="0"/>
-              <w:jc w:val="center"/>
-              <w:rPr>
-                <w:sz w:val="20"/>
-                <w:szCs w:val="20"/>
-              </w:rPr>
-            </w:pPr>
-            <w:r>
-              <w:rPr>
-                <w:sz w:val="20"/>
-                <w:szCs w:val="20"/>
-              </w:rPr>
-              <w:t>1,1</w:t>
-            </w:r>
-            <w:r>
-              <w:rPr>
-                <w:sz w:val="20"/>
-                <w:szCs w:val="20"/>
-              </w:rPr>
-              <w:t>2</w:t>
-            </w:r>
-            <w:r>
-              <w:rPr>
-                <w:sz w:val="20"/>
-                <w:szCs w:val="20"/>
-              </w:rPr>
-              <w:t xml:space="preserve"> ± 0</w:t>
-            </w:r>
-          </w:p>
-        </w:tc>
-        <w:tc>
-          <w:tcPr>
-            <w:tcW w:w="1926" w:type="dxa"/>
+            <w:tcW w:w="2410" w:type="dxa"/>
+          </w:tcPr>
+          <w:p>
+            <w:pPr>
+              <w:pStyle w:val="Osnovnitekst"/>
+              <w:ind w:firstLine="0"/>
+              <w:jc w:val="center"/>
+              <w:rPr>
+                <w:sz w:val="20"/>
+                <w:szCs w:val="20"/>
+              </w:rPr>
+            </w:pPr>
+            <w:r>
+              <w:rPr>
+                <w:sz w:val="20"/>
+                <w:szCs w:val="20"/>
+              </w:rPr>
+              <w:t>1,12 ± 0</w:t>
+            </w:r>
+          </w:p>
+        </w:tc>
+        <w:tc>
+          <w:tcPr>
+            <w:tcW w:w="2268" w:type="dxa"/>
           </w:tcPr>
           <w:p>
             <w:pPr>
@@ -8342,7 +7909,7 @@
         </w:tc>
         <w:tc>
           <w:tcPr>
-            <w:tcW w:w="1926" w:type="dxa"/>
+            <w:tcW w:w="2551" w:type="dxa"/>
           </w:tcPr>
           <w:p>
             <w:pPr>
@@ -8360,29 +7927,6 @@
                 <w:szCs w:val="20"/>
               </w:rPr>
               <w:t>46</w:t>
-            </w:r>
-          </w:p>
-        </w:tc>
-        <w:tc>
-          <w:tcPr>
-            <w:tcW w:w="1926" w:type="dxa"/>
-          </w:tcPr>
-          <w:p>
-            <w:pPr>
-              <w:pStyle w:val="Osnovnitekst"/>
-              <w:ind w:firstLine="0"/>
-              <w:jc w:val="center"/>
-              <w:rPr>
-                <w:sz w:val="20"/>
-                <w:szCs w:val="20"/>
-              </w:rPr>
-            </w:pPr>
-            <w:r>
-              <w:rPr>
-                <w:sz w:val="20"/>
-                <w:szCs w:val="20"/>
-              </w:rPr>
-              <w:t>desna</w:t>
             </w:r>
           </w:p>
         </w:tc>
@@ -8390,7 +7934,7 @@
       <w:tr>
         <w:tc>
           <w:tcPr>
-            <w:tcW w:w="1925" w:type="dxa"/>
+            <w:tcW w:w="2405" w:type="dxa"/>
           </w:tcPr>
           <w:p>
             <w:pPr>
@@ -8413,58 +7957,30 @@
         </w:tc>
         <w:tc>
           <w:tcPr>
-            <w:tcW w:w="1925" w:type="dxa"/>
-          </w:tcPr>
-          <w:p>
-            <w:pPr>
-              <w:pStyle w:val="Osnovnitekst"/>
-              <w:ind w:firstLine="0"/>
-              <w:jc w:val="center"/>
-              <w:rPr>
-                <w:sz w:val="20"/>
-                <w:szCs w:val="20"/>
-              </w:rPr>
-            </w:pPr>
-            <w:r>
-              <w:rPr>
-                <w:sz w:val="20"/>
-                <w:szCs w:val="20"/>
-              </w:rPr>
-              <w:t>25</w:t>
-            </w:r>
-            <w:r>
-              <w:rPr>
-                <w:sz w:val="20"/>
-                <w:szCs w:val="20"/>
-              </w:rPr>
-              <w:t>,</w:t>
-            </w:r>
-            <w:r>
-              <w:rPr>
-                <w:sz w:val="20"/>
-                <w:szCs w:val="20"/>
-              </w:rPr>
-              <w:t>1</w:t>
-            </w:r>
-            <w:r>
-              <w:rPr>
-                <w:sz w:val="20"/>
-                <w:szCs w:val="20"/>
-              </w:rPr>
-              <w:t xml:space="preserve">5 ± </w:t>
-            </w:r>
-            <w:r>
-              <w:rPr>
-                <w:sz w:val="20"/>
-                <w:szCs w:val="20"/>
-              </w:rPr>
-              <w:t>2</w:t>
-            </w:r>
-          </w:p>
-        </w:tc>
-        <w:tc>
-          <w:tcPr>
-            <w:tcW w:w="1926" w:type="dxa"/>
+            <w:tcW w:w="2410" w:type="dxa"/>
+          </w:tcPr>
+          <w:p>
+            <w:pPr>
+              <w:pStyle w:val="Osnovnitekst"/>
+              <w:ind w:firstLine="0"/>
+              <w:jc w:val="center"/>
+              <w:rPr>
+                <w:sz w:val="20"/>
+                <w:szCs w:val="20"/>
+              </w:rPr>
+            </w:pPr>
+            <w:r>
+              <w:rPr>
+                <w:sz w:val="20"/>
+                <w:szCs w:val="20"/>
+              </w:rPr>
+              <w:t>25,15 ± 2</w:t>
+            </w:r>
+          </w:p>
+        </w:tc>
+        <w:tc>
+          <w:tcPr>
+            <w:tcW w:w="2268" w:type="dxa"/>
           </w:tcPr>
           <w:p>
             <w:pPr>
@@ -8487,7 +8003,7 @@
         </w:tc>
         <w:tc>
           <w:tcPr>
-            <w:tcW w:w="1926" w:type="dxa"/>
+            <w:tcW w:w="2551" w:type="dxa"/>
           </w:tcPr>
           <w:p>
             <w:pPr>
@@ -8505,29 +8021,6 @@
                 <w:szCs w:val="20"/>
               </w:rPr>
               <w:t>30</w:t>
-            </w:r>
-          </w:p>
-        </w:tc>
-        <w:tc>
-          <w:tcPr>
-            <w:tcW w:w="1926" w:type="dxa"/>
-          </w:tcPr>
-          <w:p>
-            <w:pPr>
-              <w:pStyle w:val="Osnovnitekst"/>
-              <w:ind w:firstLine="0"/>
-              <w:jc w:val="center"/>
-              <w:rPr>
-                <w:sz w:val="20"/>
-                <w:szCs w:val="20"/>
-              </w:rPr>
-            </w:pPr>
-            <w:r>
-              <w:rPr>
-                <w:sz w:val="20"/>
-                <w:szCs w:val="20"/>
-              </w:rPr>
-              <w:t>desna</w:t>
             </w:r>
           </w:p>
         </w:tc>
@@ -8535,7 +8028,7 @@
       <w:tr>
         <w:tc>
           <w:tcPr>
-            <w:tcW w:w="1925" w:type="dxa"/>
+            <w:tcW w:w="2405" w:type="dxa"/>
           </w:tcPr>
           <w:p>
             <w:pPr>
@@ -8558,58 +8051,30 @@
         </w:tc>
         <w:tc>
           <w:tcPr>
-            <w:tcW w:w="1925" w:type="dxa"/>
-          </w:tcPr>
-          <w:p>
-            <w:pPr>
-              <w:pStyle w:val="Osnovnitekst"/>
-              <w:ind w:firstLine="0"/>
-              <w:jc w:val="center"/>
-              <w:rPr>
-                <w:sz w:val="20"/>
-                <w:szCs w:val="20"/>
-              </w:rPr>
-            </w:pPr>
-            <w:r>
-              <w:rPr>
-                <w:sz w:val="20"/>
-                <w:szCs w:val="20"/>
-              </w:rPr>
-              <w:t>46</w:t>
-            </w:r>
-            <w:r>
-              <w:rPr>
-                <w:sz w:val="20"/>
-                <w:szCs w:val="20"/>
-              </w:rPr>
-              <w:t>,</w:t>
-            </w:r>
-            <w:r>
-              <w:rPr>
-                <w:sz w:val="20"/>
-                <w:szCs w:val="20"/>
-              </w:rPr>
-              <w:t>31</w:t>
-            </w:r>
-            <w:r>
-              <w:rPr>
-                <w:sz w:val="20"/>
-                <w:szCs w:val="20"/>
-              </w:rPr>
-              <w:t xml:space="preserve"> ± </w:t>
-            </w:r>
-            <w:r>
-              <w:rPr>
-                <w:sz w:val="20"/>
-                <w:szCs w:val="20"/>
-              </w:rPr>
-              <w:t>6</w:t>
-            </w:r>
-          </w:p>
-        </w:tc>
-        <w:tc>
-          <w:tcPr>
-            <w:tcW w:w="1926" w:type="dxa"/>
+            <w:tcW w:w="2410" w:type="dxa"/>
+          </w:tcPr>
+          <w:p>
+            <w:pPr>
+              <w:pStyle w:val="Osnovnitekst"/>
+              <w:ind w:firstLine="0"/>
+              <w:jc w:val="center"/>
+              <w:rPr>
+                <w:sz w:val="20"/>
+                <w:szCs w:val="20"/>
+              </w:rPr>
+            </w:pPr>
+            <w:r>
+              <w:rPr>
+                <w:sz w:val="20"/>
+                <w:szCs w:val="20"/>
+              </w:rPr>
+              <w:t>46,31 ± 6</w:t>
+            </w:r>
+          </w:p>
+        </w:tc>
+        <w:tc>
+          <w:tcPr>
+            <w:tcW w:w="2268" w:type="dxa"/>
           </w:tcPr>
           <w:p>
             <w:pPr>
@@ -8632,7 +8097,7 @@
         </w:tc>
         <w:tc>
           <w:tcPr>
-            <w:tcW w:w="1926" w:type="dxa"/>
+            <w:tcW w:w="2551" w:type="dxa"/>
           </w:tcPr>
           <w:p>
             <w:pPr>
@@ -8650,29 +8115,6 @@
                 <w:szCs w:val="20"/>
               </w:rPr>
               <w:t>29</w:t>
-            </w:r>
-          </w:p>
-        </w:tc>
-        <w:tc>
-          <w:tcPr>
-            <w:tcW w:w="1926" w:type="dxa"/>
-          </w:tcPr>
-          <w:p>
-            <w:pPr>
-              <w:pStyle w:val="Osnovnitekst"/>
-              <w:ind w:firstLine="0"/>
-              <w:jc w:val="center"/>
-              <w:rPr>
-                <w:sz w:val="20"/>
-                <w:szCs w:val="20"/>
-              </w:rPr>
-            </w:pPr>
-            <w:r>
-              <w:rPr>
-                <w:sz w:val="20"/>
-                <w:szCs w:val="20"/>
-              </w:rPr>
-              <w:t>desna</w:t>
             </w:r>
           </w:p>
         </w:tc>
@@ -8680,7 +8122,7 @@
       <w:tr>
         <w:tc>
           <w:tcPr>
-            <w:tcW w:w="1925" w:type="dxa"/>
+            <w:tcW w:w="2405" w:type="dxa"/>
           </w:tcPr>
           <w:p>
             <w:pPr>
@@ -8703,44 +8145,30 @@
         </w:tc>
         <w:tc>
           <w:tcPr>
-            <w:tcW w:w="1925" w:type="dxa"/>
-          </w:tcPr>
-          <w:p>
-            <w:pPr>
-              <w:pStyle w:val="Osnovnitekst"/>
-              <w:ind w:firstLine="0"/>
-              <w:jc w:val="center"/>
-              <w:rPr>
-                <w:sz w:val="20"/>
-                <w:szCs w:val="20"/>
-              </w:rPr>
-            </w:pPr>
-            <w:r>
-              <w:rPr>
-                <w:sz w:val="20"/>
-                <w:szCs w:val="20"/>
-              </w:rPr>
-              <w:t>32,62</w:t>
-            </w:r>
-            <w:r>
-              <w:rPr>
-                <w:sz w:val="20"/>
-                <w:szCs w:val="20"/>
-              </w:rPr>
-              <w:t xml:space="preserve"> ± </w:t>
-            </w:r>
-            <w:r>
-              <w:rPr>
-                <w:sz w:val="20"/>
-                <w:szCs w:val="20"/>
-              </w:rPr>
-              <w:t>4</w:t>
-            </w:r>
-          </w:p>
-        </w:tc>
-        <w:tc>
-          <w:tcPr>
-            <w:tcW w:w="1926" w:type="dxa"/>
+            <w:tcW w:w="2410" w:type="dxa"/>
+          </w:tcPr>
+          <w:p>
+            <w:pPr>
+              <w:pStyle w:val="Osnovnitekst"/>
+              <w:ind w:firstLine="0"/>
+              <w:jc w:val="center"/>
+              <w:rPr>
+                <w:sz w:val="20"/>
+                <w:szCs w:val="20"/>
+              </w:rPr>
+            </w:pPr>
+            <w:r>
+              <w:rPr>
+                <w:sz w:val="20"/>
+                <w:szCs w:val="20"/>
+              </w:rPr>
+              <w:t>32,62 ± 4</w:t>
+            </w:r>
+          </w:p>
+        </w:tc>
+        <w:tc>
+          <w:tcPr>
+            <w:tcW w:w="2268" w:type="dxa"/>
           </w:tcPr>
           <w:p>
             <w:pPr>
@@ -8763,7 +8191,7 @@
         </w:tc>
         <w:tc>
           <w:tcPr>
-            <w:tcW w:w="1926" w:type="dxa"/>
+            <w:tcW w:w="2551" w:type="dxa"/>
           </w:tcPr>
           <w:p>
             <w:pPr>
@@ -8781,29 +8209,6 @@
                 <w:szCs w:val="20"/>
               </w:rPr>
               <w:t>28</w:t>
-            </w:r>
-          </w:p>
-        </w:tc>
-        <w:tc>
-          <w:tcPr>
-            <w:tcW w:w="1926" w:type="dxa"/>
-          </w:tcPr>
-          <w:p>
-            <w:pPr>
-              <w:pStyle w:val="Osnovnitekst"/>
-              <w:ind w:firstLine="0"/>
-              <w:jc w:val="center"/>
-              <w:rPr>
-                <w:sz w:val="20"/>
-                <w:szCs w:val="20"/>
-              </w:rPr>
-            </w:pPr>
-            <w:r>
-              <w:rPr>
-                <w:sz w:val="20"/>
-                <w:szCs w:val="20"/>
-              </w:rPr>
-              <w:t>desna</w:t>
             </w:r>
           </w:p>
         </w:tc>
@@ -8811,7 +8216,7 @@
       <w:tr>
         <w:tc>
           <w:tcPr>
-            <w:tcW w:w="1925" w:type="dxa"/>
+            <w:tcW w:w="2405" w:type="dxa"/>
           </w:tcPr>
           <w:p>
             <w:pPr>
@@ -8834,58 +8239,30 @@
         </w:tc>
         <w:tc>
           <w:tcPr>
-            <w:tcW w:w="1925" w:type="dxa"/>
-          </w:tcPr>
-          <w:p>
-            <w:pPr>
-              <w:pStyle w:val="Osnovnitekst"/>
-              <w:ind w:firstLine="0"/>
-              <w:jc w:val="center"/>
-              <w:rPr>
-                <w:sz w:val="20"/>
-                <w:szCs w:val="20"/>
-              </w:rPr>
-            </w:pPr>
-            <w:r>
-              <w:rPr>
-                <w:sz w:val="20"/>
-                <w:szCs w:val="20"/>
-              </w:rPr>
-              <w:t>59</w:t>
-            </w:r>
-            <w:r>
-              <w:rPr>
-                <w:sz w:val="20"/>
-                <w:szCs w:val="20"/>
-              </w:rPr>
-              <w:t>,</w:t>
-            </w:r>
-            <w:r>
-              <w:rPr>
-                <w:sz w:val="20"/>
-                <w:szCs w:val="20"/>
-              </w:rPr>
-              <w:t>5</w:t>
-            </w:r>
-            <w:r>
-              <w:rPr>
-                <w:sz w:val="20"/>
-                <w:szCs w:val="20"/>
-              </w:rPr>
-              <w:t xml:space="preserve"> ± 1</w:t>
-            </w:r>
-            <w:r>
-              <w:rPr>
-                <w:sz w:val="20"/>
-                <w:szCs w:val="20"/>
-              </w:rPr>
-              <w:t>5</w:t>
-            </w:r>
-          </w:p>
-        </w:tc>
-        <w:tc>
-          <w:tcPr>
-            <w:tcW w:w="1926" w:type="dxa"/>
+            <w:tcW w:w="2410" w:type="dxa"/>
+          </w:tcPr>
+          <w:p>
+            <w:pPr>
+              <w:pStyle w:val="Osnovnitekst"/>
+              <w:ind w:firstLine="0"/>
+              <w:jc w:val="center"/>
+              <w:rPr>
+                <w:sz w:val="20"/>
+                <w:szCs w:val="20"/>
+              </w:rPr>
+            </w:pPr>
+            <w:r>
+              <w:rPr>
+                <w:sz w:val="20"/>
+                <w:szCs w:val="20"/>
+              </w:rPr>
+              <w:t>59,5 ± 15</w:t>
+            </w:r>
+          </w:p>
+        </w:tc>
+        <w:tc>
+          <w:tcPr>
+            <w:tcW w:w="2268" w:type="dxa"/>
           </w:tcPr>
           <w:p>
             <w:pPr>
@@ -8908,7 +8285,7 @@
         </w:tc>
         <w:tc>
           <w:tcPr>
-            <w:tcW w:w="1926" w:type="dxa"/>
+            <w:tcW w:w="2551" w:type="dxa"/>
           </w:tcPr>
           <w:p>
             <w:pPr>
@@ -8926,29 +8303,6 @@
                 <w:szCs w:val="20"/>
               </w:rPr>
               <w:t>22</w:t>
-            </w:r>
-          </w:p>
-        </w:tc>
-        <w:tc>
-          <w:tcPr>
-            <w:tcW w:w="1926" w:type="dxa"/>
-          </w:tcPr>
-          <w:p>
-            <w:pPr>
-              <w:pStyle w:val="Osnovnitekst"/>
-              <w:ind w:firstLine="0"/>
-              <w:jc w:val="center"/>
-              <w:rPr>
-                <w:sz w:val="20"/>
-                <w:szCs w:val="20"/>
-              </w:rPr>
-            </w:pPr>
-            <w:r>
-              <w:rPr>
-                <w:sz w:val="20"/>
-                <w:szCs w:val="20"/>
-              </w:rPr>
-              <w:t>desna</w:t>
             </w:r>
           </w:p>
         </w:tc>
@@ -8956,7 +8310,7 @@
       <w:tr>
         <w:tc>
           <w:tcPr>
-            <w:tcW w:w="1925" w:type="dxa"/>
+            <w:tcW w:w="2405" w:type="dxa"/>
           </w:tcPr>
           <w:p>
             <w:pPr>
@@ -8979,58 +8333,30 @@
         </w:tc>
         <w:tc>
           <w:tcPr>
-            <w:tcW w:w="1925" w:type="dxa"/>
-          </w:tcPr>
-          <w:p>
-            <w:pPr>
-              <w:pStyle w:val="Osnovnitekst"/>
-              <w:ind w:firstLine="0"/>
-              <w:jc w:val="center"/>
-              <w:rPr>
-                <w:sz w:val="20"/>
-                <w:szCs w:val="20"/>
-              </w:rPr>
-            </w:pPr>
-            <w:r>
-              <w:rPr>
-                <w:sz w:val="20"/>
-                <w:szCs w:val="20"/>
-              </w:rPr>
-              <w:t>142</w:t>
-            </w:r>
-            <w:r>
-              <w:rPr>
-                <w:sz w:val="20"/>
-                <w:szCs w:val="20"/>
-              </w:rPr>
-              <w:t>,</w:t>
-            </w:r>
-            <w:r>
-              <w:rPr>
-                <w:sz w:val="20"/>
-                <w:szCs w:val="20"/>
-              </w:rPr>
-              <w:t>19</w:t>
-            </w:r>
-            <w:r>
-              <w:rPr>
-                <w:sz w:val="20"/>
-                <w:szCs w:val="20"/>
-              </w:rPr>
-              <w:t xml:space="preserve"> ± </w:t>
-            </w:r>
-            <w:r>
-              <w:rPr>
-                <w:sz w:val="20"/>
-                <w:szCs w:val="20"/>
-              </w:rPr>
-              <w:t>6</w:t>
-            </w:r>
-          </w:p>
-        </w:tc>
-        <w:tc>
-          <w:tcPr>
-            <w:tcW w:w="1926" w:type="dxa"/>
+            <w:tcW w:w="2410" w:type="dxa"/>
+          </w:tcPr>
+          <w:p>
+            <w:pPr>
+              <w:pStyle w:val="Osnovnitekst"/>
+              <w:ind w:firstLine="0"/>
+              <w:jc w:val="center"/>
+              <w:rPr>
+                <w:sz w:val="20"/>
+                <w:szCs w:val="20"/>
+              </w:rPr>
+            </w:pPr>
+            <w:r>
+              <w:rPr>
+                <w:sz w:val="20"/>
+                <w:szCs w:val="20"/>
+              </w:rPr>
+              <w:t>142,19 ± 6</w:t>
+            </w:r>
+          </w:p>
+        </w:tc>
+        <w:tc>
+          <w:tcPr>
+            <w:tcW w:w="2268" w:type="dxa"/>
           </w:tcPr>
           <w:p>
             <w:pPr>
@@ -9053,7 +8379,7 @@
         </w:tc>
         <w:tc>
           <w:tcPr>
-            <w:tcW w:w="1926" w:type="dxa"/>
+            <w:tcW w:w="2551" w:type="dxa"/>
           </w:tcPr>
           <w:p>
             <w:pPr>
@@ -9071,29 +8397,6 @@
                 <w:szCs w:val="20"/>
               </w:rPr>
               <w:t>4</w:t>
-            </w:r>
-          </w:p>
-        </w:tc>
-        <w:tc>
-          <w:tcPr>
-            <w:tcW w:w="1926" w:type="dxa"/>
-          </w:tcPr>
-          <w:p>
-            <w:pPr>
-              <w:pStyle w:val="Osnovnitekst"/>
-              <w:ind w:firstLine="0"/>
-              <w:jc w:val="center"/>
-              <w:rPr>
-                <w:sz w:val="20"/>
-                <w:szCs w:val="20"/>
-              </w:rPr>
-            </w:pPr>
-            <w:r>
-              <w:rPr>
-                <w:sz w:val="20"/>
-                <w:szCs w:val="20"/>
-              </w:rPr>
-              <w:t>desna</w:t>
             </w:r>
           </w:p>
         </w:tc>
@@ -9101,7 +8404,7 @@
       <w:tr>
         <w:tc>
           <w:tcPr>
-            <w:tcW w:w="1925" w:type="dxa"/>
+            <w:tcW w:w="2405" w:type="dxa"/>
           </w:tcPr>
           <w:p>
             <w:pPr>
@@ -9124,65 +8427,30 @@
         </w:tc>
         <w:tc>
           <w:tcPr>
-            <w:tcW w:w="1925" w:type="dxa"/>
-          </w:tcPr>
-          <w:p>
-            <w:pPr>
-              <w:pStyle w:val="Osnovnitekst"/>
-              <w:ind w:firstLine="0"/>
-              <w:jc w:val="center"/>
-              <w:rPr>
-                <w:sz w:val="20"/>
-                <w:szCs w:val="20"/>
-              </w:rPr>
-            </w:pPr>
-            <w:r>
-              <w:rPr>
-                <w:sz w:val="20"/>
-                <w:szCs w:val="20"/>
-              </w:rPr>
-              <w:t>18</w:t>
-            </w:r>
-            <w:r>
-              <w:rPr>
-                <w:sz w:val="20"/>
-                <w:szCs w:val="20"/>
-              </w:rPr>
-              <w:t>6</w:t>
-            </w:r>
-            <w:r>
-              <w:rPr>
-                <w:sz w:val="20"/>
-                <w:szCs w:val="20"/>
-              </w:rPr>
-              <w:t>,</w:t>
-            </w:r>
-            <w:r>
-              <w:rPr>
-                <w:sz w:val="20"/>
-                <w:szCs w:val="20"/>
-              </w:rPr>
-              <w:t>54</w:t>
-            </w:r>
-            <w:r>
-              <w:rPr>
-                <w:sz w:val="20"/>
-                <w:szCs w:val="20"/>
-              </w:rPr>
-              <w:t xml:space="preserve"> ± </w:t>
-            </w:r>
-            <w:r>
-              <w:rPr>
-                <w:sz w:val="20"/>
-                <w:szCs w:val="20"/>
-              </w:rPr>
-              <w:t>13</w:t>
-            </w:r>
-          </w:p>
-        </w:tc>
-        <w:tc>
-          <w:tcPr>
-            <w:tcW w:w="1926" w:type="dxa"/>
+            <w:tcW w:w="2410" w:type="dxa"/>
+          </w:tcPr>
+          <w:p>
+            <w:pPr>
+              <w:pStyle w:val="Osnovnitekst"/>
+              <w:ind w:firstLine="0"/>
+              <w:jc w:val="center"/>
+              <w:rPr>
+                <w:sz w:val="20"/>
+                <w:szCs w:val="20"/>
+              </w:rPr>
+            </w:pPr>
+            <w:r>
+              <w:rPr>
+                <w:sz w:val="20"/>
+                <w:szCs w:val="20"/>
+              </w:rPr>
+              <w:t>186,54 ± 13</w:t>
+            </w:r>
+          </w:p>
+        </w:tc>
+        <w:tc>
+          <w:tcPr>
+            <w:tcW w:w="2268" w:type="dxa"/>
           </w:tcPr>
           <w:p>
             <w:pPr>
@@ -9205,7 +8473,7 @@
         </w:tc>
         <w:tc>
           <w:tcPr>
-            <w:tcW w:w="1926" w:type="dxa"/>
+            <w:tcW w:w="2551" w:type="dxa"/>
           </w:tcPr>
           <w:p>
             <w:pPr>
@@ -9223,29 +8491,6 @@
                 <w:szCs w:val="20"/>
               </w:rPr>
               <w:t>4</w:t>
-            </w:r>
-          </w:p>
-        </w:tc>
-        <w:tc>
-          <w:tcPr>
-            <w:tcW w:w="1926" w:type="dxa"/>
-          </w:tcPr>
-          <w:p>
-            <w:pPr>
-              <w:pStyle w:val="Osnovnitekst"/>
-              <w:ind w:firstLine="0"/>
-              <w:jc w:val="center"/>
-              <w:rPr>
-                <w:sz w:val="20"/>
-                <w:szCs w:val="20"/>
-              </w:rPr>
-            </w:pPr>
-            <w:r>
-              <w:rPr>
-                <w:sz w:val="20"/>
-                <w:szCs w:val="20"/>
-              </w:rPr>
-              <w:t>desna</w:t>
             </w:r>
           </w:p>
         </w:tc>
@@ -9253,7 +8498,7 @@
       <w:tr>
         <w:tc>
           <w:tcPr>
-            <w:tcW w:w="1925" w:type="dxa"/>
+            <w:tcW w:w="2405" w:type="dxa"/>
           </w:tcPr>
           <w:p>
             <w:pPr>
@@ -9276,58 +8521,30 @@
         </w:tc>
         <w:tc>
           <w:tcPr>
-            <w:tcW w:w="1925" w:type="dxa"/>
-          </w:tcPr>
-          <w:p>
-            <w:pPr>
-              <w:pStyle w:val="Osnovnitekst"/>
-              <w:ind w:firstLine="0"/>
-              <w:jc w:val="center"/>
-              <w:rPr>
-                <w:sz w:val="20"/>
-                <w:szCs w:val="20"/>
-              </w:rPr>
-            </w:pPr>
-            <w:r>
-              <w:rPr>
-                <w:sz w:val="20"/>
-                <w:szCs w:val="20"/>
-              </w:rPr>
-              <w:t>152,</w:t>
-            </w:r>
-            <w:r>
-              <w:rPr>
-                <w:sz w:val="20"/>
-                <w:szCs w:val="20"/>
-              </w:rPr>
-              <w:t>3</w:t>
-            </w:r>
-            <w:r>
-              <w:rPr>
-                <w:sz w:val="20"/>
-                <w:szCs w:val="20"/>
-              </w:rPr>
-              <w:t>5</w:t>
-            </w:r>
-            <w:r>
-              <w:rPr>
-                <w:sz w:val="20"/>
-                <w:szCs w:val="20"/>
-              </w:rPr>
-              <w:t xml:space="preserve"> ± </w:t>
-            </w:r>
-            <w:r>
-              <w:rPr>
-                <w:sz w:val="20"/>
-                <w:szCs w:val="20"/>
-              </w:rPr>
-              <w:t>10</w:t>
-            </w:r>
-          </w:p>
-        </w:tc>
-        <w:tc>
-          <w:tcPr>
-            <w:tcW w:w="1926" w:type="dxa"/>
+            <w:tcW w:w="2410" w:type="dxa"/>
+          </w:tcPr>
+          <w:p>
+            <w:pPr>
+              <w:pStyle w:val="Osnovnitekst"/>
+              <w:ind w:firstLine="0"/>
+              <w:jc w:val="center"/>
+              <w:rPr>
+                <w:sz w:val="20"/>
+                <w:szCs w:val="20"/>
+              </w:rPr>
+            </w:pPr>
+            <w:r>
+              <w:rPr>
+                <w:sz w:val="20"/>
+                <w:szCs w:val="20"/>
+              </w:rPr>
+              <w:t>152,35 ± 10</w:t>
+            </w:r>
+          </w:p>
+        </w:tc>
+        <w:tc>
+          <w:tcPr>
+            <w:tcW w:w="2268" w:type="dxa"/>
           </w:tcPr>
           <w:p>
             <w:pPr>
@@ -9350,7 +8567,7 @@
         </w:tc>
         <w:tc>
           <w:tcPr>
-            <w:tcW w:w="1926" w:type="dxa"/>
+            <w:tcW w:w="2551" w:type="dxa"/>
           </w:tcPr>
           <w:p>
             <w:pPr>
@@ -9368,29 +8585,6 @@
                 <w:szCs w:val="20"/>
               </w:rPr>
               <w:t>4</w:t>
-            </w:r>
-          </w:p>
-        </w:tc>
-        <w:tc>
-          <w:tcPr>
-            <w:tcW w:w="1926" w:type="dxa"/>
-          </w:tcPr>
-          <w:p>
-            <w:pPr>
-              <w:pStyle w:val="Osnovnitekst"/>
-              <w:ind w:firstLine="0"/>
-              <w:jc w:val="center"/>
-              <w:rPr>
-                <w:sz w:val="20"/>
-                <w:szCs w:val="20"/>
-              </w:rPr>
-            </w:pPr>
-            <w:r>
-              <w:rPr>
-                <w:sz w:val="20"/>
-                <w:szCs w:val="20"/>
-              </w:rPr>
-              <w:t>desna</w:t>
             </w:r>
           </w:p>
         </w:tc>
@@ -9638,6 +8832,12 @@
           <w:lang w:val="sr-Latn-RS"/>
         </w:rPr>
         <w:t xml:space="preserve"> Na slici 9 se nalazi graf sa detektovanim komunama.</w:t>
+      </w:r>
+      <w:r>
+        <w:rPr>
+          <w:lang w:val="sr-Latn-RS"/>
+        </w:rPr>
+        <w:t xml:space="preserve"> Kod mreže koja predstavlja 2020. godinu primećena je modularnost veća od 0,3 što se smatra dobrom podelom.</w:t>
       </w:r>
     </w:p>
     <w:p>
@@ -9937,7 +9137,21 @@
                 <w:sz w:val="20"/>
                 <w:szCs w:val="20"/>
               </w:rPr>
-              <w:t>0.018</w:t>
+              <w:t>0</w:t>
+            </w:r>
+            <w:r>
+              <w:rPr>
+                <w:sz w:val="20"/>
+                <w:szCs w:val="20"/>
+              </w:rPr>
+              <w:t>,</w:t>
+            </w:r>
+            <w:r>
+              <w:rPr>
+                <w:sz w:val="20"/>
+                <w:szCs w:val="20"/>
+              </w:rPr>
+              <w:t>018</w:t>
             </w:r>
           </w:p>
         </w:tc>
@@ -9961,7 +9175,21 @@
                 <w:sz w:val="20"/>
                 <w:szCs w:val="20"/>
               </w:rPr>
-              <w:t>0.005</w:t>
+              <w:t>0</w:t>
+            </w:r>
+            <w:r>
+              <w:rPr>
+                <w:sz w:val="20"/>
+                <w:szCs w:val="20"/>
+              </w:rPr>
+              <w:t>,</w:t>
+            </w:r>
+            <w:r>
+              <w:rPr>
+                <w:sz w:val="20"/>
+                <w:szCs w:val="20"/>
+              </w:rPr>
+              <w:t>005</w:t>
             </w:r>
           </w:p>
         </w:tc>
@@ -9985,7 +9213,21 @@
                 <w:sz w:val="20"/>
                 <w:szCs w:val="20"/>
               </w:rPr>
-              <w:t>0.007</w:t>
+              <w:t>0</w:t>
+            </w:r>
+            <w:r>
+              <w:rPr>
+                <w:sz w:val="20"/>
+                <w:szCs w:val="20"/>
+              </w:rPr>
+              <w:t>,</w:t>
+            </w:r>
+            <w:r>
+              <w:rPr>
+                <w:sz w:val="20"/>
+                <w:szCs w:val="20"/>
+              </w:rPr>
+              <w:t>007</w:t>
             </w:r>
           </w:p>
         </w:tc>
@@ -10009,7 +9251,21 @@
                 <w:sz w:val="20"/>
                 <w:szCs w:val="20"/>
               </w:rPr>
-              <w:t>0.010</w:t>
+              <w:t>0</w:t>
+            </w:r>
+            <w:r>
+              <w:rPr>
+                <w:sz w:val="20"/>
+                <w:szCs w:val="20"/>
+              </w:rPr>
+              <w:t>,</w:t>
+            </w:r>
+            <w:r>
+              <w:rPr>
+                <w:sz w:val="20"/>
+                <w:szCs w:val="20"/>
+              </w:rPr>
+              <w:t>010</w:t>
             </w:r>
           </w:p>
         </w:tc>
@@ -10066,7 +9322,21 @@
                 <w:sz w:val="20"/>
                 <w:szCs w:val="20"/>
               </w:rPr>
-              <w:t>0.229</w:t>
+              <w:t>0</w:t>
+            </w:r>
+            <w:r>
+              <w:rPr>
+                <w:sz w:val="20"/>
+                <w:szCs w:val="20"/>
+              </w:rPr>
+              <w:t>,</w:t>
+            </w:r>
+            <w:r>
+              <w:rPr>
+                <w:sz w:val="20"/>
+                <w:szCs w:val="20"/>
+              </w:rPr>
+              <w:t>229</w:t>
             </w:r>
           </w:p>
         </w:tc>
@@ -10090,7 +9360,21 @@
                 <w:sz w:val="20"/>
                 <w:szCs w:val="20"/>
               </w:rPr>
-              <w:t>0.188</w:t>
+              <w:t>0</w:t>
+            </w:r>
+            <w:r>
+              <w:rPr>
+                <w:sz w:val="20"/>
+                <w:szCs w:val="20"/>
+              </w:rPr>
+              <w:t>,</w:t>
+            </w:r>
+            <w:r>
+              <w:rPr>
+                <w:sz w:val="20"/>
+                <w:szCs w:val="20"/>
+              </w:rPr>
+              <w:t>188</w:t>
             </w:r>
           </w:p>
         </w:tc>
@@ -10114,7 +9398,21 @@
                 <w:sz w:val="20"/>
                 <w:szCs w:val="20"/>
               </w:rPr>
-              <w:t>0.236</w:t>
+              <w:t>0</w:t>
+            </w:r>
+            <w:r>
+              <w:rPr>
+                <w:sz w:val="20"/>
+                <w:szCs w:val="20"/>
+              </w:rPr>
+              <w:t>,</w:t>
+            </w:r>
+            <w:r>
+              <w:rPr>
+                <w:sz w:val="20"/>
+                <w:szCs w:val="20"/>
+              </w:rPr>
+              <w:t>236</w:t>
             </w:r>
           </w:p>
         </w:tc>
@@ -10138,7 +9436,21 @@
                 <w:sz w:val="20"/>
                 <w:szCs w:val="20"/>
               </w:rPr>
-              <w:t>0.146</w:t>
+              <w:t>0</w:t>
+            </w:r>
+            <w:r>
+              <w:rPr>
+                <w:sz w:val="20"/>
+                <w:szCs w:val="20"/>
+              </w:rPr>
+              <w:t>,</w:t>
+            </w:r>
+            <w:r>
+              <w:rPr>
+                <w:sz w:val="20"/>
+                <w:szCs w:val="20"/>
+              </w:rPr>
+              <w:t>146</w:t>
             </w:r>
           </w:p>
         </w:tc>
@@ -10195,7 +9507,21 @@
                 <w:sz w:val="20"/>
                 <w:szCs w:val="20"/>
               </w:rPr>
-              <w:t>0.517</w:t>
+              <w:t>0</w:t>
+            </w:r>
+            <w:r>
+              <w:rPr>
+                <w:sz w:val="20"/>
+                <w:szCs w:val="20"/>
+              </w:rPr>
+              <w:t>,</w:t>
+            </w:r>
+            <w:r>
+              <w:rPr>
+                <w:sz w:val="20"/>
+                <w:szCs w:val="20"/>
+              </w:rPr>
+              <w:t>517</w:t>
             </w:r>
           </w:p>
         </w:tc>
@@ -10219,7 +9545,21 @@
                 <w:sz w:val="20"/>
                 <w:szCs w:val="20"/>
               </w:rPr>
-              <w:t>0.285</w:t>
+              <w:t>0</w:t>
+            </w:r>
+            <w:r>
+              <w:rPr>
+                <w:sz w:val="20"/>
+                <w:szCs w:val="20"/>
+              </w:rPr>
+              <w:t>,</w:t>
+            </w:r>
+            <w:r>
+              <w:rPr>
+                <w:sz w:val="20"/>
+                <w:szCs w:val="20"/>
+              </w:rPr>
+              <w:t>285</w:t>
             </w:r>
           </w:p>
         </w:tc>
@@ -10243,7 +9583,21 @@
                 <w:sz w:val="20"/>
                 <w:szCs w:val="20"/>
               </w:rPr>
-              <w:t>0.408</w:t>
+              <w:t>0</w:t>
+            </w:r>
+            <w:r>
+              <w:rPr>
+                <w:sz w:val="20"/>
+                <w:szCs w:val="20"/>
+              </w:rPr>
+              <w:t>,</w:t>
+            </w:r>
+            <w:r>
+              <w:rPr>
+                <w:sz w:val="20"/>
+                <w:szCs w:val="20"/>
+              </w:rPr>
+              <w:t>408</w:t>
             </w:r>
           </w:p>
         </w:tc>
@@ -10267,7 +9621,21 @@
                 <w:sz w:val="20"/>
                 <w:szCs w:val="20"/>
               </w:rPr>
-              <w:t>0.352</w:t>
+              <w:t>0</w:t>
+            </w:r>
+            <w:r>
+              <w:rPr>
+                <w:sz w:val="20"/>
+                <w:szCs w:val="20"/>
+              </w:rPr>
+              <w:t>,</w:t>
+            </w:r>
+            <w:r>
+              <w:rPr>
+                <w:sz w:val="20"/>
+                <w:szCs w:val="20"/>
+              </w:rPr>
+              <w:t>352</w:t>
             </w:r>
           </w:p>
         </w:tc>
@@ -10546,7 +9914,21 @@
                 <w:sz w:val="20"/>
                 <w:szCs w:val="20"/>
               </w:rPr>
-              <w:t>1.161</w:t>
+              <w:t>1</w:t>
+            </w:r>
+            <w:r>
+              <w:rPr>
+                <w:sz w:val="20"/>
+                <w:szCs w:val="20"/>
+              </w:rPr>
+              <w:t>,</w:t>
+            </w:r>
+            <w:r>
+              <w:rPr>
+                <w:sz w:val="20"/>
+                <w:szCs w:val="20"/>
+              </w:rPr>
+              <w:t>161</w:t>
             </w:r>
           </w:p>
         </w:tc>
@@ -10570,7 +9952,21 @@
                 <w:sz w:val="20"/>
                 <w:szCs w:val="20"/>
               </w:rPr>
-              <w:t>1.169</w:t>
+              <w:t>1</w:t>
+            </w:r>
+            <w:r>
+              <w:rPr>
+                <w:sz w:val="20"/>
+                <w:szCs w:val="20"/>
+              </w:rPr>
+              <w:t>,</w:t>
+            </w:r>
+            <w:r>
+              <w:rPr>
+                <w:sz w:val="20"/>
+                <w:szCs w:val="20"/>
+              </w:rPr>
+              <w:t>169</w:t>
             </w:r>
           </w:p>
         </w:tc>
@@ -10594,7 +9990,21 @@
                 <w:sz w:val="20"/>
                 <w:szCs w:val="20"/>
               </w:rPr>
-              <w:t>1.092</w:t>
+              <w:t>1</w:t>
+            </w:r>
+            <w:r>
+              <w:rPr>
+                <w:sz w:val="20"/>
+                <w:szCs w:val="20"/>
+              </w:rPr>
+              <w:t>,</w:t>
+            </w:r>
+            <w:r>
+              <w:rPr>
+                <w:sz w:val="20"/>
+                <w:szCs w:val="20"/>
+              </w:rPr>
+              <w:t>092</w:t>
             </w:r>
           </w:p>
         </w:tc>
@@ -10618,7 +10028,21 @@
                 <w:sz w:val="20"/>
                 <w:szCs w:val="20"/>
               </w:rPr>
-              <w:t>1.335</w:t>
+              <w:t>1</w:t>
+            </w:r>
+            <w:r>
+              <w:rPr>
+                <w:sz w:val="20"/>
+                <w:szCs w:val="20"/>
+              </w:rPr>
+              <w:t>,</w:t>
+            </w:r>
+            <w:r>
+              <w:rPr>
+                <w:sz w:val="20"/>
+                <w:szCs w:val="20"/>
+              </w:rPr>
+              <w:t>335</w:t>
             </w:r>
           </w:p>
         </w:tc>
@@ -12233,7 +11657,21 @@
                 <w:sz w:val="20"/>
                 <w:szCs w:val="20"/>
               </w:rPr>
-              <w:t>0.028</w:t>
+              <w:t>0</w:t>
+            </w:r>
+            <w:r>
+              <w:rPr>
+                <w:sz w:val="20"/>
+                <w:szCs w:val="20"/>
+              </w:rPr>
+              <w:t>,</w:t>
+            </w:r>
+            <w:r>
+              <w:rPr>
+                <w:sz w:val="20"/>
+                <w:szCs w:val="20"/>
+              </w:rPr>
+              <w:t>028</w:t>
             </w:r>
           </w:p>
         </w:tc>
@@ -12257,7 +11695,21 @@
                 <w:sz w:val="20"/>
                 <w:szCs w:val="20"/>
               </w:rPr>
-              <w:t>0.036</w:t>
+              <w:t>0</w:t>
+            </w:r>
+            <w:r>
+              <w:rPr>
+                <w:sz w:val="20"/>
+                <w:szCs w:val="20"/>
+              </w:rPr>
+              <w:t>,</w:t>
+            </w:r>
+            <w:r>
+              <w:rPr>
+                <w:sz w:val="20"/>
+                <w:szCs w:val="20"/>
+              </w:rPr>
+              <w:t>036</w:t>
             </w:r>
           </w:p>
         </w:tc>
@@ -12281,7 +11733,21 @@
                 <w:sz w:val="20"/>
                 <w:szCs w:val="20"/>
               </w:rPr>
-              <w:t>0.022</w:t>
+              <w:t>0</w:t>
+            </w:r>
+            <w:r>
+              <w:rPr>
+                <w:sz w:val="20"/>
+                <w:szCs w:val="20"/>
+              </w:rPr>
+              <w:t>,</w:t>
+            </w:r>
+            <w:r>
+              <w:rPr>
+                <w:sz w:val="20"/>
+                <w:szCs w:val="20"/>
+              </w:rPr>
+              <w:t>022</w:t>
             </w:r>
           </w:p>
         </w:tc>
@@ -12305,7 +11771,21 @@
                 <w:sz w:val="20"/>
                 <w:szCs w:val="20"/>
               </w:rPr>
-              <w:t>0.032</w:t>
+              <w:t>0</w:t>
+            </w:r>
+            <w:r>
+              <w:rPr>
+                <w:sz w:val="20"/>
+                <w:szCs w:val="20"/>
+              </w:rPr>
+              <w:t>,</w:t>
+            </w:r>
+            <w:r>
+              <w:rPr>
+                <w:sz w:val="20"/>
+                <w:szCs w:val="20"/>
+              </w:rPr>
+              <w:t>032</w:t>
             </w:r>
           </w:p>
         </w:tc>
@@ -12688,7 +12168,21 @@
                 <w:sz w:val="20"/>
                 <w:szCs w:val="20"/>
               </w:rPr>
-              <w:t>0.118</w:t>
+              <w:t>0</w:t>
+            </w:r>
+            <w:r>
+              <w:rPr>
+                <w:sz w:val="20"/>
+                <w:szCs w:val="20"/>
+              </w:rPr>
+              <w:t>,</w:t>
+            </w:r>
+            <w:r>
+              <w:rPr>
+                <w:sz w:val="20"/>
+                <w:szCs w:val="20"/>
+              </w:rPr>
+              <w:t>118</w:t>
             </w:r>
           </w:p>
         </w:tc>
@@ -12712,7 +12206,21 @@
                 <w:sz w:val="20"/>
                 <w:szCs w:val="20"/>
               </w:rPr>
-              <w:t>0.130</w:t>
+              <w:t>0</w:t>
+            </w:r>
+            <w:r>
+              <w:rPr>
+                <w:sz w:val="20"/>
+                <w:szCs w:val="20"/>
+              </w:rPr>
+              <w:t>,</w:t>
+            </w:r>
+            <w:r>
+              <w:rPr>
+                <w:sz w:val="20"/>
+                <w:szCs w:val="20"/>
+              </w:rPr>
+              <w:t>130</w:t>
             </w:r>
           </w:p>
         </w:tc>
@@ -12736,7 +12244,21 @@
                 <w:sz w:val="20"/>
                 <w:szCs w:val="20"/>
               </w:rPr>
-              <w:t>0.103</w:t>
+              <w:t>0</w:t>
+            </w:r>
+            <w:r>
+              <w:rPr>
+                <w:sz w:val="20"/>
+                <w:szCs w:val="20"/>
+              </w:rPr>
+              <w:t>,</w:t>
+            </w:r>
+            <w:r>
+              <w:rPr>
+                <w:sz w:val="20"/>
+                <w:szCs w:val="20"/>
+              </w:rPr>
+              <w:t>103</w:t>
             </w:r>
           </w:p>
         </w:tc>
@@ -12760,7 +12282,21 @@
                 <w:sz w:val="20"/>
                 <w:szCs w:val="20"/>
               </w:rPr>
-              <w:t>0.146</w:t>
+              <w:t>0</w:t>
+            </w:r>
+            <w:r>
+              <w:rPr>
+                <w:sz w:val="20"/>
+                <w:szCs w:val="20"/>
+              </w:rPr>
+              <w:t>,</w:t>
+            </w:r>
+            <w:r>
+              <w:rPr>
+                <w:sz w:val="20"/>
+                <w:szCs w:val="20"/>
+              </w:rPr>
+              <w:t>146</w:t>
             </w:r>
           </w:p>
         </w:tc>
@@ -12817,7 +12353,21 @@
                 <w:sz w:val="20"/>
                 <w:szCs w:val="20"/>
               </w:rPr>
-              <w:t>0.268</w:t>
+              <w:t>0</w:t>
+            </w:r>
+            <w:r>
+              <w:rPr>
+                <w:sz w:val="20"/>
+                <w:szCs w:val="20"/>
+              </w:rPr>
+              <w:t>,</w:t>
+            </w:r>
+            <w:r>
+              <w:rPr>
+                <w:sz w:val="20"/>
+                <w:szCs w:val="20"/>
+              </w:rPr>
+              <w:t>268</w:t>
             </w:r>
           </w:p>
         </w:tc>
@@ -12841,7 +12391,21 @@
                 <w:sz w:val="20"/>
                 <w:szCs w:val="20"/>
               </w:rPr>
-              <w:t>0.2</w:t>
+              <w:t>0</w:t>
+            </w:r>
+            <w:r>
+              <w:rPr>
+                <w:sz w:val="20"/>
+                <w:szCs w:val="20"/>
+              </w:rPr>
+              <w:t>,</w:t>
+            </w:r>
+            <w:r>
+              <w:rPr>
+                <w:sz w:val="20"/>
+                <w:szCs w:val="20"/>
+              </w:rPr>
+              <w:t>2</w:t>
             </w:r>
             <w:r>
               <w:rPr>
@@ -12872,7 +12436,21 @@
                 <w:sz w:val="20"/>
                 <w:szCs w:val="20"/>
               </w:rPr>
-              <w:t>0.292</w:t>
+              <w:t>0</w:t>
+            </w:r>
+            <w:r>
+              <w:rPr>
+                <w:sz w:val="20"/>
+                <w:szCs w:val="20"/>
+              </w:rPr>
+              <w:t>,</w:t>
+            </w:r>
+            <w:r>
+              <w:rPr>
+                <w:sz w:val="20"/>
+                <w:szCs w:val="20"/>
+              </w:rPr>
+              <w:t>292</w:t>
             </w:r>
           </w:p>
         </w:tc>
@@ -12896,7 +12474,21 @@
                 <w:sz w:val="20"/>
                 <w:szCs w:val="20"/>
               </w:rPr>
-              <w:t>0.286</w:t>
+              <w:t>0</w:t>
+            </w:r>
+            <w:r>
+              <w:rPr>
+                <w:sz w:val="20"/>
+                <w:szCs w:val="20"/>
+              </w:rPr>
+              <w:t>,</w:t>
+            </w:r>
+            <w:r>
+              <w:rPr>
+                <w:sz w:val="20"/>
+                <w:szCs w:val="20"/>
+              </w:rPr>
+              <w:t>286</w:t>
             </w:r>
           </w:p>
         </w:tc>
@@ -12953,7 +12545,21 @@
                 <w:sz w:val="20"/>
                 <w:szCs w:val="20"/>
               </w:rPr>
-              <w:t>0.066</w:t>
+              <w:t>0</w:t>
+            </w:r>
+            <w:r>
+              <w:rPr>
+                <w:sz w:val="20"/>
+                <w:szCs w:val="20"/>
+              </w:rPr>
+              <w:t>,</w:t>
+            </w:r>
+            <w:r>
+              <w:rPr>
+                <w:sz w:val="20"/>
+                <w:szCs w:val="20"/>
+              </w:rPr>
+              <w:t>066</w:t>
             </w:r>
           </w:p>
         </w:tc>
@@ -12977,7 +12583,21 @@
                 <w:sz w:val="20"/>
                 <w:szCs w:val="20"/>
               </w:rPr>
-              <w:t>0.051</w:t>
+              <w:t>0</w:t>
+            </w:r>
+            <w:r>
+              <w:rPr>
+                <w:sz w:val="20"/>
+                <w:szCs w:val="20"/>
+              </w:rPr>
+              <w:t>,</w:t>
+            </w:r>
+            <w:r>
+              <w:rPr>
+                <w:sz w:val="20"/>
+                <w:szCs w:val="20"/>
+              </w:rPr>
+              <w:t>051</w:t>
             </w:r>
           </w:p>
         </w:tc>
@@ -13001,7 +12621,21 @@
                 <w:sz w:val="20"/>
                 <w:szCs w:val="20"/>
               </w:rPr>
-              <w:t>0.028</w:t>
+              <w:t>0</w:t>
+            </w:r>
+            <w:r>
+              <w:rPr>
+                <w:sz w:val="20"/>
+                <w:szCs w:val="20"/>
+              </w:rPr>
+              <w:t>,</w:t>
+            </w:r>
+            <w:r>
+              <w:rPr>
+                <w:sz w:val="20"/>
+                <w:szCs w:val="20"/>
+              </w:rPr>
+              <w:t>028</w:t>
             </w:r>
           </w:p>
         </w:tc>
@@ -13025,7 +12659,21 @@
                 <w:sz w:val="20"/>
                 <w:szCs w:val="20"/>
               </w:rPr>
-              <w:t>0.065</w:t>
+              <w:t>0</w:t>
+            </w:r>
+            <w:r>
+              <w:rPr>
+                <w:sz w:val="20"/>
+                <w:szCs w:val="20"/>
+              </w:rPr>
+              <w:t>,</w:t>
+            </w:r>
+            <w:r>
+              <w:rPr>
+                <w:sz w:val="20"/>
+                <w:szCs w:val="20"/>
+              </w:rPr>
+              <w:t>065</w:t>
             </w:r>
           </w:p>
         </w:tc>
@@ -13352,7 +13000,21 @@
                 <w:sz w:val="20"/>
                 <w:szCs w:val="20"/>
               </w:rPr>
-              <w:t>3.137</w:t>
+              <w:t>3</w:t>
+            </w:r>
+            <w:r>
+              <w:rPr>
+                <w:sz w:val="20"/>
+                <w:szCs w:val="20"/>
+              </w:rPr>
+              <w:t>,</w:t>
+            </w:r>
+            <w:r>
+              <w:rPr>
+                <w:sz w:val="20"/>
+                <w:szCs w:val="20"/>
+              </w:rPr>
+              <w:t>137</w:t>
             </w:r>
           </w:p>
         </w:tc>
@@ -13376,7 +13038,21 @@
                 <w:sz w:val="20"/>
                 <w:szCs w:val="20"/>
               </w:rPr>
-              <w:t>3.04</w:t>
+              <w:t>3</w:t>
+            </w:r>
+            <w:r>
+              <w:rPr>
+                <w:sz w:val="20"/>
+                <w:szCs w:val="20"/>
+              </w:rPr>
+              <w:t>,</w:t>
+            </w:r>
+            <w:r>
+              <w:rPr>
+                <w:sz w:val="20"/>
+                <w:szCs w:val="20"/>
+              </w:rPr>
+              <w:t>04</w:t>
             </w:r>
             <w:r>
               <w:rPr>
@@ -13407,7 +13083,21 @@
                 <w:sz w:val="20"/>
                 <w:szCs w:val="20"/>
               </w:rPr>
-              <w:t>3.185</w:t>
+              <w:t>3</w:t>
+            </w:r>
+            <w:r>
+              <w:rPr>
+                <w:sz w:val="20"/>
+                <w:szCs w:val="20"/>
+              </w:rPr>
+              <w:t>,</w:t>
+            </w:r>
+            <w:r>
+              <w:rPr>
+                <w:sz w:val="20"/>
+                <w:szCs w:val="20"/>
+              </w:rPr>
+              <w:t>185</w:t>
             </w:r>
           </w:p>
         </w:tc>
@@ -13431,7 +13121,21 @@
                 <w:sz w:val="20"/>
                 <w:szCs w:val="20"/>
               </w:rPr>
-              <w:t>3.234</w:t>
+              <w:t>3</w:t>
+            </w:r>
+            <w:r>
+              <w:rPr>
+                <w:sz w:val="20"/>
+                <w:szCs w:val="20"/>
+              </w:rPr>
+              <w:t>,</w:t>
+            </w:r>
+            <w:r>
+              <w:rPr>
+                <w:sz w:val="20"/>
+                <w:szCs w:val="20"/>
+              </w:rPr>
+              <w:t>234</w:t>
             </w:r>
           </w:p>
         </w:tc>
@@ -14311,25 +14015,13 @@
         <w:pStyle w:val="Osnovnitekst"/>
       </w:pPr>
       <w:r>
-        <w:t xml:space="preserve">Distribucija broja </w:t>
-      </w:r>
-      <w:r>
-        <w:t>mečeva</w:t>
-      </w:r>
-      <w:r>
-        <w:t xml:space="preserve"> u odnosu na vrstu podloge i godinu vidljiva je u </w:t>
+        <w:t xml:space="preserve">Distribucija broja mečeva u odnosu na vrstu podloge i godinu vidljiva je u </w:t>
       </w:r>
       <w:r>
         <w:t>t</w:t>
       </w:r>
       <w:r>
-        <w:t>abeli 2</w:t>
-      </w:r>
-      <w:r>
-        <w:t>6</w:t>
-      </w:r>
-      <w:r>
-        <w:t>.</w:t>
+        <w:t>abeli 26.</w:t>
       </w:r>
     </w:p>
     <w:p>
@@ -15250,19 +14942,7 @@
         <w:pStyle w:val="Oznakatabele"/>
       </w:pPr>
       <w:r>
-        <w:t>Tabela 2</w:t>
-      </w:r>
-      <w:r>
-        <w:t>6</w:t>
-      </w:r>
-      <w:r>
-        <w:t xml:space="preserve">: Distribucija broja </w:t>
-      </w:r>
-      <w:r>
-        <w:t>mečeva</w:t>
-      </w:r>
-      <w:r>
-        <w:t xml:space="preserve"> u odnosu na vrstu podloge i godinu</w:t>
+        <w:t>Tabela 26: Distribucija broja mečeva u odnosu na vrstu podloge i godinu</w:t>
       </w:r>
     </w:p>
     <w:p>

</xml_diff>